<commit_message>
half of the results
</commit_message>
<xml_diff>
--- a/report.docx
+++ b/report.docx
@@ -1,6 +1,6 @@
 
 <file path=word/document.xml><?xml version="1.0" encoding="utf-8"?>
-<w:document xmlns:wpc="http://schemas.microsoft.com/office/word/2010/wordprocessingCanvas" xmlns:cx="http://schemas.microsoft.com/office/drawing/2014/chartex" xmlns:cx1="http://schemas.microsoft.com/office/drawing/2015/9/8/chartex" xmlns:mc="http://schemas.openxmlformats.org/markup-compatibility/2006" xmlns:o="urn:schemas-microsoft-com:office:office" xmlns:r="http://schemas.openxmlformats.org/officeDocument/2006/relationships" xmlns:m="http://schemas.openxmlformats.org/officeDocument/2006/math" xmlns:v="urn:schemas-microsoft-com:vml" xmlns:wp14="http://schemas.microsoft.com/office/word/2010/wordprocessingDrawing" xmlns:wp="http://schemas.openxmlformats.org/drawingml/2006/wordprocessingDrawing" xmlns:w10="urn:schemas-microsoft-com:office:word" xmlns:w="http://schemas.openxmlformats.org/wordprocessingml/2006/main" xmlns:w14="http://schemas.microsoft.com/office/word/2010/wordml" xmlns:w15="http://schemas.microsoft.com/office/word/2012/wordml" xmlns:w16se="http://schemas.microsoft.com/office/word/2015/wordml/symex" xmlns:wpg="http://schemas.microsoft.com/office/word/2010/wordprocessingGroup" xmlns:wpi="http://schemas.microsoft.com/office/word/2010/wordprocessingInk" xmlns:wne="http://schemas.microsoft.com/office/word/2006/wordml" xmlns:wps="http://schemas.microsoft.com/office/word/2010/wordprocessingShape" mc:Ignorable="w14 w15 w16se wp14">
+<w:document xmlns:wpc="http://schemas.microsoft.com/office/word/2010/wordprocessingCanvas" xmlns:cx="http://schemas.microsoft.com/office/drawing/2014/chartex" xmlns:cx1="http://schemas.microsoft.com/office/drawing/2015/9/8/chartex" xmlns:cx2="http://schemas.microsoft.com/office/drawing/2015/10/21/chartex" xmlns:cx3="http://schemas.microsoft.com/office/drawing/2016/5/9/chartex" xmlns:cx4="http://schemas.microsoft.com/office/drawing/2016/5/10/chartex" xmlns:cx5="http://schemas.microsoft.com/office/drawing/2016/5/11/chartex" xmlns:cx6="http://schemas.microsoft.com/office/drawing/2016/5/12/chartex" xmlns:cx7="http://schemas.microsoft.com/office/drawing/2016/5/13/chartex" xmlns:cx8="http://schemas.microsoft.com/office/drawing/2016/5/14/chartex" xmlns:mc="http://schemas.openxmlformats.org/markup-compatibility/2006" xmlns:aink="http://schemas.microsoft.com/office/drawing/2016/ink" xmlns:am3d="http://schemas.microsoft.com/office/drawing/2017/model3d" xmlns:o="urn:schemas-microsoft-com:office:office" xmlns:r="http://schemas.openxmlformats.org/officeDocument/2006/relationships" xmlns:m="http://schemas.openxmlformats.org/officeDocument/2006/math" xmlns:v="urn:schemas-microsoft-com:vml" xmlns:wp14="http://schemas.microsoft.com/office/word/2010/wordprocessingDrawing" xmlns:wp="http://schemas.openxmlformats.org/drawingml/2006/wordprocessingDrawing" xmlns:w10="urn:schemas-microsoft-com:office:word" xmlns:w="http://schemas.openxmlformats.org/wordprocessingml/2006/main" xmlns:w14="http://schemas.microsoft.com/office/word/2010/wordml" xmlns:w15="http://schemas.microsoft.com/office/word/2012/wordml" xmlns:w16se="http://schemas.microsoft.com/office/word/2015/wordml/symex" xmlns:wpg="http://schemas.microsoft.com/office/word/2010/wordprocessingGroup" xmlns:wpi="http://schemas.microsoft.com/office/word/2010/wordprocessingInk" xmlns:wne="http://schemas.microsoft.com/office/word/2006/wordml" xmlns:wps="http://schemas.microsoft.com/office/word/2010/wordprocessingShape" mc:Ignorable="w14 w15 w16se wp14">
   <w:body>
     <w:p>
       <w:pPr>
@@ -26,7 +26,22 @@
         <w:t>schemes</w:t>
       </w:r>
       <w:r>
-        <w:t xml:space="preserve"> are methods of the </w:t>
+        <w:t xml:space="preserve"> </w:t>
+      </w:r>
+      <w:r>
+        <w:t xml:space="preserve">are performed through the </w:t>
+      </w:r>
+      <w:r>
+        <w:t>forQuery</w:t>
+      </w:r>
+      <w:r>
+        <w:t xml:space="preserve"> </w:t>
+      </w:r>
+      <w:r>
+        <w:t>of</w:t>
+      </w:r>
+      <w:r>
+        <w:t xml:space="preserve"> the </w:t>
       </w:r>
       <w:r>
         <w:rPr>
@@ -81,34 +96,7 @@
         <w:t>index</w:t>
       </w:r>
       <w:r>
-        <w:t xml:space="preserve"> is a </w:t>
-      </w:r>
-      <w:r>
-        <w:t>dictionary where each key is a word and each</w:t>
-      </w:r>
-      <w:r>
-        <w:t xml:space="preserve"> </w:t>
-      </w:r>
-      <w:r>
-        <w:t>value is a dictionary. In each of the</w:t>
-      </w:r>
-      <w:r>
-        <w:t xml:space="preserve"> </w:t>
-      </w:r>
-      <w:r>
-        <w:t>sub-dictionaries, each key is a docid from</w:t>
-      </w:r>
-      <w:r>
-        <w:t xml:space="preserve"> </w:t>
-      </w:r>
-      <w:r>
-        <w:t>documents.txt and each value is the frequency of</w:t>
-      </w:r>
-      <w:r>
-        <w:t xml:space="preserve"> </w:t>
-      </w:r>
-      <w:r>
-        <w:t>the word in the document with said docid.</w:t>
+        <w:t xml:space="preserve"> is a dictionary where each key is a word and each value is a dictionary. In each of the sub-dictionaries, each key is a docid from documents.txt and each value is the frequency of the word in the document with said docid.</w:t>
       </w:r>
     </w:p>
     <w:p>
@@ -123,7 +111,10 @@
         <w:t>termWeighting</w:t>
       </w:r>
       <w:r>
-        <w:t xml:space="preserve"> determines whether Binary, tf or tfidf is used.</w:t>
+        <w:t xml:space="preserve"> determines whether b</w:t>
+      </w:r>
+      <w:r>
+        <w:t>inary, tf or tfidf is used.</w:t>
       </w:r>
     </w:p>
     <w:p>
@@ -161,7 +152,11 @@
         <w:t>Binary</w:t>
       </w:r>
     </w:p>
-    <w:p/>
+    <w:p>
+      <w:r>
+        <w:t>Increment the document’s score if the word is in it.</w:t>
+      </w:r>
+    </w:p>
     <w:p>
       <w:pPr>
         <w:pStyle w:val="Heading2"/>
@@ -185,23 +180,17 @@
           <w:b/>
           <w:bCs/>
         </w:rPr>
-        <w:t>index</w:t>
-      </w:r>
-      <w:r>
-        <w:rPr>
-          <w:b/>
-          <w:bCs/>
-        </w:rPr>
-        <w:t xml:space="preserve"> </w:t>
+        <w:t xml:space="preserve">index </w:t>
       </w:r>
       <w:r>
         <w:t xml:space="preserve">variable and incrementing the word count for a document every </w:t>
       </w:r>
       <w:r>
-        <w:t xml:space="preserve">time its docid appears as a key. This is stored as a variable </w:t>
-      </w:r>
-      <w:bookmarkStart w:id="0" w:name="_GoBack"/>
-      <w:bookmarkEnd w:id="0"/>
+        <w:t>time its docid appears as a ke</w:t>
+      </w:r>
+      <w:r>
+        <w:t>y.</w:t>
+      </w:r>
     </w:p>
     <w:p/>
     <w:p>
@@ -224,7 +213,13 @@
         <w:t>tf</w:t>
       </w:r>
       <w:r>
-        <w:t xml:space="preserve">, words that appear frequently in one document score higher. Unlike </w:t>
+        <w:t xml:space="preserve">, </w:t>
+      </w:r>
+      <w:r>
+        <w:t>terms</w:t>
+      </w:r>
+      <w:r>
+        <w:t xml:space="preserve"> that appear frequently in one document score higher. Unlike </w:t>
       </w:r>
       <w:r>
         <w:rPr>
@@ -256,11 +251,17 @@
           <w:rPr>
             <w:rFonts w:ascii="Cambria Math" w:hAnsi="Cambria Math"/>
           </w:rPr>
-          <m:t>w</m:t>
+          <m:t>t</m:t>
         </m:r>
       </m:oMath>
       <w:r>
-        <w:t xml:space="preserve"> is the word and </w:t>
+        <w:t xml:space="preserve"> is the </w:t>
+      </w:r>
+      <w:r>
+        <w:t>term</w:t>
+      </w:r>
+      <w:r>
+        <w:t xml:space="preserve"> and </w:t>
       </w:r>
       <m:oMath>
         <m:r>
@@ -276,6 +277,35 @@
       <w:r>
         <w:t xml:space="preserve"> the set of all documents</w:t>
       </w:r>
+      <w:r>
+        <w:t xml:space="preserve">. </w:t>
+      </w:r>
+      <w:sdt>
+        <w:sdtPr>
+          <w:id w:val="1873495202"/>
+          <w:citation/>
+        </w:sdtPr>
+        <w:sdtContent>
+          <w:r>
+            <w:fldChar w:fldCharType="begin"/>
+          </w:r>
+          <w:r>
+            <w:instrText xml:space="preserve"> CITATION Sen16 \l 2057 </w:instrText>
+          </w:r>
+          <w:r>
+            <w:fldChar w:fldCharType="separate"/>
+          </w:r>
+          <w:r>
+            <w:rPr>
+              <w:noProof/>
+            </w:rPr>
+            <w:t>[1]</w:t>
+          </w:r>
+          <w:r>
+            <w:fldChar w:fldCharType="end"/>
+          </w:r>
+        </w:sdtContent>
+      </w:sdt>
     </w:p>
     <w:p>
       <m:oMathPara>
@@ -315,7 +345,13 @@
                     <w:rPr>
                       <w:rFonts w:ascii="Cambria Math" w:hAnsi="Cambria Math"/>
                     </w:rPr>
-                    <m:t>w,D</m:t>
+                    <m:t>t</m:t>
+                  </m:r>
+                  <m:r>
+                    <w:rPr>
+                      <w:rFonts w:ascii="Cambria Math" w:hAnsi="Cambria Math"/>
+                    </w:rPr>
+                    <m:t>,D</m:t>
                   </m:r>
                 </m:e>
               </m:d>
@@ -420,7 +456,19 @@
                             <w:rPr>
                               <w:rFonts w:ascii="Cambria Math" w:hAnsi="Cambria Math"/>
                             </w:rPr>
-                            <m:t>d∈D:w∈d</m:t>
+                            <m:t>d∈D:</m:t>
+                          </m:r>
+                          <m:r>
+                            <w:rPr>
+                              <w:rFonts w:ascii="Cambria Math" w:hAnsi="Cambria Math"/>
+                            </w:rPr>
+                            <m:t>t</m:t>
+                          </m:r>
+                          <m:r>
+                            <w:rPr>
+                              <w:rFonts w:ascii="Cambria Math" w:hAnsi="Cambria Math"/>
+                            </w:rPr>
+                            <m:t>∈d</m:t>
                           </m:r>
                         </m:e>
                       </m:d>
@@ -446,6 +494,937 @@
         <w:t>Performance</w:t>
       </w:r>
     </w:p>
+    <w:p>
+      <w:r>
+        <w:t>I’ve tested the speeds thrice on my own laptop and Diamond PCs</w:t>
+      </w:r>
+      <w:r>
+        <w:t>.</w:t>
+      </w:r>
+    </w:p>
+    <w:p/>
+    <w:tbl>
+      <w:tblPr>
+        <w:tblStyle w:val="TableGrid"/>
+        <w:tblW w:w="5000" w:type="pct"/>
+        <w:tblLook w:val="04A0" w:firstRow="1" w:lastRow="0" w:firstColumn="1" w:lastColumn="0" w:noHBand="0" w:noVBand="1"/>
+      </w:tblPr>
+      <w:tblGrid>
+        <w:gridCol w:w="1492"/>
+        <w:gridCol w:w="747"/>
+        <w:gridCol w:w="747"/>
+        <w:gridCol w:w="747"/>
+        <w:gridCol w:w="747"/>
+        <w:gridCol w:w="747"/>
+        <w:gridCol w:w="747"/>
+        <w:gridCol w:w="747"/>
+        <w:gridCol w:w="747"/>
+        <w:gridCol w:w="747"/>
+        <w:gridCol w:w="747"/>
+        <w:gridCol w:w="747"/>
+        <w:gridCol w:w="747"/>
+      </w:tblGrid>
+      <w:tr>
+        <w:tc>
+          <w:tcPr>
+            <w:tcW w:w="1488" w:type="pct"/>
+          </w:tcPr>
+          <w:p>
+            <w:r>
+              <w:t>Scheme</w:t>
+            </w:r>
+          </w:p>
+        </w:tc>
+        <w:tc>
+          <w:tcPr>
+            <w:tcW w:w="1429" w:type="pct"/>
+            <w:gridSpan w:val="4"/>
+          </w:tcPr>
+          <w:p>
+            <w:r>
+              <w:t>binary</w:t>
+            </w:r>
+          </w:p>
+        </w:tc>
+        <w:tc>
+          <w:tcPr>
+            <w:tcW w:w="1429" w:type="pct"/>
+            <w:gridSpan w:val="4"/>
+          </w:tcPr>
+          <w:p>
+            <w:r>
+              <w:t>tf</w:t>
+            </w:r>
+          </w:p>
+        </w:tc>
+        <w:tc>
+          <w:tcPr>
+            <w:tcW w:w="655" w:type="pct"/>
+            <w:gridSpan w:val="4"/>
+          </w:tcPr>
+          <w:p>
+            <w:r>
+              <w:t>tfidf</w:t>
+            </w:r>
+          </w:p>
+        </w:tc>
+      </w:tr>
+      <w:tr>
+        <w:tc>
+          <w:tcPr>
+            <w:tcW w:w="1488" w:type="pct"/>
+          </w:tcPr>
+          <w:p>
+            <w:r>
+              <w:t>Stoplist, stemming</w:t>
+            </w:r>
+          </w:p>
+        </w:tc>
+        <w:tc>
+          <w:tcPr>
+            <w:tcW w:w="357" w:type="pct"/>
+          </w:tcPr>
+          <w:p>
+            <w:r>
+              <w:t>nsns</w:t>
+            </w:r>
+          </w:p>
+        </w:tc>
+        <w:tc>
+          <w:tcPr>
+            <w:tcW w:w="357" w:type="pct"/>
+          </w:tcPr>
+          <w:p>
+            <w:r>
+              <w:t>nsws</w:t>
+            </w:r>
+          </w:p>
+        </w:tc>
+        <w:tc>
+          <w:tcPr>
+            <w:tcW w:w="357" w:type="pct"/>
+          </w:tcPr>
+          <w:p>
+            <w:r>
+              <w:t>wsns</w:t>
+            </w:r>
+          </w:p>
+        </w:tc>
+        <w:tc>
+          <w:tcPr>
+            <w:tcW w:w="357" w:type="pct"/>
+          </w:tcPr>
+          <w:p>
+            <w:r>
+              <w:t>wsws</w:t>
+            </w:r>
+          </w:p>
+        </w:tc>
+        <w:tc>
+          <w:tcPr>
+            <w:tcW w:w="357" w:type="pct"/>
+          </w:tcPr>
+          <w:p>
+            <w:r>
+              <w:t>nsns</w:t>
+            </w:r>
+          </w:p>
+        </w:tc>
+        <w:tc>
+          <w:tcPr>
+            <w:tcW w:w="357" w:type="pct"/>
+          </w:tcPr>
+          <w:p>
+            <w:r>
+              <w:t>nsws</w:t>
+            </w:r>
+          </w:p>
+        </w:tc>
+        <w:tc>
+          <w:tcPr>
+            <w:tcW w:w="357" w:type="pct"/>
+          </w:tcPr>
+          <w:p>
+            <w:r>
+              <w:t>wsns</w:t>
+            </w:r>
+          </w:p>
+        </w:tc>
+        <w:tc>
+          <w:tcPr>
+            <w:tcW w:w="357" w:type="pct"/>
+          </w:tcPr>
+          <w:p>
+            <w:r>
+              <w:t>wsws</w:t>
+            </w:r>
+          </w:p>
+        </w:tc>
+        <w:tc>
+          <w:tcPr>
+            <w:tcW w:w="112" w:type="pct"/>
+          </w:tcPr>
+          <w:p>
+            <w:r>
+              <w:t>nsns</w:t>
+            </w:r>
+          </w:p>
+        </w:tc>
+        <w:tc>
+          <w:tcPr>
+            <w:tcW w:w="182" w:type="pct"/>
+          </w:tcPr>
+          <w:p>
+            <w:r>
+              <w:t>nsws</w:t>
+            </w:r>
+          </w:p>
+        </w:tc>
+        <w:tc>
+          <w:tcPr>
+            <w:tcW w:w="182" w:type="pct"/>
+          </w:tcPr>
+          <w:p>
+            <w:r>
+              <w:t>wsns</w:t>
+            </w:r>
+          </w:p>
+        </w:tc>
+        <w:tc>
+          <w:tcPr>
+            <w:tcW w:w="179" w:type="pct"/>
+          </w:tcPr>
+          <w:p>
+            <w:r>
+              <w:t>wsws</w:t>
+            </w:r>
+          </w:p>
+        </w:tc>
+      </w:tr>
+      <w:tr>
+        <w:tc>
+          <w:tcPr>
+            <w:tcW w:w="1488" w:type="pct"/>
+          </w:tcPr>
+          <w:p>
+            <w:r>
+              <w:t>Lenovo Speed</w:t>
+            </w:r>
+          </w:p>
+        </w:tc>
+        <w:tc>
+          <w:tcPr>
+            <w:tcW w:w="357" w:type="pct"/>
+          </w:tcPr>
+          <w:p/>
+        </w:tc>
+        <w:tc>
+          <w:tcPr>
+            <w:tcW w:w="357" w:type="pct"/>
+          </w:tcPr>
+          <w:p/>
+        </w:tc>
+        <w:tc>
+          <w:tcPr>
+            <w:tcW w:w="357" w:type="pct"/>
+          </w:tcPr>
+          <w:p/>
+        </w:tc>
+        <w:tc>
+          <w:tcPr>
+            <w:tcW w:w="357" w:type="pct"/>
+          </w:tcPr>
+          <w:p/>
+        </w:tc>
+        <w:tc>
+          <w:tcPr>
+            <w:tcW w:w="357" w:type="pct"/>
+          </w:tcPr>
+          <w:p/>
+        </w:tc>
+        <w:tc>
+          <w:tcPr>
+            <w:tcW w:w="357" w:type="pct"/>
+          </w:tcPr>
+          <w:p/>
+        </w:tc>
+        <w:tc>
+          <w:tcPr>
+            <w:tcW w:w="357" w:type="pct"/>
+          </w:tcPr>
+          <w:p/>
+        </w:tc>
+        <w:tc>
+          <w:tcPr>
+            <w:tcW w:w="357" w:type="pct"/>
+          </w:tcPr>
+          <w:p/>
+        </w:tc>
+        <w:tc>
+          <w:tcPr>
+            <w:tcW w:w="112" w:type="pct"/>
+          </w:tcPr>
+          <w:p/>
+        </w:tc>
+        <w:tc>
+          <w:tcPr>
+            <w:tcW w:w="182" w:type="pct"/>
+          </w:tcPr>
+          <w:p/>
+        </w:tc>
+        <w:tc>
+          <w:tcPr>
+            <w:tcW w:w="182" w:type="pct"/>
+          </w:tcPr>
+          <w:p/>
+        </w:tc>
+        <w:tc>
+          <w:tcPr>
+            <w:tcW w:w="179" w:type="pct"/>
+          </w:tcPr>
+          <w:p/>
+        </w:tc>
+      </w:tr>
+      <w:tr>
+        <w:tc>
+          <w:tcPr>
+            <w:tcW w:w="1488" w:type="pct"/>
+          </w:tcPr>
+          <w:p>
+            <w:r>
+              <w:t>Diamond Speed</w:t>
+            </w:r>
+          </w:p>
+        </w:tc>
+        <w:tc>
+          <w:tcPr>
+            <w:tcW w:w="357" w:type="pct"/>
+          </w:tcPr>
+          <w:p/>
+        </w:tc>
+        <w:tc>
+          <w:tcPr>
+            <w:tcW w:w="357" w:type="pct"/>
+          </w:tcPr>
+          <w:p/>
+        </w:tc>
+        <w:tc>
+          <w:tcPr>
+            <w:tcW w:w="357" w:type="pct"/>
+          </w:tcPr>
+          <w:p/>
+        </w:tc>
+        <w:tc>
+          <w:tcPr>
+            <w:tcW w:w="357" w:type="pct"/>
+          </w:tcPr>
+          <w:p/>
+        </w:tc>
+        <w:tc>
+          <w:tcPr>
+            <w:tcW w:w="357" w:type="pct"/>
+          </w:tcPr>
+          <w:p/>
+        </w:tc>
+        <w:tc>
+          <w:tcPr>
+            <w:tcW w:w="357" w:type="pct"/>
+          </w:tcPr>
+          <w:p/>
+        </w:tc>
+        <w:tc>
+          <w:tcPr>
+            <w:tcW w:w="357" w:type="pct"/>
+          </w:tcPr>
+          <w:p/>
+        </w:tc>
+        <w:tc>
+          <w:tcPr>
+            <w:tcW w:w="357" w:type="pct"/>
+          </w:tcPr>
+          <w:p/>
+        </w:tc>
+        <w:tc>
+          <w:tcPr>
+            <w:tcW w:w="112" w:type="pct"/>
+          </w:tcPr>
+          <w:p/>
+        </w:tc>
+        <w:tc>
+          <w:tcPr>
+            <w:tcW w:w="182" w:type="pct"/>
+          </w:tcPr>
+          <w:p/>
+        </w:tc>
+        <w:tc>
+          <w:tcPr>
+            <w:tcW w:w="182" w:type="pct"/>
+          </w:tcPr>
+          <w:p/>
+        </w:tc>
+        <w:tc>
+          <w:tcPr>
+            <w:tcW w:w="179" w:type="pct"/>
+          </w:tcPr>
+          <w:p/>
+        </w:tc>
+      </w:tr>
+      <w:tr>
+        <w:tc>
+          <w:tcPr>
+            <w:tcW w:w="1488" w:type="pct"/>
+          </w:tcPr>
+          <w:p>
+            <w:r>
+              <w:t>Rel_Retr</w:t>
+            </w:r>
+          </w:p>
+        </w:tc>
+        <w:tc>
+          <w:tcPr>
+            <w:tcW w:w="357" w:type="pct"/>
+          </w:tcPr>
+          <w:p>
+            <w:r>
+              <w:t>84</w:t>
+            </w:r>
+          </w:p>
+        </w:tc>
+        <w:tc>
+          <w:tcPr>
+            <w:tcW w:w="357" w:type="pct"/>
+          </w:tcPr>
+          <w:p>
+            <w:r>
+              <w:t>91</w:t>
+            </w:r>
+          </w:p>
+        </w:tc>
+        <w:tc>
+          <w:tcPr>
+            <w:tcW w:w="357" w:type="pct"/>
+          </w:tcPr>
+          <w:p>
+            <w:r>
+              <w:t>107</w:t>
+            </w:r>
+          </w:p>
+        </w:tc>
+        <w:tc>
+          <w:tcPr>
+            <w:tcW w:w="357" w:type="pct"/>
+          </w:tcPr>
+          <w:p>
+            <w:r>
+              <w:t>116</w:t>
+            </w:r>
+          </w:p>
+        </w:tc>
+        <w:tc>
+          <w:tcPr>
+            <w:tcW w:w="357" w:type="pct"/>
+          </w:tcPr>
+          <w:p>
+            <w:r>
+              <w:t>27</w:t>
+            </w:r>
+          </w:p>
+        </w:tc>
+        <w:tc>
+          <w:tcPr>
+            <w:tcW w:w="357" w:type="pct"/>
+          </w:tcPr>
+          <w:p/>
+        </w:tc>
+        <w:tc>
+          <w:tcPr>
+            <w:tcW w:w="357" w:type="pct"/>
+          </w:tcPr>
+          <w:p/>
+        </w:tc>
+        <w:tc>
+          <w:tcPr>
+            <w:tcW w:w="357" w:type="pct"/>
+          </w:tcPr>
+          <w:p/>
+        </w:tc>
+        <w:tc>
+          <w:tcPr>
+            <w:tcW w:w="112" w:type="pct"/>
+          </w:tcPr>
+          <w:p/>
+        </w:tc>
+        <w:tc>
+          <w:tcPr>
+            <w:tcW w:w="182" w:type="pct"/>
+          </w:tcPr>
+          <w:p/>
+        </w:tc>
+        <w:tc>
+          <w:tcPr>
+            <w:tcW w:w="182" w:type="pct"/>
+          </w:tcPr>
+          <w:p/>
+        </w:tc>
+        <w:tc>
+          <w:tcPr>
+            <w:tcW w:w="179" w:type="pct"/>
+          </w:tcPr>
+          <w:p/>
+        </w:tc>
+      </w:tr>
+      <w:tr>
+        <w:tc>
+          <w:tcPr>
+            <w:tcW w:w="1488" w:type="pct"/>
+          </w:tcPr>
+          <w:p>
+            <w:r>
+              <w:t>Precision</w:t>
+            </w:r>
+          </w:p>
+        </w:tc>
+        <w:tc>
+          <w:tcPr>
+            <w:tcW w:w="357" w:type="pct"/>
+          </w:tcPr>
+          <w:p>
+            <w:r>
+              <w:t>0.13</w:t>
+            </w:r>
+          </w:p>
+        </w:tc>
+        <w:tc>
+          <w:tcPr>
+            <w:tcW w:w="357" w:type="pct"/>
+          </w:tcPr>
+          <w:p>
+            <w:r>
+              <w:t>0.14</w:t>
+            </w:r>
+          </w:p>
+        </w:tc>
+        <w:tc>
+          <w:tcPr>
+            <w:tcW w:w="357" w:type="pct"/>
+          </w:tcPr>
+          <w:p>
+            <w:r>
+              <w:t>0.17</w:t>
+            </w:r>
+          </w:p>
+        </w:tc>
+        <w:tc>
+          <w:tcPr>
+            <w:tcW w:w="357" w:type="pct"/>
+          </w:tcPr>
+          <w:p>
+            <w:r>
+              <w:t>0.18</w:t>
+            </w:r>
+          </w:p>
+        </w:tc>
+        <w:tc>
+          <w:tcPr>
+            <w:tcW w:w="357" w:type="pct"/>
+          </w:tcPr>
+          <w:p>
+            <w:r>
+              <w:t>0.04</w:t>
+            </w:r>
+          </w:p>
+        </w:tc>
+        <w:tc>
+          <w:tcPr>
+            <w:tcW w:w="357" w:type="pct"/>
+          </w:tcPr>
+          <w:p/>
+        </w:tc>
+        <w:tc>
+          <w:tcPr>
+            <w:tcW w:w="357" w:type="pct"/>
+          </w:tcPr>
+          <w:p/>
+        </w:tc>
+        <w:tc>
+          <w:tcPr>
+            <w:tcW w:w="357" w:type="pct"/>
+          </w:tcPr>
+          <w:p/>
+        </w:tc>
+        <w:tc>
+          <w:tcPr>
+            <w:tcW w:w="112" w:type="pct"/>
+          </w:tcPr>
+          <w:p/>
+        </w:tc>
+        <w:tc>
+          <w:tcPr>
+            <w:tcW w:w="182" w:type="pct"/>
+          </w:tcPr>
+          <w:p/>
+        </w:tc>
+        <w:tc>
+          <w:tcPr>
+            <w:tcW w:w="182" w:type="pct"/>
+          </w:tcPr>
+          <w:p/>
+        </w:tc>
+        <w:tc>
+          <w:tcPr>
+            <w:tcW w:w="179" w:type="pct"/>
+          </w:tcPr>
+          <w:p/>
+        </w:tc>
+      </w:tr>
+      <w:tr>
+        <w:tc>
+          <w:tcPr>
+            <w:tcW w:w="1488" w:type="pct"/>
+          </w:tcPr>
+          <w:p>
+            <w:r>
+              <w:t>Recall</w:t>
+            </w:r>
+          </w:p>
+        </w:tc>
+        <w:tc>
+          <w:tcPr>
+            <w:tcW w:w="357" w:type="pct"/>
+          </w:tcPr>
+          <w:p>
+            <w:r>
+              <w:t>0.11</w:t>
+            </w:r>
+          </w:p>
+        </w:tc>
+        <w:tc>
+          <w:tcPr>
+            <w:tcW w:w="357" w:type="pct"/>
+          </w:tcPr>
+          <w:p>
+            <w:r>
+              <w:t>0.11</w:t>
+            </w:r>
+          </w:p>
+        </w:tc>
+        <w:tc>
+          <w:tcPr>
+            <w:tcW w:w="357" w:type="pct"/>
+          </w:tcPr>
+          <w:p>
+            <w:r>
+              <w:t>0.13</w:t>
+            </w:r>
+          </w:p>
+        </w:tc>
+        <w:tc>
+          <w:tcPr>
+            <w:tcW w:w="357" w:type="pct"/>
+          </w:tcPr>
+          <w:p>
+            <w:r>
+              <w:t>0.15</w:t>
+            </w:r>
+          </w:p>
+        </w:tc>
+        <w:tc>
+          <w:tcPr>
+            <w:tcW w:w="357" w:type="pct"/>
+          </w:tcPr>
+          <w:p>
+            <w:r>
+              <w:t>0.03</w:t>
+            </w:r>
+            <w:bookmarkStart w:id="0" w:name="_GoBack"/>
+            <w:bookmarkEnd w:id="0"/>
+          </w:p>
+        </w:tc>
+        <w:tc>
+          <w:tcPr>
+            <w:tcW w:w="357" w:type="pct"/>
+          </w:tcPr>
+          <w:p/>
+        </w:tc>
+        <w:tc>
+          <w:tcPr>
+            <w:tcW w:w="357" w:type="pct"/>
+          </w:tcPr>
+          <w:p/>
+        </w:tc>
+        <w:tc>
+          <w:tcPr>
+            <w:tcW w:w="357" w:type="pct"/>
+          </w:tcPr>
+          <w:p/>
+        </w:tc>
+        <w:tc>
+          <w:tcPr>
+            <w:tcW w:w="112" w:type="pct"/>
+          </w:tcPr>
+          <w:p/>
+        </w:tc>
+        <w:tc>
+          <w:tcPr>
+            <w:tcW w:w="182" w:type="pct"/>
+          </w:tcPr>
+          <w:p/>
+        </w:tc>
+        <w:tc>
+          <w:tcPr>
+            <w:tcW w:w="182" w:type="pct"/>
+          </w:tcPr>
+          <w:p/>
+        </w:tc>
+        <w:tc>
+          <w:tcPr>
+            <w:tcW w:w="179" w:type="pct"/>
+          </w:tcPr>
+          <w:p/>
+        </w:tc>
+      </w:tr>
+      <w:tr>
+        <w:tc>
+          <w:tcPr>
+            <w:tcW w:w="1488" w:type="pct"/>
+          </w:tcPr>
+          <w:p>
+            <w:r>
+              <w:lastRenderedPageBreak/>
+              <w:t>F-measure</w:t>
+            </w:r>
+          </w:p>
+        </w:tc>
+        <w:tc>
+          <w:tcPr>
+            <w:tcW w:w="357" w:type="pct"/>
+          </w:tcPr>
+          <w:p>
+            <w:r>
+              <w:t>0.12</w:t>
+            </w:r>
+          </w:p>
+        </w:tc>
+        <w:tc>
+          <w:tcPr>
+            <w:tcW w:w="357" w:type="pct"/>
+          </w:tcPr>
+          <w:p>
+            <w:r>
+              <w:t>0.13</w:t>
+            </w:r>
+          </w:p>
+        </w:tc>
+        <w:tc>
+          <w:tcPr>
+            <w:tcW w:w="357" w:type="pct"/>
+          </w:tcPr>
+          <w:p>
+            <w:r>
+              <w:t>0.15</w:t>
+            </w:r>
+          </w:p>
+        </w:tc>
+        <w:tc>
+          <w:tcPr>
+            <w:tcW w:w="357" w:type="pct"/>
+          </w:tcPr>
+          <w:p>
+            <w:r>
+              <w:t>0.16</w:t>
+            </w:r>
+          </w:p>
+        </w:tc>
+        <w:tc>
+          <w:tcPr>
+            <w:tcW w:w="357" w:type="pct"/>
+          </w:tcPr>
+          <w:p>
+            <w:r>
+              <w:t>0.04</w:t>
+            </w:r>
+          </w:p>
+        </w:tc>
+        <w:tc>
+          <w:tcPr>
+            <w:tcW w:w="357" w:type="pct"/>
+          </w:tcPr>
+          <w:p/>
+        </w:tc>
+        <w:tc>
+          <w:tcPr>
+            <w:tcW w:w="357" w:type="pct"/>
+          </w:tcPr>
+          <w:p/>
+        </w:tc>
+        <w:tc>
+          <w:tcPr>
+            <w:tcW w:w="357" w:type="pct"/>
+          </w:tcPr>
+          <w:p/>
+        </w:tc>
+        <w:tc>
+          <w:tcPr>
+            <w:tcW w:w="112" w:type="pct"/>
+          </w:tcPr>
+          <w:p/>
+        </w:tc>
+        <w:tc>
+          <w:tcPr>
+            <w:tcW w:w="182" w:type="pct"/>
+          </w:tcPr>
+          <w:p/>
+        </w:tc>
+        <w:tc>
+          <w:tcPr>
+            <w:tcW w:w="182" w:type="pct"/>
+          </w:tcPr>
+          <w:p/>
+        </w:tc>
+        <w:tc>
+          <w:tcPr>
+            <w:tcW w:w="179" w:type="pct"/>
+          </w:tcPr>
+          <w:p/>
+        </w:tc>
+      </w:tr>
+    </w:tbl>
+    <w:p/>
+    <w:sdt>
+      <w:sdtPr>
+        <w:id w:val="-2004112061"/>
+        <w:docPartObj>
+          <w:docPartGallery w:val="Bibliographies"/>
+          <w:docPartUnique/>
+        </w:docPartObj>
+      </w:sdtPr>
+      <w:sdtEndPr>
+        <w:rPr>
+          <w:rFonts w:asciiTheme="minorHAnsi" w:eastAsiaTheme="minorEastAsia" w:hAnsiTheme="minorHAnsi" w:cstheme="minorBidi"/>
+          <w:color w:val="auto"/>
+          <w:sz w:val="22"/>
+          <w:szCs w:val="22"/>
+        </w:rPr>
+      </w:sdtEndPr>
+      <w:sdtContent>
+        <w:p>
+          <w:pPr>
+            <w:pStyle w:val="Heading1"/>
+          </w:pPr>
+          <w:r>
+            <w:t>References</w:t>
+          </w:r>
+        </w:p>
+        <w:sdt>
+          <w:sdtPr>
+            <w:id w:val="-573587230"/>
+            <w:bibliography/>
+          </w:sdtPr>
+          <w:sdtContent>
+            <w:p>
+              <w:pPr>
+                <w:rPr>
+                  <w:noProof/>
+                </w:rPr>
+              </w:pPr>
+              <w:r>
+                <w:fldChar w:fldCharType="begin"/>
+              </w:r>
+              <w:r>
+                <w:instrText xml:space="preserve"> BIBLIOGRAPHY </w:instrText>
+              </w:r>
+              <w:r>
+                <w:fldChar w:fldCharType="separate"/>
+              </w:r>
+            </w:p>
+            <w:tbl>
+              <w:tblPr>
+                <w:tblW w:w="5000" w:type="pct"/>
+                <w:tblCellSpacing w:w="15" w:type="dxa"/>
+                <w:tblCellMar>
+                  <w:top w:w="15" w:type="dxa"/>
+                  <w:left w:w="15" w:type="dxa"/>
+                  <w:bottom w:w="15" w:type="dxa"/>
+                  <w:right w:w="15" w:type="dxa"/>
+                </w:tblCellMar>
+                <w:tblLook w:val="04A0" w:firstRow="1" w:lastRow="0" w:firstColumn="1" w:lastColumn="0" w:noHBand="0" w:noVBand="1"/>
+              </w:tblPr>
+              <w:tblGrid>
+                <w:gridCol w:w="473"/>
+                <w:gridCol w:w="9993"/>
+              </w:tblGrid>
+              <w:tr>
+                <w:trPr>
+                  <w:divId w:val="289291098"/>
+                  <w:tblCellSpacing w:w="15" w:type="dxa"/>
+                </w:trPr>
+                <w:tc>
+                  <w:tcPr>
+                    <w:tcW w:w="50" w:type="pct"/>
+                    <w:hideMark/>
+                  </w:tcPr>
+                  <w:p>
+                    <w:pPr>
+                      <w:pStyle w:val="Bibliography"/>
+                      <w:rPr>
+                        <w:noProof/>
+                        <w:sz w:val="24"/>
+                        <w:szCs w:val="24"/>
+                      </w:rPr>
+                    </w:pPr>
+                    <w:r>
+                      <w:rPr>
+                        <w:noProof/>
+                      </w:rPr>
+                      <w:t xml:space="preserve">[1] </w:t>
+                    </w:r>
+                  </w:p>
+                </w:tc>
+                <w:tc>
+                  <w:tcPr>
+                    <w:tcW w:w="0" w:type="auto"/>
+                    <w:hideMark/>
+                  </w:tcPr>
+                  <w:p>
+                    <w:pPr>
+                      <w:pStyle w:val="Bibliography"/>
+                      <w:rPr>
+                        <w:noProof/>
+                      </w:rPr>
+                    </w:pPr>
+                    <w:r>
+                      <w:rPr>
+                        <w:noProof/>
+                      </w:rPr>
+                      <w:t>P. Senin, “Term Frequency - Inverse Document Frequency statistics,” 27 10 2016. [Online]. Available: https://jmotif.github.io/sax-vsm_site/morea/algorithm/TFIDF.html. [Accessed 06 11 2017].</w:t>
+                    </w:r>
+                  </w:p>
+                </w:tc>
+              </w:tr>
+            </w:tbl>
+            <w:p>
+              <w:pPr>
+                <w:divId w:val="289291098"/>
+                <w:rPr>
+                  <w:rFonts w:eastAsia="Times New Roman"/>
+                  <w:noProof/>
+                </w:rPr>
+              </w:pPr>
+            </w:p>
+            <w:p>
+              <w:r>
+                <w:rPr>
+                  <w:b/>
+                  <w:bCs/>
+                  <w:noProof/>
+                </w:rPr>
+                <w:fldChar w:fldCharType="end"/>
+              </w:r>
+            </w:p>
+          </w:sdtContent>
+        </w:sdt>
+      </w:sdtContent>
+    </w:sdt>
     <w:p/>
     <w:sectPr>
       <w:pgSz w:w="11906" w:h="16838"/>
@@ -458,8 +1437,121 @@
 </file>
 
 <file path=word/numbering.xml><?xml version="1.0" encoding="utf-8"?>
-<w:numbering xmlns:wpc="http://schemas.microsoft.com/office/word/2010/wordprocessingCanvas" xmlns:cx="http://schemas.microsoft.com/office/drawing/2014/chartex" xmlns:cx1="http://schemas.microsoft.com/office/drawing/2015/9/8/chartex" xmlns:mc="http://schemas.openxmlformats.org/markup-compatibility/2006" xmlns:o="urn:schemas-microsoft-com:office:office" xmlns:r="http://schemas.openxmlformats.org/officeDocument/2006/relationships" xmlns:m="http://schemas.openxmlformats.org/officeDocument/2006/math" xmlns:v="urn:schemas-microsoft-com:vml" xmlns:wp14="http://schemas.microsoft.com/office/word/2010/wordprocessingDrawing" xmlns:wp="http://schemas.openxmlformats.org/drawingml/2006/wordprocessingDrawing" xmlns:w10="urn:schemas-microsoft-com:office:word" xmlns:w="http://schemas.openxmlformats.org/wordprocessingml/2006/main" xmlns:w14="http://schemas.microsoft.com/office/word/2010/wordml" xmlns:w15="http://schemas.microsoft.com/office/word/2012/wordml" xmlns:w16se="http://schemas.microsoft.com/office/word/2015/wordml/symex" xmlns:wpg="http://schemas.microsoft.com/office/word/2010/wordprocessingGroup" xmlns:wpi="http://schemas.microsoft.com/office/word/2010/wordprocessingInk" xmlns:wne="http://schemas.microsoft.com/office/word/2006/wordml" xmlns:wps="http://schemas.microsoft.com/office/word/2010/wordprocessingShape" mc:Ignorable="w14 w15 w16se wp14">
+<w:numbering xmlns:wpc="http://schemas.microsoft.com/office/word/2010/wordprocessingCanvas" xmlns:cx="http://schemas.microsoft.com/office/drawing/2014/chartex" xmlns:cx1="http://schemas.microsoft.com/office/drawing/2015/9/8/chartex" xmlns:cx2="http://schemas.microsoft.com/office/drawing/2015/10/21/chartex" xmlns:cx3="http://schemas.microsoft.com/office/drawing/2016/5/9/chartex" xmlns:cx4="http://schemas.microsoft.com/office/drawing/2016/5/10/chartex" xmlns:cx5="http://schemas.microsoft.com/office/drawing/2016/5/11/chartex" xmlns:cx6="http://schemas.microsoft.com/office/drawing/2016/5/12/chartex" xmlns:cx7="http://schemas.microsoft.com/office/drawing/2016/5/13/chartex" xmlns:cx8="http://schemas.microsoft.com/office/drawing/2016/5/14/chartex" xmlns:mc="http://schemas.openxmlformats.org/markup-compatibility/2006" xmlns:aink="http://schemas.microsoft.com/office/drawing/2016/ink" xmlns:am3d="http://schemas.microsoft.com/office/drawing/2017/model3d" xmlns:o="urn:schemas-microsoft-com:office:office" xmlns:r="http://schemas.openxmlformats.org/officeDocument/2006/relationships" xmlns:m="http://schemas.openxmlformats.org/officeDocument/2006/math" xmlns:v="urn:schemas-microsoft-com:vml" xmlns:wp14="http://schemas.microsoft.com/office/word/2010/wordprocessingDrawing" xmlns:wp="http://schemas.openxmlformats.org/drawingml/2006/wordprocessingDrawing" xmlns:w10="urn:schemas-microsoft-com:office:word" xmlns:w="http://schemas.openxmlformats.org/wordprocessingml/2006/main" xmlns:w14="http://schemas.microsoft.com/office/word/2010/wordml" xmlns:w15="http://schemas.microsoft.com/office/word/2012/wordml" xmlns:w16se="http://schemas.microsoft.com/office/word/2015/wordml/symex" xmlns:wpg="http://schemas.microsoft.com/office/word/2010/wordprocessingGroup" xmlns:wpi="http://schemas.microsoft.com/office/word/2010/wordprocessingInk" xmlns:wne="http://schemas.microsoft.com/office/word/2006/wordml" xmlns:wps="http://schemas.microsoft.com/office/word/2010/wordprocessingShape" mc:Ignorable="w14 w15 w16se wp14">
   <w:abstractNum w:abstractNumId="0" w15:restartNumberingAfterBreak="0">
+    <w:nsid w:val="00EA3CE9"/>
+    <w:multiLevelType w:val="hybridMultilevel"/>
+    <w:tmpl w:val="E38892EC"/>
+    <w:lvl w:ilvl="0" w:tplc="08090001">
+      <w:start w:val="1"/>
+      <w:numFmt w:val="bullet"/>
+      <w:lvlText w:val=""/>
+      <w:lvlJc w:val="left"/>
+      <w:pPr>
+        <w:ind w:left="720" w:hanging="360"/>
+      </w:pPr>
+      <w:rPr>
+        <w:rFonts w:ascii="Symbol" w:hAnsi="Symbol" w:hint="default"/>
+      </w:rPr>
+    </w:lvl>
+    <w:lvl w:ilvl="1" w:tplc="08090003" w:tentative="1">
+      <w:start w:val="1"/>
+      <w:numFmt w:val="bullet"/>
+      <w:lvlText w:val="o"/>
+      <w:lvlJc w:val="left"/>
+      <w:pPr>
+        <w:ind w:left="1440" w:hanging="360"/>
+      </w:pPr>
+      <w:rPr>
+        <w:rFonts w:ascii="Courier New" w:hAnsi="Courier New" w:cs="Courier New" w:hint="default"/>
+      </w:rPr>
+    </w:lvl>
+    <w:lvl w:ilvl="2" w:tplc="08090005" w:tentative="1">
+      <w:start w:val="1"/>
+      <w:numFmt w:val="bullet"/>
+      <w:lvlText w:val=""/>
+      <w:lvlJc w:val="left"/>
+      <w:pPr>
+        <w:ind w:left="2160" w:hanging="360"/>
+      </w:pPr>
+      <w:rPr>
+        <w:rFonts w:ascii="Wingdings" w:hAnsi="Wingdings" w:hint="default"/>
+      </w:rPr>
+    </w:lvl>
+    <w:lvl w:ilvl="3" w:tplc="08090001" w:tentative="1">
+      <w:start w:val="1"/>
+      <w:numFmt w:val="bullet"/>
+      <w:lvlText w:val=""/>
+      <w:lvlJc w:val="left"/>
+      <w:pPr>
+        <w:ind w:left="2880" w:hanging="360"/>
+      </w:pPr>
+      <w:rPr>
+        <w:rFonts w:ascii="Symbol" w:hAnsi="Symbol" w:hint="default"/>
+      </w:rPr>
+    </w:lvl>
+    <w:lvl w:ilvl="4" w:tplc="08090003" w:tentative="1">
+      <w:start w:val="1"/>
+      <w:numFmt w:val="bullet"/>
+      <w:lvlText w:val="o"/>
+      <w:lvlJc w:val="left"/>
+      <w:pPr>
+        <w:ind w:left="3600" w:hanging="360"/>
+      </w:pPr>
+      <w:rPr>
+        <w:rFonts w:ascii="Courier New" w:hAnsi="Courier New" w:cs="Courier New" w:hint="default"/>
+      </w:rPr>
+    </w:lvl>
+    <w:lvl w:ilvl="5" w:tplc="08090005" w:tentative="1">
+      <w:start w:val="1"/>
+      <w:numFmt w:val="bullet"/>
+      <w:lvlText w:val=""/>
+      <w:lvlJc w:val="left"/>
+      <w:pPr>
+        <w:ind w:left="4320" w:hanging="360"/>
+      </w:pPr>
+      <w:rPr>
+        <w:rFonts w:ascii="Wingdings" w:hAnsi="Wingdings" w:hint="default"/>
+      </w:rPr>
+    </w:lvl>
+    <w:lvl w:ilvl="6" w:tplc="08090001" w:tentative="1">
+      <w:start w:val="1"/>
+      <w:numFmt w:val="bullet"/>
+      <w:lvlText w:val=""/>
+      <w:lvlJc w:val="left"/>
+      <w:pPr>
+        <w:ind w:left="5040" w:hanging="360"/>
+      </w:pPr>
+      <w:rPr>
+        <w:rFonts w:ascii="Symbol" w:hAnsi="Symbol" w:hint="default"/>
+      </w:rPr>
+    </w:lvl>
+    <w:lvl w:ilvl="7" w:tplc="08090003" w:tentative="1">
+      <w:start w:val="1"/>
+      <w:numFmt w:val="bullet"/>
+      <w:lvlText w:val="o"/>
+      <w:lvlJc w:val="left"/>
+      <w:pPr>
+        <w:ind w:left="5760" w:hanging="360"/>
+      </w:pPr>
+      <w:rPr>
+        <w:rFonts w:ascii="Courier New" w:hAnsi="Courier New" w:cs="Courier New" w:hint="default"/>
+      </w:rPr>
+    </w:lvl>
+    <w:lvl w:ilvl="8" w:tplc="08090005" w:tentative="1">
+      <w:start w:val="1"/>
+      <w:numFmt w:val="bullet"/>
+      <w:lvlText w:val=""/>
+      <w:lvlJc w:val="left"/>
+      <w:pPr>
+        <w:ind w:left="6480" w:hanging="360"/>
+      </w:pPr>
+      <w:rPr>
+        <w:rFonts w:ascii="Wingdings" w:hAnsi="Wingdings" w:hint="default"/>
+      </w:rPr>
+    </w:lvl>
+  </w:abstractNum>
+  <w:abstractNum w:abstractNumId="1" w15:restartNumberingAfterBreak="0">
     <w:nsid w:val="477942E7"/>
     <w:multiLevelType w:val="hybridMultilevel"/>
     <w:tmpl w:val="A6F22D34"/>
@@ -572,7 +1664,7 @@
       </w:rPr>
     </w:lvl>
   </w:abstractNum>
-  <w:abstractNum w:abstractNumId="1" w15:restartNumberingAfterBreak="0">
+  <w:abstractNum w:abstractNumId="2" w15:restartNumberingAfterBreak="0">
     <w:nsid w:val="4BC331CF"/>
     <w:multiLevelType w:val="hybridMultilevel"/>
     <w:tmpl w:val="302A38EC"/>
@@ -685,7 +1777,7 @@
       </w:rPr>
     </w:lvl>
   </w:abstractNum>
-  <w:abstractNum w:abstractNumId="2" w15:restartNumberingAfterBreak="0">
+  <w:abstractNum w:abstractNumId="3" w15:restartNumberingAfterBreak="0">
     <w:nsid w:val="4EEF6E30"/>
     <w:multiLevelType w:val="hybridMultilevel"/>
     <w:tmpl w:val="04384C8E"/>
@@ -798,7 +1890,7 @@
       </w:rPr>
     </w:lvl>
   </w:abstractNum>
-  <w:abstractNum w:abstractNumId="3" w15:restartNumberingAfterBreak="0">
+  <w:abstractNum w:abstractNumId="4" w15:restartNumberingAfterBreak="0">
     <w:nsid w:val="78233026"/>
     <w:multiLevelType w:val="hybridMultilevel"/>
     <w:tmpl w:val="B7364244"/>
@@ -912,16 +2004,19 @@
     </w:lvl>
   </w:abstractNum>
   <w:num w:numId="1">
+    <w:abstractNumId w:val="3"/>
+  </w:num>
+  <w:num w:numId="2">
+    <w:abstractNumId w:val="4"/>
+  </w:num>
+  <w:num w:numId="3">
+    <w:abstractNumId w:val="1"/>
+  </w:num>
+  <w:num w:numId="4">
     <w:abstractNumId w:val="2"/>
   </w:num>
-  <w:num w:numId="2">
-    <w:abstractNumId w:val="3"/>
-  </w:num>
-  <w:num w:numId="3">
+  <w:num w:numId="5">
     <w:abstractNumId w:val="0"/>
-  </w:num>
-  <w:num w:numId="4">
-    <w:abstractNumId w:val="1"/>
   </w:num>
 </w:numbering>
 </file>
@@ -943,7 +2038,7 @@
       </w:pPr>
     </w:pPrDefault>
   </w:docDefaults>
-  <w:latentStyles w:defLockedState="0" w:defUIPriority="99" w:defSemiHidden="0" w:defUnhideWhenUsed="0" w:defQFormat="0" w:count="371">
+  <w:latentStyles w:defLockedState="0" w:defUIPriority="99" w:defSemiHidden="0" w:defUnhideWhenUsed="0" w:defQFormat="0" w:count="375">
     <w:lsdException w:name="Normal" w:uiPriority="0" w:qFormat="1"/>
     <w:lsdException w:name="heading 1" w:uiPriority="9" w:qFormat="1"/>
     <w:lsdException w:name="heading 2" w:semiHidden="1" w:uiPriority="9" w:unhideWhenUsed="1" w:qFormat="1"/>
@@ -1049,7 +2144,6 @@
     <w:lsdException w:name="HTML Sample" w:semiHidden="1" w:unhideWhenUsed="1"/>
     <w:lsdException w:name="HTML Typewriter" w:semiHidden="1" w:unhideWhenUsed="1"/>
     <w:lsdException w:name="HTML Variable" w:semiHidden="1" w:unhideWhenUsed="1"/>
-    <w:lsdException w:name="Normal Table" w:semiHidden="1" w:unhideWhenUsed="1"/>
     <w:lsdException w:name="annotation subject" w:semiHidden="1" w:unhideWhenUsed="1"/>
     <w:lsdException w:name="No List" w:semiHidden="1" w:unhideWhenUsed="1"/>
     <w:lsdException w:name="Outline List 1" w:semiHidden="1" w:unhideWhenUsed="1"/>
@@ -1093,10 +2187,8 @@
     <w:lsdException w:name="Table Elegant" w:semiHidden="1" w:unhideWhenUsed="1"/>
     <w:lsdException w:name="Table Professional" w:semiHidden="1" w:unhideWhenUsed="1"/>
     <w:lsdException w:name="Table Subtle 1" w:semiHidden="1" w:unhideWhenUsed="1"/>
-    <w:lsdException w:name="Table Subtle 2" w:semiHidden="1" w:unhideWhenUsed="1"/>
     <w:lsdException w:name="Table Web 1" w:semiHidden="1" w:unhideWhenUsed="1"/>
     <w:lsdException w:name="Table Web 2" w:semiHidden="1" w:unhideWhenUsed="1"/>
-    <w:lsdException w:name="Table Web 3" w:semiHidden="1" w:unhideWhenUsed="1"/>
     <w:lsdException w:name="Balloon Text" w:semiHidden="1" w:unhideWhenUsed="1"/>
     <w:lsdException w:name="Table Grid" w:uiPriority="59"/>
     <w:lsdException w:name="Table Theme" w:semiHidden="1" w:unhideWhenUsed="1"/>
@@ -1315,6 +2407,10 @@
     <w:lsdException w:name="List Table 5 Dark Accent 6" w:uiPriority="50"/>
     <w:lsdException w:name="List Table 6 Colorful Accent 6" w:uiPriority="51"/>
     <w:lsdException w:name="List Table 7 Colorful Accent 6" w:uiPriority="52"/>
+    <w:lsdException w:name="Mention" w:semiHidden="1" w:unhideWhenUsed="1"/>
+    <w:lsdException w:name="Smart Hyperlink" w:semiHidden="1" w:unhideWhenUsed="1"/>
+    <w:lsdException w:name="Hashtag" w:semiHidden="1" w:unhideWhenUsed="1"/>
+    <w:lsdException w:name="Unresolved Mention" w:semiHidden="1" w:unhideWhenUsed="1"/>
   </w:latentStyles>
   <w:style w:type="paragraph" w:default="1" w:styleId="Normal">
     <w:name w:val="Normal"/>
@@ -1480,7 +2576,614 @@
       <w:color w:val="808080"/>
     </w:rPr>
   </w:style>
+  <w:style w:type="table" w:styleId="TableGrid">
+    <w:name w:val="Table Grid"/>
+    <w:basedOn w:val="TableNormal"/>
+    <w:uiPriority w:val="59"/>
+    <w:rsid w:val="001B689C"/>
+    <w:pPr>
+      <w:spacing w:after="0" w:line="240" w:lineRule="auto"/>
+    </w:pPr>
+    <w:tblPr>
+      <w:tblBorders>
+        <w:top w:val="single" w:sz="4" w:space="0" w:color="auto"/>
+        <w:left w:val="single" w:sz="4" w:space="0" w:color="auto"/>
+        <w:bottom w:val="single" w:sz="4" w:space="0" w:color="auto"/>
+        <w:right w:val="single" w:sz="4" w:space="0" w:color="auto"/>
+        <w:insideH w:val="single" w:sz="4" w:space="0" w:color="auto"/>
+        <w:insideV w:val="single" w:sz="4" w:space="0" w:color="auto"/>
+      </w:tblBorders>
+    </w:tblPr>
+  </w:style>
 </w:styles>
+</file>
+
+<file path=word/glossary/document.xml><?xml version="1.0" encoding="utf-8"?>
+<w:glossaryDocument xmlns:wpc="http://schemas.microsoft.com/office/word/2010/wordprocessingCanvas" xmlns:cx="http://schemas.microsoft.com/office/drawing/2014/chartex" xmlns:cx1="http://schemas.microsoft.com/office/drawing/2015/9/8/chartex" xmlns:cx2="http://schemas.microsoft.com/office/drawing/2015/10/21/chartex" xmlns:cx3="http://schemas.microsoft.com/office/drawing/2016/5/9/chartex" xmlns:cx4="http://schemas.microsoft.com/office/drawing/2016/5/10/chartex" xmlns:cx5="http://schemas.microsoft.com/office/drawing/2016/5/11/chartex" xmlns:cx6="http://schemas.microsoft.com/office/drawing/2016/5/12/chartex" xmlns:cx7="http://schemas.microsoft.com/office/drawing/2016/5/13/chartex" xmlns:cx8="http://schemas.microsoft.com/office/drawing/2016/5/14/chartex" xmlns:mc="http://schemas.openxmlformats.org/markup-compatibility/2006" xmlns:aink="http://schemas.microsoft.com/office/drawing/2016/ink" xmlns:am3d="http://schemas.microsoft.com/office/drawing/2017/model3d" xmlns:o="urn:schemas-microsoft-com:office:office" xmlns:r="http://schemas.openxmlformats.org/officeDocument/2006/relationships" xmlns:m="http://schemas.openxmlformats.org/officeDocument/2006/math" xmlns:v="urn:schemas-microsoft-com:vml" xmlns:wp14="http://schemas.microsoft.com/office/word/2010/wordprocessingDrawing" xmlns:wp="http://schemas.openxmlformats.org/drawingml/2006/wordprocessingDrawing" xmlns:w10="urn:schemas-microsoft-com:office:word" xmlns:w="http://schemas.openxmlformats.org/wordprocessingml/2006/main" xmlns:w14="http://schemas.microsoft.com/office/word/2010/wordml" xmlns:w15="http://schemas.microsoft.com/office/word/2012/wordml" xmlns:w16se="http://schemas.microsoft.com/office/word/2015/wordml/symex" xmlns:wpg="http://schemas.microsoft.com/office/word/2010/wordprocessingGroup" xmlns:wpi="http://schemas.microsoft.com/office/word/2010/wordprocessingInk" xmlns:wne="http://schemas.microsoft.com/office/word/2006/wordml" xmlns:wps="http://schemas.microsoft.com/office/word/2010/wordprocessingShape" mc:Ignorable="w14 w15 w16se wp14"/>
+</file>
+
+<file path=word/glossary/fontTable.xml><?xml version="1.0" encoding="utf-8"?>
+<w:fonts xmlns:mc="http://schemas.openxmlformats.org/markup-compatibility/2006" xmlns:r="http://schemas.openxmlformats.org/officeDocument/2006/relationships" xmlns:w="http://schemas.openxmlformats.org/wordprocessingml/2006/main" xmlns:w14="http://schemas.microsoft.com/office/word/2010/wordml" xmlns:w15="http://schemas.microsoft.com/office/word/2012/wordml" xmlns:w16se="http://schemas.microsoft.com/office/word/2015/wordml/symex" mc:Ignorable="w14 w15 w16se">
+  <w:font w:name="Symbol">
+    <w:panose1 w:val="05050102010706020507"/>
+    <w:charset w:val="02"/>
+    <w:family w:val="roman"/>
+    <w:pitch w:val="variable"/>
+    <w:sig w:usb0="00000000" w:usb1="10000000" w:usb2="00000000" w:usb3="00000000" w:csb0="80000000" w:csb1="00000000"/>
+  </w:font>
+  <w:font w:name="Times New Roman">
+    <w:panose1 w:val="02020603050405020304"/>
+    <w:charset w:val="00"/>
+    <w:family w:val="roman"/>
+    <w:pitch w:val="variable"/>
+    <w:sig w:usb0="E0002AFF" w:usb1="C0007843" w:usb2="00000009" w:usb3="00000000" w:csb0="000001FF" w:csb1="00000000"/>
+  </w:font>
+  <w:font w:name="Courier New">
+    <w:panose1 w:val="02070309020205020404"/>
+    <w:charset w:val="00"/>
+    <w:family w:val="modern"/>
+    <w:pitch w:val="fixed"/>
+    <w:sig w:usb0="E0002EFF" w:usb1="C0007843" w:usb2="00000009" w:usb3="00000000" w:csb0="000001FF" w:csb1="00000000"/>
+  </w:font>
+  <w:font w:name="Wingdings">
+    <w:panose1 w:val="05000000000000000000"/>
+    <w:charset w:val="02"/>
+    <w:family w:val="auto"/>
+    <w:pitch w:val="variable"/>
+    <w:sig w:usb0="00000000" w:usb1="10000000" w:usb2="00000000" w:usb3="00000000" w:csb0="80000000" w:csb1="00000000"/>
+  </w:font>
+  <w:font w:name="Lucida Console">
+    <w:panose1 w:val="020B0609040504020204"/>
+    <w:charset w:val="00"/>
+    <w:family w:val="modern"/>
+    <w:pitch w:val="fixed"/>
+    <w:sig w:usb0="8000028F" w:usb1="00001800" w:usb2="00000000" w:usb3="00000000" w:csb0="0000001F" w:csb1="00000000"/>
+  </w:font>
+  <w:font w:name="SimSun">
+    <w:altName w:val="宋体"/>
+    <w:panose1 w:val="02010600030101010101"/>
+    <w:charset w:val="86"/>
+    <w:family w:val="auto"/>
+    <w:pitch w:val="variable"/>
+    <w:sig w:usb0="00000003" w:usb1="288F0000" w:usb2="00000016" w:usb3="00000000" w:csb0="00040001" w:csb1="00000000"/>
+  </w:font>
+  <w:font w:name="Consolas">
+    <w:panose1 w:val="020B0609020204030204"/>
+    <w:charset w:val="00"/>
+    <w:family w:val="modern"/>
+    <w:pitch w:val="fixed"/>
+    <w:sig w:usb0="E00006FF" w:usb1="0000FCFF" w:usb2="00000001" w:usb3="00000000" w:csb0="0000019F" w:csb1="00000000"/>
+  </w:font>
+  <w:font w:name="SimHei">
+    <w:altName w:val="黑体"/>
+    <w:panose1 w:val="02010609060101010101"/>
+    <w:charset w:val="86"/>
+    <w:family w:val="modern"/>
+    <w:pitch w:val="fixed"/>
+    <w:sig w:usb0="800002BF" w:usb1="38CF7CFA" w:usb2="00000016" w:usb3="00000000" w:csb0="00040001" w:csb1="00000000"/>
+  </w:font>
+  <w:font w:name="Cambria Math">
+    <w:panose1 w:val="02040503050406030204"/>
+    <w:charset w:val="00"/>
+    <w:family w:val="roman"/>
+    <w:pitch w:val="variable"/>
+    <w:sig w:usb0="E00002FF" w:usb1="420024FF" w:usb2="00000000" w:usb3="00000000" w:csb0="0000019F" w:csb1="00000000"/>
+  </w:font>
+  <w:font w:name="Calibri">
+    <w:panose1 w:val="020F0502020204030204"/>
+    <w:charset w:val="00"/>
+    <w:family w:val="swiss"/>
+    <w:pitch w:val="variable"/>
+    <w:sig w:usb0="E0002AFF" w:usb1="4000ACFF" w:usb2="00000001" w:usb3="00000000" w:csb0="000001FF" w:csb1="00000000"/>
+  </w:font>
+  <w:font w:name="DengXian">
+    <w:altName w:val="等线"/>
+    <w:panose1 w:val="02010600030101010101"/>
+    <w:charset w:val="86"/>
+    <w:family w:val="auto"/>
+    <w:pitch w:val="variable"/>
+    <w:sig w:usb0="A00002BF" w:usb1="38CF7CFA" w:usb2="00000016" w:usb3="00000000" w:csb0="0004000F" w:csb1="00000000"/>
+  </w:font>
+  <w:font w:name="DengXian Light">
+    <w:altName w:val="等线 Light"/>
+    <w:panose1 w:val="02010600030101010101"/>
+    <w:charset w:val="86"/>
+    <w:family w:val="auto"/>
+    <w:pitch w:val="variable"/>
+    <w:sig w:usb0="A00002BF" w:usb1="38CF7CFA" w:usb2="00000016" w:usb3="00000000" w:csb0="0004000F" w:csb1="00000000"/>
+  </w:font>
+  <w:font w:name="Calibri Light">
+    <w:panose1 w:val="020F0302020204030204"/>
+    <w:charset w:val="00"/>
+    <w:family w:val="swiss"/>
+    <w:pitch w:val="variable"/>
+    <w:sig w:usb0="A0002AEF" w:usb1="4000207B" w:usb2="00000000" w:usb3="00000000" w:csb0="000001FF" w:csb1="00000000"/>
+  </w:font>
+</w:fonts>
+</file>
+
+<file path=word/glossary/settings.xml><?xml version="1.0" encoding="utf-8"?>
+<w:settings xmlns:mc="http://schemas.openxmlformats.org/markup-compatibility/2006" xmlns:o="urn:schemas-microsoft-com:office:office" xmlns:r="http://schemas.openxmlformats.org/officeDocument/2006/relationships" xmlns:m="http://schemas.openxmlformats.org/officeDocument/2006/math" xmlns:v="urn:schemas-microsoft-com:vml" xmlns:w10="urn:schemas-microsoft-com:office:word" xmlns:w="http://schemas.openxmlformats.org/wordprocessingml/2006/main" xmlns:w14="http://schemas.microsoft.com/office/word/2010/wordml" xmlns:w15="http://schemas.microsoft.com/office/word/2012/wordml" xmlns:w16se="http://schemas.microsoft.com/office/word/2015/wordml/symex" xmlns:sl="http://schemas.openxmlformats.org/schemaLibrary/2006/main" mc:Ignorable="w14 w15 w16se">
+  <w:view w:val="normal"/>
+  <w:defaultTabStop w:val="720"/>
+  <w:characterSpacingControl w:val="doNotCompress"/>
+  <w:compat>
+    <w:useFELayout/>
+    <w:compatSetting w:name="compatibilityMode" w:uri="http://schemas.microsoft.com/office/word" w:val="15"/>
+    <w:compatSetting w:name="overrideTableStyleFontSizeAndJustification" w:uri="http://schemas.microsoft.com/office/word" w:val="1"/>
+    <w:compatSetting w:name="enableOpenTypeFeatures" w:uri="http://schemas.microsoft.com/office/word" w:val="1"/>
+    <w:compatSetting w:name="doNotFlipMirrorIndents" w:uri="http://schemas.microsoft.com/office/word" w:val="1"/>
+    <w:compatSetting w:name="differentiateMultirowTableHeaders" w:uri="http://schemas.microsoft.com/office/word" w:val="1"/>
+  </w:compat>
+  <w:rsids>
+    <w:rsidRoot w:val="002570DF"/>
+    <w:rsid w:val="002570DF"/>
+    <w:rsid w:val="00542E99"/>
+  </w:rsids>
+  <m:mathPr>
+    <m:mathFont m:val="Cambria Math"/>
+    <m:brkBin m:val="before"/>
+    <m:brkBinSub m:val="--"/>
+    <m:smallFrac m:val="0"/>
+    <m:dispDef/>
+    <m:lMargin m:val="0"/>
+    <m:rMargin m:val="0"/>
+    <m:defJc m:val="centerGroup"/>
+    <m:wrapIndent m:val="1440"/>
+    <m:intLim m:val="subSup"/>
+    <m:naryLim m:val="undOvr"/>
+  </m:mathPr>
+  <w:themeFontLang w:val="en-GB" w:eastAsia="zh-CN"/>
+  <w:clrSchemeMapping w:bg1="light1" w:t1="dark1" w:bg2="light2" w:t2="dark2" w:accent1="accent1" w:accent2="accent2" w:accent3="accent3" w:accent4="accent4" w:accent5="accent5" w:accent6="accent6" w:hyperlink="hyperlink" w:followedHyperlink="followedHyperlink"/>
+  <w:decimalSymbol w:val="."/>
+  <w:listSeparator w:val=","/>
+  <w15:chartTrackingRefBased/>
+</w:settings>
+</file>
+
+<file path=word/glossary/styles.xml><?xml version="1.0" encoding="utf-8"?>
+<w:styles xmlns:mc="http://schemas.openxmlformats.org/markup-compatibility/2006" xmlns:r="http://schemas.openxmlformats.org/officeDocument/2006/relationships" xmlns:w="http://schemas.openxmlformats.org/wordprocessingml/2006/main" xmlns:w14="http://schemas.microsoft.com/office/word/2010/wordml" xmlns:w15="http://schemas.microsoft.com/office/word/2012/wordml" xmlns:w16se="http://schemas.microsoft.com/office/word/2015/wordml/symex" mc:Ignorable="w14 w15 w16se">
+  <w:docDefaults>
+    <w:rPrDefault>
+      <w:rPr>
+        <w:rFonts w:asciiTheme="minorHAnsi" w:eastAsiaTheme="minorEastAsia" w:hAnsiTheme="minorHAnsi" w:cstheme="minorBidi"/>
+        <w:sz w:val="22"/>
+        <w:szCs w:val="22"/>
+        <w:lang w:val="en-GB" w:eastAsia="zh-CN" w:bidi="ar-SA"/>
+      </w:rPr>
+    </w:rPrDefault>
+    <w:pPrDefault>
+      <w:pPr>
+        <w:spacing w:after="160" w:line="259" w:lineRule="auto"/>
+      </w:pPr>
+    </w:pPrDefault>
+  </w:docDefaults>
+  <w:latentStyles w:defLockedState="0" w:defUIPriority="99" w:defSemiHidden="0" w:defUnhideWhenUsed="0" w:defQFormat="0" w:count="375">
+    <w:lsdException w:name="Normal" w:uiPriority="0" w:qFormat="1"/>
+    <w:lsdException w:name="heading 1" w:uiPriority="9" w:qFormat="1"/>
+    <w:lsdException w:name="heading 2" w:semiHidden="1" w:uiPriority="9" w:unhideWhenUsed="1" w:qFormat="1"/>
+    <w:lsdException w:name="heading 3" w:semiHidden="1" w:uiPriority="9" w:unhideWhenUsed="1" w:qFormat="1"/>
+    <w:lsdException w:name="heading 4" w:semiHidden="1" w:uiPriority="9" w:unhideWhenUsed="1" w:qFormat="1"/>
+    <w:lsdException w:name="heading 5" w:semiHidden="1" w:uiPriority="9" w:unhideWhenUsed="1" w:qFormat="1"/>
+    <w:lsdException w:name="heading 6" w:semiHidden="1" w:uiPriority="9" w:unhideWhenUsed="1" w:qFormat="1"/>
+    <w:lsdException w:name="heading 7" w:semiHidden="1" w:uiPriority="9" w:unhideWhenUsed="1" w:qFormat="1"/>
+    <w:lsdException w:name="heading 8" w:semiHidden="1" w:uiPriority="9" w:unhideWhenUsed="1" w:qFormat="1"/>
+    <w:lsdException w:name="heading 9" w:semiHidden="1" w:uiPriority="9" w:unhideWhenUsed="1" w:qFormat="1"/>
+    <w:lsdException w:name="index 1" w:semiHidden="1" w:unhideWhenUsed="1"/>
+    <w:lsdException w:name="index 2" w:semiHidden="1" w:unhideWhenUsed="1"/>
+    <w:lsdException w:name="index 3" w:semiHidden="1" w:unhideWhenUsed="1"/>
+    <w:lsdException w:name="index 4" w:semiHidden="1" w:unhideWhenUsed="1"/>
+    <w:lsdException w:name="index 5" w:semiHidden="1" w:unhideWhenUsed="1"/>
+    <w:lsdException w:name="index 6" w:semiHidden="1" w:unhideWhenUsed="1"/>
+    <w:lsdException w:name="index 7" w:semiHidden="1" w:unhideWhenUsed="1"/>
+    <w:lsdException w:name="index 8" w:semiHidden="1" w:unhideWhenUsed="1"/>
+    <w:lsdException w:name="index 9" w:semiHidden="1" w:unhideWhenUsed="1"/>
+    <w:lsdException w:name="toc 1" w:semiHidden="1" w:uiPriority="39" w:unhideWhenUsed="1"/>
+    <w:lsdException w:name="toc 2" w:semiHidden="1" w:uiPriority="39" w:unhideWhenUsed="1"/>
+    <w:lsdException w:name="toc 3" w:semiHidden="1" w:uiPriority="39" w:unhideWhenUsed="1"/>
+    <w:lsdException w:name="toc 4" w:semiHidden="1" w:uiPriority="39" w:unhideWhenUsed="1"/>
+    <w:lsdException w:name="toc 5" w:semiHidden="1" w:uiPriority="39" w:unhideWhenUsed="1"/>
+    <w:lsdException w:name="toc 6" w:semiHidden="1" w:uiPriority="39" w:unhideWhenUsed="1"/>
+    <w:lsdException w:name="toc 7" w:semiHidden="1" w:uiPriority="39" w:unhideWhenUsed="1"/>
+    <w:lsdException w:name="toc 8" w:semiHidden="1" w:uiPriority="39" w:unhideWhenUsed="1"/>
+    <w:lsdException w:name="toc 9" w:semiHidden="1" w:uiPriority="39" w:unhideWhenUsed="1"/>
+    <w:lsdException w:name="Normal Indent" w:semiHidden="1" w:unhideWhenUsed="1"/>
+    <w:lsdException w:name="footnote text" w:semiHidden="1" w:unhideWhenUsed="1"/>
+    <w:lsdException w:name="annotation text" w:semiHidden="1" w:unhideWhenUsed="1"/>
+    <w:lsdException w:name="header" w:semiHidden="1" w:unhideWhenUsed="1"/>
+    <w:lsdException w:name="footer" w:semiHidden="1" w:unhideWhenUsed="1"/>
+    <w:lsdException w:name="index heading" w:semiHidden="1" w:unhideWhenUsed="1"/>
+    <w:lsdException w:name="caption" w:semiHidden="1" w:uiPriority="35" w:unhideWhenUsed="1" w:qFormat="1"/>
+    <w:lsdException w:name="table of figures" w:semiHidden="1" w:unhideWhenUsed="1"/>
+    <w:lsdException w:name="envelope address" w:semiHidden="1" w:unhideWhenUsed="1"/>
+    <w:lsdException w:name="envelope return" w:semiHidden="1" w:unhideWhenUsed="1"/>
+    <w:lsdException w:name="footnote reference" w:semiHidden="1" w:unhideWhenUsed="1"/>
+    <w:lsdException w:name="annotation reference" w:semiHidden="1" w:unhideWhenUsed="1"/>
+    <w:lsdException w:name="line number" w:semiHidden="1" w:unhideWhenUsed="1"/>
+    <w:lsdException w:name="page number" w:semiHidden="1" w:unhideWhenUsed="1"/>
+    <w:lsdException w:name="endnote reference" w:semiHidden="1" w:unhideWhenUsed="1"/>
+    <w:lsdException w:name="endnote text" w:semiHidden="1" w:unhideWhenUsed="1"/>
+    <w:lsdException w:name="table of authorities" w:semiHidden="1" w:unhideWhenUsed="1"/>
+    <w:lsdException w:name="macro" w:semiHidden="1" w:unhideWhenUsed="1"/>
+    <w:lsdException w:name="toa heading" w:semiHidden="1" w:unhideWhenUsed="1"/>
+    <w:lsdException w:name="List" w:semiHidden="1" w:unhideWhenUsed="1"/>
+    <w:lsdException w:name="List Bullet" w:semiHidden="1" w:unhideWhenUsed="1"/>
+    <w:lsdException w:name="List Number" w:semiHidden="1" w:unhideWhenUsed="1"/>
+    <w:lsdException w:name="List 2" w:semiHidden="1" w:unhideWhenUsed="1"/>
+    <w:lsdException w:name="List 3" w:semiHidden="1" w:unhideWhenUsed="1"/>
+    <w:lsdException w:name="List 4" w:semiHidden="1" w:unhideWhenUsed="1"/>
+    <w:lsdException w:name="List 5" w:semiHidden="1" w:unhideWhenUsed="1"/>
+    <w:lsdException w:name="List Bullet 2" w:semiHidden="1" w:unhideWhenUsed="1"/>
+    <w:lsdException w:name="List Bullet 3" w:semiHidden="1" w:unhideWhenUsed="1"/>
+    <w:lsdException w:name="List Bullet 4" w:semiHidden="1" w:unhideWhenUsed="1"/>
+    <w:lsdException w:name="List Bullet 5" w:semiHidden="1" w:unhideWhenUsed="1"/>
+    <w:lsdException w:name="List Number 2" w:semiHidden="1" w:unhideWhenUsed="1"/>
+    <w:lsdException w:name="List Number 3" w:semiHidden="1" w:unhideWhenUsed="1"/>
+    <w:lsdException w:name="List Number 4" w:semiHidden="1" w:unhideWhenUsed="1"/>
+    <w:lsdException w:name="List Number 5" w:semiHidden="1" w:unhideWhenUsed="1"/>
+    <w:lsdException w:name="Title" w:uiPriority="10" w:qFormat="1"/>
+    <w:lsdException w:name="Closing" w:semiHidden="1" w:unhideWhenUsed="1"/>
+    <w:lsdException w:name="Signature" w:semiHidden="1" w:unhideWhenUsed="1"/>
+    <w:lsdException w:name="Default Paragraph Font" w:semiHidden="1" w:uiPriority="1" w:unhideWhenUsed="1"/>
+    <w:lsdException w:name="Body Text" w:semiHidden="1" w:unhideWhenUsed="1"/>
+    <w:lsdException w:name="Body Text Indent" w:semiHidden="1" w:unhideWhenUsed="1"/>
+    <w:lsdException w:name="List Continue" w:semiHidden="1" w:unhideWhenUsed="1"/>
+    <w:lsdException w:name="List Continue 2" w:semiHidden="1" w:unhideWhenUsed="1"/>
+    <w:lsdException w:name="List Continue 3" w:semiHidden="1" w:unhideWhenUsed="1"/>
+    <w:lsdException w:name="List Continue 4" w:semiHidden="1" w:unhideWhenUsed="1"/>
+    <w:lsdException w:name="List Continue 5" w:semiHidden="1" w:unhideWhenUsed="1"/>
+    <w:lsdException w:name="Message Header" w:semiHidden="1" w:unhideWhenUsed="1"/>
+    <w:lsdException w:name="Subtitle" w:uiPriority="11" w:qFormat="1"/>
+    <w:lsdException w:name="Salutation" w:semiHidden="1" w:unhideWhenUsed="1"/>
+    <w:lsdException w:name="Date" w:semiHidden="1" w:unhideWhenUsed="1"/>
+    <w:lsdException w:name="Body Text First Indent" w:semiHidden="1" w:unhideWhenUsed="1"/>
+    <w:lsdException w:name="Body Text First Indent 2" w:semiHidden="1" w:unhideWhenUsed="1"/>
+    <w:lsdException w:name="Note Heading" w:semiHidden="1" w:unhideWhenUsed="1"/>
+    <w:lsdException w:name="Body Text 2" w:semiHidden="1" w:unhideWhenUsed="1"/>
+    <w:lsdException w:name="Body Text 3" w:semiHidden="1" w:unhideWhenUsed="1"/>
+    <w:lsdException w:name="Body Text Indent 2" w:semiHidden="1" w:unhideWhenUsed="1"/>
+    <w:lsdException w:name="Body Text Indent 3" w:semiHidden="1" w:unhideWhenUsed="1"/>
+    <w:lsdException w:name="Block Text" w:semiHidden="1" w:unhideWhenUsed="1"/>
+    <w:lsdException w:name="Hyperlink" w:semiHidden="1" w:unhideWhenUsed="1"/>
+    <w:lsdException w:name="FollowedHyperlink" w:semiHidden="1" w:unhideWhenUsed="1"/>
+    <w:lsdException w:name="Strong" w:uiPriority="22" w:qFormat="1"/>
+    <w:lsdException w:name="Emphasis" w:uiPriority="20" w:qFormat="1"/>
+    <w:lsdException w:name="Document Map" w:semiHidden="1" w:unhideWhenUsed="1"/>
+    <w:lsdException w:name="Plain Text" w:semiHidden="1" w:unhideWhenUsed="1"/>
+    <w:lsdException w:name="E-mail Signature" w:semiHidden="1" w:unhideWhenUsed="1"/>
+    <w:lsdException w:name="HTML Top of Form" w:semiHidden="1" w:unhideWhenUsed="1"/>
+    <w:lsdException w:name="HTML Bottom of Form" w:semiHidden="1" w:unhideWhenUsed="1"/>
+    <w:lsdException w:name="Normal (Web)" w:semiHidden="1" w:unhideWhenUsed="1"/>
+    <w:lsdException w:name="HTML Acronym" w:semiHidden="1" w:unhideWhenUsed="1"/>
+    <w:lsdException w:name="HTML Address" w:semiHidden="1" w:unhideWhenUsed="1"/>
+    <w:lsdException w:name="HTML Cite" w:semiHidden="1" w:unhideWhenUsed="1"/>
+    <w:lsdException w:name="HTML Code" w:semiHidden="1" w:unhideWhenUsed="1"/>
+    <w:lsdException w:name="HTML Definition" w:semiHidden="1" w:unhideWhenUsed="1"/>
+    <w:lsdException w:name="HTML Keyboard" w:semiHidden="1" w:unhideWhenUsed="1"/>
+    <w:lsdException w:name="HTML Preformatted" w:semiHidden="1" w:unhideWhenUsed="1"/>
+    <w:lsdException w:name="HTML Sample" w:semiHidden="1" w:unhideWhenUsed="1"/>
+    <w:lsdException w:name="HTML Typewriter" w:semiHidden="1" w:unhideWhenUsed="1"/>
+    <w:lsdException w:name="HTML Variable" w:semiHidden="1" w:unhideWhenUsed="1"/>
+    <w:lsdException w:name="Normal Table" w:semiHidden="1" w:unhideWhenUsed="1"/>
+    <w:lsdException w:name="annotation subject" w:semiHidden="1" w:unhideWhenUsed="1"/>
+    <w:lsdException w:name="No List" w:semiHidden="1" w:unhideWhenUsed="1"/>
+    <w:lsdException w:name="Outline List 1" w:semiHidden="1" w:unhideWhenUsed="1"/>
+    <w:lsdException w:name="Outline List 2" w:semiHidden="1" w:unhideWhenUsed="1"/>
+    <w:lsdException w:name="Outline List 3" w:semiHidden="1" w:unhideWhenUsed="1"/>
+    <w:lsdException w:name="Table Simple 1" w:semiHidden="1" w:unhideWhenUsed="1"/>
+    <w:lsdException w:name="Table Simple 2" w:semiHidden="1" w:unhideWhenUsed="1"/>
+    <w:lsdException w:name="Table Simple 3" w:semiHidden="1" w:unhideWhenUsed="1"/>
+    <w:lsdException w:name="Table Classic 1" w:semiHidden="1" w:unhideWhenUsed="1"/>
+    <w:lsdException w:name="Table Classic 2" w:semiHidden="1" w:unhideWhenUsed="1"/>
+    <w:lsdException w:name="Table Classic 3" w:semiHidden="1" w:unhideWhenUsed="1"/>
+    <w:lsdException w:name="Table Classic 4" w:semiHidden="1" w:unhideWhenUsed="1"/>
+    <w:lsdException w:name="Table Colorful 1" w:semiHidden="1" w:unhideWhenUsed="1"/>
+    <w:lsdException w:name="Table Colorful 2" w:semiHidden="1" w:unhideWhenUsed="1"/>
+    <w:lsdException w:name="Table Colorful 3" w:semiHidden="1" w:unhideWhenUsed="1"/>
+    <w:lsdException w:name="Table Columns 1" w:semiHidden="1" w:unhideWhenUsed="1"/>
+    <w:lsdException w:name="Table Columns 2" w:semiHidden="1" w:unhideWhenUsed="1"/>
+    <w:lsdException w:name="Table Columns 3" w:semiHidden="1" w:unhideWhenUsed="1"/>
+    <w:lsdException w:name="Table Columns 4" w:semiHidden="1" w:unhideWhenUsed="1"/>
+    <w:lsdException w:name="Table Columns 5" w:semiHidden="1" w:unhideWhenUsed="1"/>
+    <w:lsdException w:name="Table Grid 1" w:semiHidden="1" w:unhideWhenUsed="1"/>
+    <w:lsdException w:name="Table Grid 2" w:semiHidden="1" w:unhideWhenUsed="1"/>
+    <w:lsdException w:name="Table Grid 3" w:semiHidden="1" w:unhideWhenUsed="1"/>
+    <w:lsdException w:name="Table Grid 4" w:semiHidden="1" w:unhideWhenUsed="1"/>
+    <w:lsdException w:name="Table Grid 5" w:semiHidden="1" w:unhideWhenUsed="1"/>
+    <w:lsdException w:name="Table Grid 6" w:semiHidden="1" w:unhideWhenUsed="1"/>
+    <w:lsdException w:name="Table Grid 7" w:semiHidden="1" w:unhideWhenUsed="1"/>
+    <w:lsdException w:name="Table Grid 8" w:semiHidden="1" w:unhideWhenUsed="1"/>
+    <w:lsdException w:name="Table List 1" w:semiHidden="1" w:unhideWhenUsed="1"/>
+    <w:lsdException w:name="Table List 2" w:semiHidden="1" w:unhideWhenUsed="1"/>
+    <w:lsdException w:name="Table List 3" w:semiHidden="1" w:unhideWhenUsed="1"/>
+    <w:lsdException w:name="Table List 4" w:semiHidden="1" w:unhideWhenUsed="1"/>
+    <w:lsdException w:name="Table List 5" w:semiHidden="1" w:unhideWhenUsed="1"/>
+    <w:lsdException w:name="Table List 6" w:semiHidden="1" w:unhideWhenUsed="1"/>
+    <w:lsdException w:name="Table List 7" w:semiHidden="1" w:unhideWhenUsed="1"/>
+    <w:lsdException w:name="Table List 8" w:semiHidden="1" w:unhideWhenUsed="1"/>
+    <w:lsdException w:name="Table 3D effects 1" w:semiHidden="1" w:unhideWhenUsed="1"/>
+    <w:lsdException w:name="Table 3D effects 2" w:semiHidden="1" w:unhideWhenUsed="1"/>
+    <w:lsdException w:name="Table 3D effects 3" w:semiHidden="1" w:unhideWhenUsed="1"/>
+    <w:lsdException w:name="Table Contemporary" w:semiHidden="1" w:unhideWhenUsed="1"/>
+    <w:lsdException w:name="Table Elegant" w:semiHidden="1" w:unhideWhenUsed="1"/>
+    <w:lsdException w:name="Table Professional" w:semiHidden="1" w:unhideWhenUsed="1"/>
+    <w:lsdException w:name="Table Subtle 1" w:semiHidden="1" w:unhideWhenUsed="1"/>
+    <w:lsdException w:name="Table Subtle 2" w:semiHidden="1" w:unhideWhenUsed="1"/>
+    <w:lsdException w:name="Table Web 1" w:semiHidden="1" w:unhideWhenUsed="1"/>
+    <w:lsdException w:name="Table Web 2" w:semiHidden="1" w:unhideWhenUsed="1"/>
+    <w:lsdException w:name="Table Web 3" w:semiHidden="1" w:unhideWhenUsed="1"/>
+    <w:lsdException w:name="Balloon Text" w:semiHidden="1" w:unhideWhenUsed="1"/>
+    <w:lsdException w:name="Table Grid" w:uiPriority="39"/>
+    <w:lsdException w:name="Table Theme" w:semiHidden="1" w:unhideWhenUsed="1"/>
+    <w:lsdException w:name="Placeholder Text" w:semiHidden="1"/>
+    <w:lsdException w:name="No Spacing" w:uiPriority="1" w:qFormat="1"/>
+    <w:lsdException w:name="Light Shading" w:uiPriority="60"/>
+    <w:lsdException w:name="Light List" w:uiPriority="61"/>
+    <w:lsdException w:name="Light Grid" w:uiPriority="62"/>
+    <w:lsdException w:name="Medium Shading 1" w:uiPriority="63"/>
+    <w:lsdException w:name="Medium Shading 2" w:uiPriority="64"/>
+    <w:lsdException w:name="Medium List 1" w:uiPriority="65"/>
+    <w:lsdException w:name="Medium List 2" w:uiPriority="66"/>
+    <w:lsdException w:name="Medium Grid 1" w:uiPriority="67"/>
+    <w:lsdException w:name="Medium Grid 2" w:uiPriority="68"/>
+    <w:lsdException w:name="Medium Grid 3" w:uiPriority="69"/>
+    <w:lsdException w:name="Dark List" w:uiPriority="70"/>
+    <w:lsdException w:name="Colorful Shading" w:uiPriority="71"/>
+    <w:lsdException w:name="Colorful List" w:uiPriority="72"/>
+    <w:lsdException w:name="Colorful Grid" w:uiPriority="73"/>
+    <w:lsdException w:name="Light Shading Accent 1" w:uiPriority="60"/>
+    <w:lsdException w:name="Light List Accent 1" w:uiPriority="61"/>
+    <w:lsdException w:name="Light Grid Accent 1" w:uiPriority="62"/>
+    <w:lsdException w:name="Medium Shading 1 Accent 1" w:uiPriority="63"/>
+    <w:lsdException w:name="Medium Shading 2 Accent 1" w:uiPriority="64"/>
+    <w:lsdException w:name="Medium List 1 Accent 1" w:uiPriority="65"/>
+    <w:lsdException w:name="Revision" w:semiHidden="1"/>
+    <w:lsdException w:name="List Paragraph" w:uiPriority="34" w:qFormat="1"/>
+    <w:lsdException w:name="Quote" w:uiPriority="29" w:qFormat="1"/>
+    <w:lsdException w:name="Intense Quote" w:uiPriority="30" w:qFormat="1"/>
+    <w:lsdException w:name="Medium List 2 Accent 1" w:uiPriority="66"/>
+    <w:lsdException w:name="Medium Grid 1 Accent 1" w:uiPriority="67"/>
+    <w:lsdException w:name="Medium Grid 2 Accent 1" w:uiPriority="68"/>
+    <w:lsdException w:name="Medium Grid 3 Accent 1" w:uiPriority="69"/>
+    <w:lsdException w:name="Dark List Accent 1" w:uiPriority="70"/>
+    <w:lsdException w:name="Colorful Shading Accent 1" w:uiPriority="71"/>
+    <w:lsdException w:name="Colorful List Accent 1" w:uiPriority="72"/>
+    <w:lsdException w:name="Colorful Grid Accent 1" w:uiPriority="73"/>
+    <w:lsdException w:name="Light Shading Accent 2" w:uiPriority="60"/>
+    <w:lsdException w:name="Light List Accent 2" w:uiPriority="61"/>
+    <w:lsdException w:name="Light Grid Accent 2" w:uiPriority="62"/>
+    <w:lsdException w:name="Medium Shading 1 Accent 2" w:uiPriority="63"/>
+    <w:lsdException w:name="Medium Shading 2 Accent 2" w:uiPriority="64"/>
+    <w:lsdException w:name="Medium List 1 Accent 2" w:uiPriority="65"/>
+    <w:lsdException w:name="Medium List 2 Accent 2" w:uiPriority="66"/>
+    <w:lsdException w:name="Medium Grid 1 Accent 2" w:uiPriority="67"/>
+    <w:lsdException w:name="Medium Grid 2 Accent 2" w:uiPriority="68"/>
+    <w:lsdException w:name="Medium Grid 3 Accent 2" w:uiPriority="69"/>
+    <w:lsdException w:name="Dark List Accent 2" w:uiPriority="70"/>
+    <w:lsdException w:name="Colorful Shading Accent 2" w:uiPriority="71"/>
+    <w:lsdException w:name="Colorful List Accent 2" w:uiPriority="72"/>
+    <w:lsdException w:name="Colorful Grid Accent 2" w:uiPriority="73"/>
+    <w:lsdException w:name="Light Shading Accent 3" w:uiPriority="60"/>
+    <w:lsdException w:name="Light List Accent 3" w:uiPriority="61"/>
+    <w:lsdException w:name="Light Grid Accent 3" w:uiPriority="62"/>
+    <w:lsdException w:name="Medium Shading 1 Accent 3" w:uiPriority="63"/>
+    <w:lsdException w:name="Medium Shading 2 Accent 3" w:uiPriority="64"/>
+    <w:lsdException w:name="Medium List 1 Accent 3" w:uiPriority="65"/>
+    <w:lsdException w:name="Medium List 2 Accent 3" w:uiPriority="66"/>
+    <w:lsdException w:name="Medium Grid 1 Accent 3" w:uiPriority="67"/>
+    <w:lsdException w:name="Medium Grid 2 Accent 3" w:uiPriority="68"/>
+    <w:lsdException w:name="Medium Grid 3 Accent 3" w:uiPriority="69"/>
+    <w:lsdException w:name="Dark List Accent 3" w:uiPriority="70"/>
+    <w:lsdException w:name="Colorful Shading Accent 3" w:uiPriority="71"/>
+    <w:lsdException w:name="Colorful List Accent 3" w:uiPriority="72"/>
+    <w:lsdException w:name="Colorful Grid Accent 3" w:uiPriority="73"/>
+    <w:lsdException w:name="Light Shading Accent 4" w:uiPriority="60"/>
+    <w:lsdException w:name="Light List Accent 4" w:uiPriority="61"/>
+    <w:lsdException w:name="Light Grid Accent 4" w:uiPriority="62"/>
+    <w:lsdException w:name="Medium Shading 1 Accent 4" w:uiPriority="63"/>
+    <w:lsdException w:name="Medium Shading 2 Accent 4" w:uiPriority="64"/>
+    <w:lsdException w:name="Medium List 1 Accent 4" w:uiPriority="65"/>
+    <w:lsdException w:name="Medium List 2 Accent 4" w:uiPriority="66"/>
+    <w:lsdException w:name="Medium Grid 1 Accent 4" w:uiPriority="67"/>
+    <w:lsdException w:name="Medium Grid 2 Accent 4" w:uiPriority="68"/>
+    <w:lsdException w:name="Medium Grid 3 Accent 4" w:uiPriority="69"/>
+    <w:lsdException w:name="Dark List Accent 4" w:uiPriority="70"/>
+    <w:lsdException w:name="Colorful Shading Accent 4" w:uiPriority="71"/>
+    <w:lsdException w:name="Colorful List Accent 4" w:uiPriority="72"/>
+    <w:lsdException w:name="Colorful Grid Accent 4" w:uiPriority="73"/>
+    <w:lsdException w:name="Light Shading Accent 5" w:uiPriority="60"/>
+    <w:lsdException w:name="Light List Accent 5" w:uiPriority="61"/>
+    <w:lsdException w:name="Light Grid Accent 5" w:uiPriority="62"/>
+    <w:lsdException w:name="Medium Shading 1 Accent 5" w:uiPriority="63"/>
+    <w:lsdException w:name="Medium Shading 2 Accent 5" w:uiPriority="64"/>
+    <w:lsdException w:name="Medium List 1 Accent 5" w:uiPriority="65"/>
+    <w:lsdException w:name="Medium List 2 Accent 5" w:uiPriority="66"/>
+    <w:lsdException w:name="Medium Grid 1 Accent 5" w:uiPriority="67"/>
+    <w:lsdException w:name="Medium Grid 2 Accent 5" w:uiPriority="68"/>
+    <w:lsdException w:name="Medium Grid 3 Accent 5" w:uiPriority="69"/>
+    <w:lsdException w:name="Dark List Accent 5" w:uiPriority="70"/>
+    <w:lsdException w:name="Colorful Shading Accent 5" w:uiPriority="71"/>
+    <w:lsdException w:name="Colorful List Accent 5" w:uiPriority="72"/>
+    <w:lsdException w:name="Colorful Grid Accent 5" w:uiPriority="73"/>
+    <w:lsdException w:name="Light Shading Accent 6" w:uiPriority="60"/>
+    <w:lsdException w:name="Light List Accent 6" w:uiPriority="61"/>
+    <w:lsdException w:name="Light Grid Accent 6" w:uiPriority="62"/>
+    <w:lsdException w:name="Medium Shading 1 Accent 6" w:uiPriority="63"/>
+    <w:lsdException w:name="Medium Shading 2 Accent 6" w:uiPriority="64"/>
+    <w:lsdException w:name="Medium List 1 Accent 6" w:uiPriority="65"/>
+    <w:lsdException w:name="Medium List 2 Accent 6" w:uiPriority="66"/>
+    <w:lsdException w:name="Medium Grid 1 Accent 6" w:uiPriority="67"/>
+    <w:lsdException w:name="Medium Grid 2 Accent 6" w:uiPriority="68"/>
+    <w:lsdException w:name="Medium Grid 3 Accent 6" w:uiPriority="69"/>
+    <w:lsdException w:name="Dark List Accent 6" w:uiPriority="70"/>
+    <w:lsdException w:name="Colorful Shading Accent 6" w:uiPriority="71"/>
+    <w:lsdException w:name="Colorful List Accent 6" w:uiPriority="72"/>
+    <w:lsdException w:name="Colorful Grid Accent 6" w:uiPriority="73"/>
+    <w:lsdException w:name="Subtle Emphasis" w:uiPriority="19" w:qFormat="1"/>
+    <w:lsdException w:name="Intense Emphasis" w:uiPriority="21" w:qFormat="1"/>
+    <w:lsdException w:name="Subtle Reference" w:uiPriority="31" w:qFormat="1"/>
+    <w:lsdException w:name="Intense Reference" w:uiPriority="32" w:qFormat="1"/>
+    <w:lsdException w:name="Book Title" w:uiPriority="33" w:qFormat="1"/>
+    <w:lsdException w:name="Bibliography" w:semiHidden="1" w:uiPriority="37" w:unhideWhenUsed="1"/>
+    <w:lsdException w:name="TOC Heading" w:semiHidden="1" w:uiPriority="39" w:unhideWhenUsed="1" w:qFormat="1"/>
+    <w:lsdException w:name="Plain Table 1" w:uiPriority="41"/>
+    <w:lsdException w:name="Plain Table 2" w:uiPriority="42"/>
+    <w:lsdException w:name="Plain Table 3" w:uiPriority="43"/>
+    <w:lsdException w:name="Plain Table 4" w:uiPriority="44"/>
+    <w:lsdException w:name="Plain Table 5" w:uiPriority="45"/>
+    <w:lsdException w:name="Grid Table Light" w:uiPriority="40"/>
+    <w:lsdException w:name="Grid Table 1 Light" w:uiPriority="46"/>
+    <w:lsdException w:name="Grid Table 2" w:uiPriority="47"/>
+    <w:lsdException w:name="Grid Table 3" w:uiPriority="48"/>
+    <w:lsdException w:name="Grid Table 4" w:uiPriority="49"/>
+    <w:lsdException w:name="Grid Table 5 Dark" w:uiPriority="50"/>
+    <w:lsdException w:name="Grid Table 6 Colorful" w:uiPriority="51"/>
+    <w:lsdException w:name="Grid Table 7 Colorful" w:uiPriority="52"/>
+    <w:lsdException w:name="Grid Table 1 Light Accent 1" w:uiPriority="46"/>
+    <w:lsdException w:name="Grid Table 2 Accent 1" w:uiPriority="47"/>
+    <w:lsdException w:name="Grid Table 3 Accent 1" w:uiPriority="48"/>
+    <w:lsdException w:name="Grid Table 4 Accent 1" w:uiPriority="49"/>
+    <w:lsdException w:name="Grid Table 5 Dark Accent 1" w:uiPriority="50"/>
+    <w:lsdException w:name="Grid Table 6 Colorful Accent 1" w:uiPriority="51"/>
+    <w:lsdException w:name="Grid Table 7 Colorful Accent 1" w:uiPriority="52"/>
+    <w:lsdException w:name="Grid Table 1 Light Accent 2" w:uiPriority="46"/>
+    <w:lsdException w:name="Grid Table 2 Accent 2" w:uiPriority="47"/>
+    <w:lsdException w:name="Grid Table 3 Accent 2" w:uiPriority="48"/>
+    <w:lsdException w:name="Grid Table 4 Accent 2" w:uiPriority="49"/>
+    <w:lsdException w:name="Grid Table 5 Dark Accent 2" w:uiPriority="50"/>
+    <w:lsdException w:name="Grid Table 6 Colorful Accent 2" w:uiPriority="51"/>
+    <w:lsdException w:name="Grid Table 7 Colorful Accent 2" w:uiPriority="52"/>
+    <w:lsdException w:name="Grid Table 1 Light Accent 3" w:uiPriority="46"/>
+    <w:lsdException w:name="Grid Table 2 Accent 3" w:uiPriority="47"/>
+    <w:lsdException w:name="Grid Table 3 Accent 3" w:uiPriority="48"/>
+    <w:lsdException w:name="Grid Table 4 Accent 3" w:uiPriority="49"/>
+    <w:lsdException w:name="Grid Table 5 Dark Accent 3" w:uiPriority="50"/>
+    <w:lsdException w:name="Grid Table 6 Colorful Accent 3" w:uiPriority="51"/>
+    <w:lsdException w:name="Grid Table 7 Colorful Accent 3" w:uiPriority="52"/>
+    <w:lsdException w:name="Grid Table 1 Light Accent 4" w:uiPriority="46"/>
+    <w:lsdException w:name="Grid Table 2 Accent 4" w:uiPriority="47"/>
+    <w:lsdException w:name="Grid Table 3 Accent 4" w:uiPriority="48"/>
+    <w:lsdException w:name="Grid Table 4 Accent 4" w:uiPriority="49"/>
+    <w:lsdException w:name="Grid Table 5 Dark Accent 4" w:uiPriority="50"/>
+    <w:lsdException w:name="Grid Table 6 Colorful Accent 4" w:uiPriority="51"/>
+    <w:lsdException w:name="Grid Table 7 Colorful Accent 4" w:uiPriority="52"/>
+    <w:lsdException w:name="Grid Table 1 Light Accent 5" w:uiPriority="46"/>
+    <w:lsdException w:name="Grid Table 2 Accent 5" w:uiPriority="47"/>
+    <w:lsdException w:name="Grid Table 3 Accent 5" w:uiPriority="48"/>
+    <w:lsdException w:name="Grid Table 4 Accent 5" w:uiPriority="49"/>
+    <w:lsdException w:name="Grid Table 5 Dark Accent 5" w:uiPriority="50"/>
+    <w:lsdException w:name="Grid Table 6 Colorful Accent 5" w:uiPriority="51"/>
+    <w:lsdException w:name="Grid Table 7 Colorful Accent 5" w:uiPriority="52"/>
+    <w:lsdException w:name="Grid Table 1 Light Accent 6" w:uiPriority="46"/>
+    <w:lsdException w:name="Grid Table 2 Accent 6" w:uiPriority="47"/>
+    <w:lsdException w:name="Grid Table 3 Accent 6" w:uiPriority="48"/>
+    <w:lsdException w:name="Grid Table 4 Accent 6" w:uiPriority="49"/>
+    <w:lsdException w:name="Grid Table 5 Dark Accent 6" w:uiPriority="50"/>
+    <w:lsdException w:name="Grid Table 6 Colorful Accent 6" w:uiPriority="51"/>
+    <w:lsdException w:name="Grid Table 7 Colorful Accent 6" w:uiPriority="52"/>
+    <w:lsdException w:name="List Table 1 Light" w:uiPriority="46"/>
+    <w:lsdException w:name="List Table 2" w:uiPriority="47"/>
+    <w:lsdException w:name="List Table 3" w:uiPriority="48"/>
+    <w:lsdException w:name="List Table 4" w:uiPriority="49"/>
+    <w:lsdException w:name="List Table 5 Dark" w:uiPriority="50"/>
+    <w:lsdException w:name="List Table 6 Colorful" w:uiPriority="51"/>
+    <w:lsdException w:name="List Table 7 Colorful" w:uiPriority="52"/>
+    <w:lsdException w:name="List Table 1 Light Accent 1" w:uiPriority="46"/>
+    <w:lsdException w:name="List Table 2 Accent 1" w:uiPriority="47"/>
+    <w:lsdException w:name="List Table 3 Accent 1" w:uiPriority="48"/>
+    <w:lsdException w:name="List Table 4 Accent 1" w:uiPriority="49"/>
+    <w:lsdException w:name="List Table 5 Dark Accent 1" w:uiPriority="50"/>
+    <w:lsdException w:name="List Table 6 Colorful Accent 1" w:uiPriority="51"/>
+    <w:lsdException w:name="List Table 7 Colorful Accent 1" w:uiPriority="52"/>
+    <w:lsdException w:name="List Table 1 Light Accent 2" w:uiPriority="46"/>
+    <w:lsdException w:name="List Table 2 Accent 2" w:uiPriority="47"/>
+    <w:lsdException w:name="List Table 3 Accent 2" w:uiPriority="48"/>
+    <w:lsdException w:name="List Table 4 Accent 2" w:uiPriority="49"/>
+    <w:lsdException w:name="List Table 5 Dark Accent 2" w:uiPriority="50"/>
+    <w:lsdException w:name="List Table 6 Colorful Accent 2" w:uiPriority="51"/>
+    <w:lsdException w:name="List Table 7 Colorful Accent 2" w:uiPriority="52"/>
+    <w:lsdException w:name="List Table 1 Light Accent 3" w:uiPriority="46"/>
+    <w:lsdException w:name="List Table 2 Accent 3" w:uiPriority="47"/>
+    <w:lsdException w:name="List Table 3 Accent 3" w:uiPriority="48"/>
+    <w:lsdException w:name="List Table 4 Accent 3" w:uiPriority="49"/>
+    <w:lsdException w:name="List Table 5 Dark Accent 3" w:uiPriority="50"/>
+    <w:lsdException w:name="List Table 6 Colorful Accent 3" w:uiPriority="51"/>
+    <w:lsdException w:name="List Table 7 Colorful Accent 3" w:uiPriority="52"/>
+    <w:lsdException w:name="List Table 1 Light Accent 4" w:uiPriority="46"/>
+    <w:lsdException w:name="List Table 2 Accent 4" w:uiPriority="47"/>
+    <w:lsdException w:name="List Table 3 Accent 4" w:uiPriority="48"/>
+    <w:lsdException w:name="List Table 4 Accent 4" w:uiPriority="49"/>
+    <w:lsdException w:name="List Table 5 Dark Accent 4" w:uiPriority="50"/>
+    <w:lsdException w:name="List Table 6 Colorful Accent 4" w:uiPriority="51"/>
+    <w:lsdException w:name="List Table 7 Colorful Accent 4" w:uiPriority="52"/>
+    <w:lsdException w:name="List Table 1 Light Accent 5" w:uiPriority="46"/>
+    <w:lsdException w:name="List Table 2 Accent 5" w:uiPriority="47"/>
+    <w:lsdException w:name="List Table 3 Accent 5" w:uiPriority="48"/>
+    <w:lsdException w:name="List Table 4 Accent 5" w:uiPriority="49"/>
+    <w:lsdException w:name="List Table 5 Dark Accent 5" w:uiPriority="50"/>
+    <w:lsdException w:name="List Table 6 Colorful Accent 5" w:uiPriority="51"/>
+    <w:lsdException w:name="List Table 7 Colorful Accent 5" w:uiPriority="52"/>
+    <w:lsdException w:name="List Table 1 Light Accent 6" w:uiPriority="46"/>
+    <w:lsdException w:name="List Table 2 Accent 6" w:uiPriority="47"/>
+    <w:lsdException w:name="List Table 3 Accent 6" w:uiPriority="48"/>
+    <w:lsdException w:name="List Table 4 Accent 6" w:uiPriority="49"/>
+    <w:lsdException w:name="List Table 5 Dark Accent 6" w:uiPriority="50"/>
+    <w:lsdException w:name="List Table 6 Colorful Accent 6" w:uiPriority="51"/>
+    <w:lsdException w:name="List Table 7 Colorful Accent 6" w:uiPriority="52"/>
+    <w:lsdException w:name="Mention" w:semiHidden="1" w:unhideWhenUsed="1"/>
+    <w:lsdException w:name="Smart Hyperlink" w:semiHidden="1" w:unhideWhenUsed="1"/>
+    <w:lsdException w:name="Hashtag" w:semiHidden="1" w:unhideWhenUsed="1"/>
+    <w:lsdException w:name="Unresolved Mention" w:semiHidden="1" w:unhideWhenUsed="1"/>
+  </w:latentStyles>
+  <w:style w:type="paragraph" w:default="1" w:styleId="Normal">
+    <w:name w:val="Normal"/>
+    <w:qFormat/>
+  </w:style>
+  <w:style w:type="character" w:default="1" w:styleId="DefaultParagraphFont">
+    <w:name w:val="Default Paragraph Font"/>
+    <w:uiPriority w:val="1"/>
+    <w:semiHidden/>
+    <w:unhideWhenUsed/>
+  </w:style>
+  <w:style w:type="table" w:default="1" w:styleId="TableNormal">
+    <w:name w:val="Normal Table"/>
+    <w:uiPriority w:val="99"/>
+    <w:semiHidden/>
+    <w:unhideWhenUsed/>
+    <w:tblPr>
+      <w:tblInd w:w="0" w:type="dxa"/>
+      <w:tblCellMar>
+        <w:top w:w="0" w:type="dxa"/>
+        <w:left w:w="108" w:type="dxa"/>
+        <w:bottom w:w="0" w:type="dxa"/>
+        <w:right w:w="108" w:type="dxa"/>
+      </w:tblCellMar>
+    </w:tblPr>
+  </w:style>
+  <w:style w:type="numbering" w:default="1" w:styleId="NoList">
+    <w:name w:val="No List"/>
+    <w:uiPriority w:val="99"/>
+    <w:semiHidden/>
+    <w:unhideWhenUsed/>
+  </w:style>
+  <w:style w:type="character" w:styleId="PlaceholderText">
+    <w:name w:val="Placeholder Text"/>
+    <w:basedOn w:val="DefaultParagraphFont"/>
+    <w:uiPriority w:val="99"/>
+    <w:semiHidden/>
+    <w:rsid w:val="002570DF"/>
+    <w:rPr>
+      <w:color w:val="808080"/>
+    </w:rPr>
+  </w:style>
+</w:styles>
+</file>
+
+<file path=word/glossary/webSettings.xml><?xml version="1.0" encoding="utf-8"?>
+<w:webSettings xmlns:mc="http://schemas.openxmlformats.org/markup-compatibility/2006" xmlns:r="http://schemas.openxmlformats.org/officeDocument/2006/relationships" xmlns:w="http://schemas.openxmlformats.org/wordprocessingml/2006/main" xmlns:w14="http://schemas.microsoft.com/office/word/2010/wordml" xmlns:w15="http://schemas.microsoft.com/office/word/2012/wordml" xmlns:w16se="http://schemas.microsoft.com/office/word/2015/wordml/symex" mc:Ignorable="w14 w15 w16se">
+  <w:optimizeForBrowser/>
+  <w:allowPNG/>
+</w:webSettings>
 </file>
 
 <file path=word/theme/theme1.xml><?xml version="1.0" encoding="utf-8"?>
@@ -1711,73 +3414,34 @@
 <file path=customXml/item1.xml><?xml version="1.0" encoding="utf-8"?>
 <b:Sources xmlns:b="http://schemas.openxmlformats.org/officeDocument/2006/bibliography" xmlns="http://schemas.openxmlformats.org/officeDocument/2006/bibliography" SelectedStyle="\IEEE2006OfficeOnline.xsl" StyleName="IEEE" Version="2006">
   <b:Source>
-    <b:Tag>Joh09</b:Tag>
+    <b:Tag>Sen16</b:Tag>
     <b:SourceType>InternetSite</b:SourceType>
-    <b:Guid>{27E1EF5A-B8DA-45C2-8F41-85EDEFFC79A1}</b:Guid>
-    <b:Title>Country Geography Data</b:Title>
-    <b:Year>2009</b:Year>
+    <b:Guid>{3B515A42-A141-4A24-95A0-5D0DD2CB569D}</b:Guid>
+    <b:Title>Term Frequency - Inverse Document Frequency statistics</b:Title>
+    <b:Year>2016</b:Year>
+    <b:Month>10</b:Month>
+    <b:Day>27</b:Day>
+    <b:YearAccessed>2017</b:YearAccessed>
+    <b:MonthAccessed>11</b:MonthAccessed>
+    <b:DayAccessed>06</b:DayAccessed>
+    <b:URL>https://jmotif.github.io/sax-vsm_site/morea/algorithm/TFIDF.html</b:URL>
     <b:Author>
       <b:Author>
         <b:NameList>
           <b:Person>
-            <b:Last>Hall</b:Last>
-            <b:First>John</b:First>
+            <b:Last>Senin</b:Last>
+            <b:First>Pavel</b:First>
           </b:Person>
         </b:NameList>
       </b:Author>
     </b:Author>
-    <b:ProductionCompany>Portland State University College of Urban &amp; Public Affairs</b:ProductionCompany>
-    <b:Month>11</b:Month>
-    <b:Day>15</b:Day>
-    <b:YearAccessed>2017</b:YearAccessed>
-    <b:MonthAccessed>05</b:MonthAccessed>
-    <b:DayAccessed>01</b:DayAccessed>
-    <b:URL>https://www.pdx.edu/econ/country-geography-data</b:URL>
     <b:RefOrder>1</b:RefOrder>
-  </b:Source>
-  <b:Source>
-    <b:Tag>DEF08</b:Tag>
-    <b:SourceType>InternetSite</b:SourceType>
-    <b:Guid>{63CD116B-7E99-4293-8C8A-07A10D7433D6}</b:Guid>
-    <b:Title>ACCESS TO THE OPEN COUNTRYSIDE</b:Title>
-    <b:Year>1998</b:Year>
-    <b:Month>12</b:Month>
-    <b:Day>18</b:Day>
-    <b:URL>http://webarchive.nationalarchives.gov.uk/20130123162956/http:/www.defra.gov.uk/wildlife-countryside/consult/access/statut.htm</b:URL>
-    <b:ProductionCompany>Department for Environment, Food and Rural Affairs</b:ProductionCompany>
-    <b:Author>
-      <b:Author>
-        <b:Corporate>DEFRA</b:Corporate>
-      </b:Author>
-    </b:Author>
-    <b:RefOrder>2</b:RefOrder>
-  </b:Source>
-  <b:Source>
-    <b:Tag>Gem16</b:Tag>
-    <b:SourceType>InternetSite</b:SourceType>
-    <b:Guid>{EC56A0FE-E55F-4636-AEB2-8746F6C66BC7}</b:Guid>
-    <b:Author>
-      <b:Author>
-        <b:NameList>
-          <b:Person>
-            <b:Last>Gemma</b:Last>
-          </b:Person>
-        </b:NameList>
-      </b:Author>
-    </b:Author>
-    <b:Title>Great Britain’s tallest mountain is taller</b:Title>
-    <b:ProductionCompany>Ordnance Survey</b:ProductionCompany>
-    <b:Year>2016</b:Year>
-    <b:Month>03</b:Month>
-    <b:Day>18</b:Day>
-    <b:URL>https://www.ordnancesurvey.co.uk/blog/2016/03/britains-tallest-mountain-is-taller/</b:URL>
-    <b:RefOrder>3</b:RefOrder>
   </b:Source>
 </b:Sources>
 </file>
 
 <file path=customXml/itemProps1.xml><?xml version="1.0" encoding="utf-8"?>
-<ds:datastoreItem xmlns:ds="http://schemas.openxmlformats.org/officeDocument/2006/customXml" ds:itemID="{62C35C41-1901-47DB-9293-724849FED14E}">
+<ds:datastoreItem xmlns:ds="http://schemas.openxmlformats.org/officeDocument/2006/customXml" ds:itemID="{A02B8888-497F-45AE-81FE-DC7DFA6E46C0}">
   <ds:schemaRefs>
     <ds:schemaRef ds:uri="http://schemas.openxmlformats.org/officeDocument/2006/bibliography"/>
   </ds:schemaRefs>

</xml_diff>

<commit_message>
tf nsns on lenovo
</commit_message>
<xml_diff>
--- a/report.docx
+++ b/report.docx
@@ -31,11 +31,16 @@
       <w:r>
         <w:t xml:space="preserve">are performed through the </w:t>
       </w:r>
+      <w:proofErr w:type="spellStart"/>
       <w:r>
         <w:t>forQuery</w:t>
       </w:r>
+      <w:proofErr w:type="spellEnd"/>
       <w:r>
         <w:t xml:space="preserve"> </w:t>
+      </w:r>
+      <w:r>
+        <w:t xml:space="preserve">method </w:t>
       </w:r>
       <w:r>
         <w:t>of</w:t>
@@ -73,6 +78,7 @@
       <w:r>
         <w:t xml:space="preserve"> and the variable </w:t>
       </w:r>
+      <w:proofErr w:type="spellStart"/>
       <w:r>
         <w:rPr>
           <w:b/>
@@ -80,6 +86,7 @@
         </w:rPr>
         <w:t>termWeighting</w:t>
       </w:r>
+      <w:proofErr w:type="spellEnd"/>
       <w:r>
         <w:t>.</w:t>
       </w:r>
@@ -96,13 +103,30 @@
         <w:t>index</w:t>
       </w:r>
       <w:r>
-        <w:t xml:space="preserve"> is a dictionary where each key is a word and each value is a dictionary. In each of the sub-dictionaries, each key is a docid from documents.txt and each value is the frequency of the word in the document with said docid.</w:t>
+        <w:t xml:space="preserve"> is a dictionary where each key is a word and each value is a dictionary. In each of the sub-dictionaries, each key is a </w:t>
+      </w:r>
+      <w:proofErr w:type="spellStart"/>
+      <w:r>
+        <w:t>docid</w:t>
+      </w:r>
+      <w:proofErr w:type="spellEnd"/>
+      <w:r>
+        <w:t xml:space="preserve"> from documents.txt and each value is the frequency of the word in the document with said </w:t>
+      </w:r>
+      <w:proofErr w:type="spellStart"/>
+      <w:r>
+        <w:t>docid</w:t>
+      </w:r>
+      <w:proofErr w:type="spellEnd"/>
+      <w:r>
+        <w:t>.</w:t>
       </w:r>
     </w:p>
     <w:p>
       <w:r>
         <w:t xml:space="preserve">The variable </w:t>
       </w:r>
+      <w:proofErr w:type="spellStart"/>
       <w:r>
         <w:rPr>
           <w:b/>
@@ -110,11 +134,28 @@
         </w:rPr>
         <w:t>termWeighting</w:t>
       </w:r>
+      <w:proofErr w:type="spellEnd"/>
       <w:r>
         <w:t xml:space="preserve"> determines whether b</w:t>
       </w:r>
       <w:r>
-        <w:t>inary, tf or tfidf is used.</w:t>
+        <w:t xml:space="preserve">inary, </w:t>
+      </w:r>
+      <w:proofErr w:type="spellStart"/>
+      <w:r>
+        <w:t>tf</w:t>
+      </w:r>
+      <w:proofErr w:type="spellEnd"/>
+      <w:r>
+        <w:t xml:space="preserve"> or </w:t>
+      </w:r>
+      <w:proofErr w:type="spellStart"/>
+      <w:r>
+        <w:t>tfidf</w:t>
+      </w:r>
+      <w:proofErr w:type="spellEnd"/>
+      <w:r>
+        <w:t xml:space="preserve"> is used.</w:t>
       </w:r>
     </w:p>
     <w:p>
@@ -129,10 +170,46 @@
         <w:t>query</w:t>
       </w:r>
       <w:r>
-        <w:t>, which is a dictionary where the keys are strings. First they filter out the sub-dictionaries in index that have a word in the current query. Then they calculate the scores of each word for different docids, the calculation is different depending on the scheme used. The scores are</w:t>
-      </w:r>
-      <w:r>
-        <w:t xml:space="preserve"> summed up according the docid. The docids </w:t>
+        <w:t>, which is a dictionary where the keys are strings. First</w:t>
+      </w:r>
+      <w:r>
+        <w:t>ly,</w:t>
+      </w:r>
+      <w:r>
+        <w:t xml:space="preserve"> they filter out the sub-dictionaries in index that have a word in the current query. </w:t>
+      </w:r>
+      <w:r>
+        <w:t>Secondly,</w:t>
+      </w:r>
+      <w:r>
+        <w:t xml:space="preserve"> they calculate the scores of each word for different </w:t>
+      </w:r>
+      <w:proofErr w:type="spellStart"/>
+      <w:r>
+        <w:t>docids</w:t>
+      </w:r>
+      <w:proofErr w:type="spellEnd"/>
+      <w:r>
+        <w:t>, the calculation is different depending on the scheme used. The scores are</w:t>
+      </w:r>
+      <w:r>
+        <w:t xml:space="preserve"> summed up according the </w:t>
+      </w:r>
+      <w:proofErr w:type="spellStart"/>
+      <w:r>
+        <w:t>docid</w:t>
+      </w:r>
+      <w:proofErr w:type="spellEnd"/>
+      <w:r>
+        <w:t xml:space="preserve">. The </w:t>
+      </w:r>
+      <w:proofErr w:type="spellStart"/>
+      <w:r>
+        <w:t>docids</w:t>
+      </w:r>
+      <w:proofErr w:type="spellEnd"/>
+      <w:r>
+        <w:t xml:space="preserve"> </w:t>
       </w:r>
       <w:r>
         <w:t xml:space="preserve">are then sorted </w:t>
@@ -162,7 +239,15 @@
         <w:pStyle w:val="Heading2"/>
       </w:pPr>
       <w:r>
-        <w:t>Term Frequency (tf)</w:t>
+        <w:t>Term Frequency (</w:t>
+      </w:r>
+      <w:proofErr w:type="spellStart"/>
+      <w:r>
+        <w:t>tf</w:t>
+      </w:r>
+      <w:proofErr w:type="spellEnd"/>
+      <w:r>
+        <w:t>)</w:t>
       </w:r>
     </w:p>
     <w:p>
@@ -186,7 +271,15 @@
         <w:t xml:space="preserve">variable and incrementing the word count for a document every </w:t>
       </w:r>
       <w:r>
-        <w:t>time its docid appears as a ke</w:t>
+        <w:t xml:space="preserve">time its </w:t>
+      </w:r>
+      <w:proofErr w:type="spellStart"/>
+      <w:r>
+        <w:t>docid</w:t>
+      </w:r>
+      <w:proofErr w:type="spellEnd"/>
+      <w:r>
+        <w:t xml:space="preserve"> appears as a ke</w:t>
       </w:r>
       <w:r>
         <w:t>y.</w:t>
@@ -198,13 +291,22 @@
         <w:pStyle w:val="Heading2"/>
       </w:pPr>
       <w:r>
-        <w:t>Term Frequency Inverse Document Frequency (tfidf)</w:t>
+        <w:t>Term Frequency Inverse Document Frequency (</w:t>
+      </w:r>
+      <w:proofErr w:type="spellStart"/>
+      <w:r>
+        <w:t>tfidf</w:t>
+      </w:r>
+      <w:proofErr w:type="spellEnd"/>
+      <w:r>
+        <w:t>)</w:t>
       </w:r>
     </w:p>
     <w:p>
       <w:r>
         <w:t xml:space="preserve">Just like in </w:t>
       </w:r>
+      <w:proofErr w:type="spellStart"/>
       <w:r>
         <w:rPr>
           <w:b/>
@@ -212,6 +314,7 @@
         </w:rPr>
         <w:t>tf</w:t>
       </w:r>
+      <w:proofErr w:type="spellEnd"/>
       <w:r>
         <w:t xml:space="preserve">, </w:t>
       </w:r>
@@ -221,6 +324,7 @@
       <w:r>
         <w:t xml:space="preserve"> that appear frequently in one document score higher. Unlike </w:t>
       </w:r>
+      <w:proofErr w:type="spellStart"/>
       <w:r>
         <w:rPr>
           <w:b/>
@@ -228,9 +332,11 @@
         </w:rPr>
         <w:t>tf</w:t>
       </w:r>
+      <w:proofErr w:type="spellEnd"/>
       <w:r>
         <w:t>, these are also multiplied by the Inverse Document Frequency (</w:t>
       </w:r>
+      <w:proofErr w:type="spellStart"/>
       <w:r>
         <w:rPr>
           <w:b/>
@@ -238,6 +344,7 @@
         </w:rPr>
         <w:t>idf</w:t>
       </w:r>
+      <w:proofErr w:type="spellEnd"/>
       <w:r>
         <w:t>) which is given by the formula:</w:t>
       </w:r>
@@ -275,10 +382,18 @@
         <w:t xml:space="preserve"> is</w:t>
       </w:r>
       <w:r>
-        <w:t xml:space="preserve"> the set of all documents</w:t>
-      </w:r>
-      <w:r>
-        <w:t xml:space="preserve">. </w:t>
+        <w:t xml:space="preserve"> the set of all </w:t>
+      </w:r>
+      <w:proofErr w:type="gramStart"/>
+      <w:r>
+        <w:t>documents</w:t>
+      </w:r>
+      <w:r>
+        <w:t>.</w:t>
+      </w:r>
+      <w:proofErr w:type="gramEnd"/>
+      <w:r>
+        <w:t xml:space="preserve"> </w:t>
       </w:r>
       <w:sdt>
         <w:sdtPr>
@@ -479,7 +594,16 @@
     </w:p>
     <w:p>
       <w:r>
-        <w:t>I’ve tested the speeds thrice on my own laptop</w:t>
+        <w:t>I’ve timed the schemes</w:t>
+      </w:r>
+      <w:r>
+        <w:t xml:space="preserve"> </w:t>
+      </w:r>
+      <w:r>
+        <w:t xml:space="preserve">(measured in minutes and seconds) </w:t>
+      </w:r>
+      <w:r>
+        <w:t>on my own laptop</w:t>
       </w:r>
       <w:r>
         <w:t xml:space="preserve"> (Time1)</w:t>
@@ -490,8 +614,9 @@
       <w:r>
         <w:t xml:space="preserve"> (Time2)</w:t>
       </w:r>
-      <w:bookmarkStart w:id="0" w:name="_GoBack"/>
-      <w:bookmarkEnd w:id="0"/>
+      <w:r>
+        <w:t>.</w:t>
+      </w:r>
     </w:p>
     <w:p>
       <w:pPr>
@@ -521,8 +646,13 @@
             <w:tcW w:w="1410" w:type="dxa"/>
           </w:tcPr>
           <w:p>
-            <w:r>
-              <w:t>Stoplist, stemming</w:t>
+            <w:proofErr w:type="spellStart"/>
+            <w:r>
+              <w:t>Stoplist</w:t>
+            </w:r>
+            <w:proofErr w:type="spellEnd"/>
+            <w:r>
+              <w:t>, stemming</w:t>
             </w:r>
           </w:p>
         </w:tc>
@@ -531,9 +661,11 @@
             <w:tcW w:w="2261" w:type="dxa"/>
           </w:tcPr>
           <w:p>
+            <w:proofErr w:type="spellStart"/>
             <w:r>
               <w:t>nsns</w:t>
             </w:r>
+            <w:proofErr w:type="spellEnd"/>
           </w:p>
         </w:tc>
         <w:tc>
@@ -541,9 +673,11 @@
             <w:tcW w:w="2262" w:type="dxa"/>
           </w:tcPr>
           <w:p>
+            <w:proofErr w:type="spellStart"/>
             <w:r>
               <w:t>nsws</w:t>
             </w:r>
+            <w:proofErr w:type="spellEnd"/>
           </w:p>
         </w:tc>
         <w:tc>
@@ -551,9 +685,11 @@
             <w:tcW w:w="2261" w:type="dxa"/>
           </w:tcPr>
           <w:p>
+            <w:proofErr w:type="spellStart"/>
             <w:r>
               <w:t>wsns</w:t>
             </w:r>
+            <w:proofErr w:type="spellEnd"/>
           </w:p>
         </w:tc>
         <w:tc>
@@ -561,9 +697,11 @@
             <w:tcW w:w="2262" w:type="dxa"/>
           </w:tcPr>
           <w:p>
+            <w:proofErr w:type="spellStart"/>
             <w:r>
               <w:t>wsws</w:t>
             </w:r>
+            <w:proofErr w:type="spellEnd"/>
           </w:p>
         </w:tc>
       </w:tr>
@@ -661,9 +799,11 @@
             <w:tcW w:w="1410" w:type="dxa"/>
           </w:tcPr>
           <w:p>
+            <w:proofErr w:type="spellStart"/>
             <w:r>
               <w:t>Rel_Retr</w:t>
             </w:r>
+            <w:proofErr w:type="spellEnd"/>
           </w:p>
         </w:tc>
         <w:tc>
@@ -861,6 +1001,327 @@
               <w:t>0.16</w:t>
             </w:r>
           </w:p>
+        </w:tc>
+      </w:tr>
+    </w:tbl>
+    <w:p>
+      <w:pPr>
+        <w:pStyle w:val="Heading2"/>
+      </w:pPr>
+      <w:proofErr w:type="spellStart"/>
+      <w:r>
+        <w:lastRenderedPageBreak/>
+        <w:t>tf</w:t>
+      </w:r>
+      <w:proofErr w:type="spellEnd"/>
+    </w:p>
+    <w:tbl>
+      <w:tblPr>
+        <w:tblStyle w:val="TableGrid"/>
+        <w:tblW w:w="0" w:type="auto"/>
+        <w:tblLayout w:type="fixed"/>
+        <w:tblLook w:val="04A0" w:firstRow="1" w:lastRow="0" w:firstColumn="1" w:lastColumn="0" w:noHBand="0" w:noVBand="1"/>
+      </w:tblPr>
+      <w:tblGrid>
+        <w:gridCol w:w="1410"/>
+        <w:gridCol w:w="2261"/>
+        <w:gridCol w:w="2262"/>
+        <w:gridCol w:w="2261"/>
+        <w:gridCol w:w="2262"/>
+      </w:tblGrid>
+      <w:tr>
+        <w:tc>
+          <w:tcPr>
+            <w:tcW w:w="1410" w:type="dxa"/>
+          </w:tcPr>
+          <w:p>
+            <w:proofErr w:type="spellStart"/>
+            <w:r>
+              <w:t>Stoplist</w:t>
+            </w:r>
+            <w:proofErr w:type="spellEnd"/>
+            <w:r>
+              <w:t>, stemming</w:t>
+            </w:r>
+          </w:p>
+        </w:tc>
+        <w:tc>
+          <w:tcPr>
+            <w:tcW w:w="2261" w:type="dxa"/>
+          </w:tcPr>
+          <w:p>
+            <w:proofErr w:type="spellStart"/>
+            <w:r>
+              <w:t>nsns</w:t>
+            </w:r>
+            <w:proofErr w:type="spellEnd"/>
+          </w:p>
+        </w:tc>
+        <w:tc>
+          <w:tcPr>
+            <w:tcW w:w="2262" w:type="dxa"/>
+          </w:tcPr>
+          <w:p>
+            <w:proofErr w:type="spellStart"/>
+            <w:r>
+              <w:t>nsws</w:t>
+            </w:r>
+            <w:proofErr w:type="spellEnd"/>
+          </w:p>
+        </w:tc>
+        <w:tc>
+          <w:tcPr>
+            <w:tcW w:w="2261" w:type="dxa"/>
+          </w:tcPr>
+          <w:p>
+            <w:proofErr w:type="spellStart"/>
+            <w:r>
+              <w:t>wsns</w:t>
+            </w:r>
+            <w:proofErr w:type="spellEnd"/>
+          </w:p>
+        </w:tc>
+        <w:tc>
+          <w:tcPr>
+            <w:tcW w:w="2262" w:type="dxa"/>
+          </w:tcPr>
+          <w:p>
+            <w:proofErr w:type="spellStart"/>
+            <w:r>
+              <w:t>wsws</w:t>
+            </w:r>
+            <w:proofErr w:type="spellEnd"/>
+          </w:p>
+        </w:tc>
+      </w:tr>
+      <w:tr>
+        <w:tc>
+          <w:tcPr>
+            <w:tcW w:w="1410" w:type="dxa"/>
+          </w:tcPr>
+          <w:p>
+            <w:r>
+              <w:t>t1</w:t>
+            </w:r>
+            <w:bookmarkStart w:id="0" w:name="_GoBack"/>
+            <w:bookmarkEnd w:id="0"/>
+          </w:p>
+        </w:tc>
+        <w:tc>
+          <w:tcPr>
+            <w:tcW w:w="2261" w:type="dxa"/>
+          </w:tcPr>
+          <w:p>
+            <w:r>
+              <w:t>9</w:t>
+            </w:r>
+            <w:r>
+              <w:t>: 48</w:t>
+            </w:r>
+            <w:r>
+              <w:t>.2148609161377</w:t>
+            </w:r>
+          </w:p>
+        </w:tc>
+        <w:tc>
+          <w:tcPr>
+            <w:tcW w:w="2262" w:type="dxa"/>
+          </w:tcPr>
+          <w:p/>
+        </w:tc>
+        <w:tc>
+          <w:tcPr>
+            <w:tcW w:w="2261" w:type="dxa"/>
+          </w:tcPr>
+          <w:p/>
+        </w:tc>
+        <w:tc>
+          <w:tcPr>
+            <w:tcW w:w="2262" w:type="dxa"/>
+          </w:tcPr>
+          <w:p/>
+        </w:tc>
+      </w:tr>
+      <w:tr>
+        <w:tc>
+          <w:tcPr>
+            <w:tcW w:w="1410" w:type="dxa"/>
+          </w:tcPr>
+          <w:p>
+            <w:r>
+              <w:t>Time2</w:t>
+            </w:r>
+          </w:p>
+        </w:tc>
+        <w:tc>
+          <w:tcPr>
+            <w:tcW w:w="2261" w:type="dxa"/>
+          </w:tcPr>
+          <w:p/>
+        </w:tc>
+        <w:tc>
+          <w:tcPr>
+            <w:tcW w:w="2262" w:type="dxa"/>
+          </w:tcPr>
+          <w:p/>
+        </w:tc>
+        <w:tc>
+          <w:tcPr>
+            <w:tcW w:w="2261" w:type="dxa"/>
+          </w:tcPr>
+          <w:p/>
+        </w:tc>
+        <w:tc>
+          <w:tcPr>
+            <w:tcW w:w="2262" w:type="dxa"/>
+          </w:tcPr>
+          <w:p/>
+        </w:tc>
+      </w:tr>
+      <w:tr>
+        <w:tc>
+          <w:tcPr>
+            <w:tcW w:w="1410" w:type="dxa"/>
+          </w:tcPr>
+          <w:p>
+            <w:proofErr w:type="spellStart"/>
+            <w:r>
+              <w:t>Rel_Retr</w:t>
+            </w:r>
+            <w:proofErr w:type="spellEnd"/>
+          </w:p>
+        </w:tc>
+        <w:tc>
+          <w:tcPr>
+            <w:tcW w:w="2261" w:type="dxa"/>
+          </w:tcPr>
+          <w:p/>
+        </w:tc>
+        <w:tc>
+          <w:tcPr>
+            <w:tcW w:w="2262" w:type="dxa"/>
+          </w:tcPr>
+          <w:p/>
+        </w:tc>
+        <w:tc>
+          <w:tcPr>
+            <w:tcW w:w="2261" w:type="dxa"/>
+          </w:tcPr>
+          <w:p/>
+        </w:tc>
+        <w:tc>
+          <w:tcPr>
+            <w:tcW w:w="2262" w:type="dxa"/>
+          </w:tcPr>
+          <w:p/>
+        </w:tc>
+      </w:tr>
+      <w:tr>
+        <w:tc>
+          <w:tcPr>
+            <w:tcW w:w="1410" w:type="dxa"/>
+          </w:tcPr>
+          <w:p>
+            <w:r>
+              <w:t>Precision</w:t>
+            </w:r>
+          </w:p>
+        </w:tc>
+        <w:tc>
+          <w:tcPr>
+            <w:tcW w:w="2261" w:type="dxa"/>
+          </w:tcPr>
+          <w:p/>
+        </w:tc>
+        <w:tc>
+          <w:tcPr>
+            <w:tcW w:w="2262" w:type="dxa"/>
+          </w:tcPr>
+          <w:p/>
+        </w:tc>
+        <w:tc>
+          <w:tcPr>
+            <w:tcW w:w="2261" w:type="dxa"/>
+          </w:tcPr>
+          <w:p/>
+        </w:tc>
+        <w:tc>
+          <w:tcPr>
+            <w:tcW w:w="2262" w:type="dxa"/>
+          </w:tcPr>
+          <w:p/>
+        </w:tc>
+      </w:tr>
+      <w:tr>
+        <w:tc>
+          <w:tcPr>
+            <w:tcW w:w="1410" w:type="dxa"/>
+          </w:tcPr>
+          <w:p>
+            <w:r>
+              <w:t>Recall</w:t>
+            </w:r>
+          </w:p>
+        </w:tc>
+        <w:tc>
+          <w:tcPr>
+            <w:tcW w:w="2261" w:type="dxa"/>
+          </w:tcPr>
+          <w:p/>
+        </w:tc>
+        <w:tc>
+          <w:tcPr>
+            <w:tcW w:w="2262" w:type="dxa"/>
+          </w:tcPr>
+          <w:p/>
+        </w:tc>
+        <w:tc>
+          <w:tcPr>
+            <w:tcW w:w="2261" w:type="dxa"/>
+          </w:tcPr>
+          <w:p/>
+        </w:tc>
+        <w:tc>
+          <w:tcPr>
+            <w:tcW w:w="2262" w:type="dxa"/>
+          </w:tcPr>
+          <w:p/>
+        </w:tc>
+      </w:tr>
+      <w:tr>
+        <w:tc>
+          <w:tcPr>
+            <w:tcW w:w="1410" w:type="dxa"/>
+          </w:tcPr>
+          <w:p>
+            <w:r>
+              <w:t>F-measure</w:t>
+            </w:r>
+          </w:p>
+        </w:tc>
+        <w:tc>
+          <w:tcPr>
+            <w:tcW w:w="2261" w:type="dxa"/>
+          </w:tcPr>
+          <w:p/>
+        </w:tc>
+        <w:tc>
+          <w:tcPr>
+            <w:tcW w:w="2262" w:type="dxa"/>
+          </w:tcPr>
+          <w:p/>
+        </w:tc>
+        <w:tc>
+          <w:tcPr>
+            <w:tcW w:w="2261" w:type="dxa"/>
+          </w:tcPr>
+          <w:p/>
+        </w:tc>
+        <w:tc>
+          <w:tcPr>
+            <w:tcW w:w="2262" w:type="dxa"/>
+          </w:tcPr>
+          <w:p/>
         </w:tc>
       </w:tr>
     </w:tbl>
@@ -2431,7 +2892,7 @@
 </file>
 
 <file path=customXml/itemProps1.xml><?xml version="1.0" encoding="utf-8"?>
-<ds:datastoreItem xmlns:ds="http://schemas.openxmlformats.org/officeDocument/2006/customXml" ds:itemID="{ECCF9DE4-6BBE-4500-A29F-34A475FF81F8}">
+<ds:datastoreItem xmlns:ds="http://schemas.openxmlformats.org/officeDocument/2006/customXml" ds:itemID="{8D29AA8A-7A28-464C-AE95-16C58134E4B9}">
   <ds:schemaRefs>
     <ds:schemaRef ds:uri="http://schemas.openxmlformats.org/officeDocument/2006/bibliography"/>
   </ds:schemaRefs>

</xml_diff>

<commit_message>
Diamond PC for binary times
</commit_message>
<xml_diff>
--- a/report.docx
+++ b/report.docx
@@ -1,6 +1,6 @@
 
 <file path=word/document.xml><?xml version="1.0" encoding="utf-8"?>
-<w:document xmlns:wpc="http://schemas.microsoft.com/office/word/2010/wordprocessingCanvas" xmlns:cx="http://schemas.microsoft.com/office/drawing/2014/chartex" xmlns:cx1="http://schemas.microsoft.com/office/drawing/2015/9/8/chartex" xmlns:cx2="http://schemas.microsoft.com/office/drawing/2015/10/21/chartex" xmlns:cx3="http://schemas.microsoft.com/office/drawing/2016/5/9/chartex" xmlns:cx4="http://schemas.microsoft.com/office/drawing/2016/5/10/chartex" xmlns:cx5="http://schemas.microsoft.com/office/drawing/2016/5/11/chartex" xmlns:cx6="http://schemas.microsoft.com/office/drawing/2016/5/12/chartex" xmlns:cx7="http://schemas.microsoft.com/office/drawing/2016/5/13/chartex" xmlns:cx8="http://schemas.microsoft.com/office/drawing/2016/5/14/chartex" xmlns:mc="http://schemas.openxmlformats.org/markup-compatibility/2006" xmlns:aink="http://schemas.microsoft.com/office/drawing/2016/ink" xmlns:am3d="http://schemas.microsoft.com/office/drawing/2017/model3d" xmlns:o="urn:schemas-microsoft-com:office:office" xmlns:r="http://schemas.openxmlformats.org/officeDocument/2006/relationships" xmlns:m="http://schemas.openxmlformats.org/officeDocument/2006/math" xmlns:v="urn:schemas-microsoft-com:vml" xmlns:wp14="http://schemas.microsoft.com/office/word/2010/wordprocessingDrawing" xmlns:wp="http://schemas.openxmlformats.org/drawingml/2006/wordprocessingDrawing" xmlns:w10="urn:schemas-microsoft-com:office:word" xmlns:w="http://schemas.openxmlformats.org/wordprocessingml/2006/main" xmlns:w14="http://schemas.microsoft.com/office/word/2010/wordml" xmlns:w15="http://schemas.microsoft.com/office/word/2012/wordml" xmlns:w16se="http://schemas.microsoft.com/office/word/2015/wordml/symex" xmlns:wpg="http://schemas.microsoft.com/office/word/2010/wordprocessingGroup" xmlns:wpi="http://schemas.microsoft.com/office/word/2010/wordprocessingInk" xmlns:wne="http://schemas.microsoft.com/office/word/2006/wordml" xmlns:wps="http://schemas.microsoft.com/office/word/2010/wordprocessingShape" mc:Ignorable="w14 w15 w16se wp14">
+<w:document xmlns:wpc="http://schemas.microsoft.com/office/word/2010/wordprocessingCanvas" xmlns:cx="http://schemas.microsoft.com/office/drawing/2014/chartex" xmlns:cx1="http://schemas.microsoft.com/office/drawing/2015/9/8/chartex" xmlns:mc="http://schemas.openxmlformats.org/markup-compatibility/2006" xmlns:o="urn:schemas-microsoft-com:office:office" xmlns:r="http://schemas.openxmlformats.org/officeDocument/2006/relationships" xmlns:m="http://schemas.openxmlformats.org/officeDocument/2006/math" xmlns:v="urn:schemas-microsoft-com:vml" xmlns:wp14="http://schemas.microsoft.com/office/word/2010/wordprocessingDrawing" xmlns:wp="http://schemas.openxmlformats.org/drawingml/2006/wordprocessingDrawing" xmlns:w10="urn:schemas-microsoft-com:office:word" xmlns:w="http://schemas.openxmlformats.org/wordprocessingml/2006/main" xmlns:w14="http://schemas.microsoft.com/office/word/2010/wordml" xmlns:w15="http://schemas.microsoft.com/office/word/2012/wordml" xmlns:w16se="http://schemas.microsoft.com/office/word/2015/wordml/symex" xmlns:wpg="http://schemas.microsoft.com/office/word/2010/wordprocessingGroup" xmlns:wpi="http://schemas.microsoft.com/office/word/2010/wordprocessingInk" xmlns:wne="http://schemas.microsoft.com/office/word/2006/wordml" xmlns:wps="http://schemas.microsoft.com/office/word/2010/wordprocessingShape" mc:Ignorable="w14 w15 w16se wp14">
   <w:body>
     <w:p>
       <w:pPr>
@@ -31,9 +31,11 @@
       <w:r>
         <w:t xml:space="preserve">are performed through the </w:t>
       </w:r>
+      <w:proofErr w:type="spellStart"/>
       <w:r>
         <w:t>forQuery</w:t>
       </w:r>
+      <w:proofErr w:type="spellEnd"/>
       <w:r>
         <w:t xml:space="preserve"> </w:t>
       </w:r>
@@ -73,6 +75,7 @@
       <w:r>
         <w:t xml:space="preserve"> and the variable </w:t>
       </w:r>
+      <w:proofErr w:type="spellStart"/>
       <w:r>
         <w:rPr>
           <w:b/>
@@ -80,6 +83,7 @@
         </w:rPr>
         <w:t>termWeighting</w:t>
       </w:r>
+      <w:proofErr w:type="spellEnd"/>
       <w:r>
         <w:t>.</w:t>
       </w:r>
@@ -96,13 +100,30 @@
         <w:t>index</w:t>
       </w:r>
       <w:r>
-        <w:t xml:space="preserve"> is a dictionary where each key is a word and each value is a dictionary. In each of the sub-dictionaries, each key is a docid from documents.txt and each value is the frequency of the word in the document with said docid.</w:t>
+        <w:t xml:space="preserve"> is a dictionary where each key is a word and each value is a dictionary. In each of the sub-dictionaries, each key is a </w:t>
+      </w:r>
+      <w:proofErr w:type="spellStart"/>
+      <w:r>
+        <w:t>docid</w:t>
+      </w:r>
+      <w:proofErr w:type="spellEnd"/>
+      <w:r>
+        <w:t xml:space="preserve"> from documents.txt and each value is the frequency of the word in the document with said </w:t>
+      </w:r>
+      <w:proofErr w:type="spellStart"/>
+      <w:r>
+        <w:t>docid</w:t>
+      </w:r>
+      <w:proofErr w:type="spellEnd"/>
+      <w:r>
+        <w:t>.</w:t>
       </w:r>
     </w:p>
     <w:p>
       <w:r>
         <w:t xml:space="preserve">The variable </w:t>
       </w:r>
+      <w:proofErr w:type="spellStart"/>
       <w:r>
         <w:rPr>
           <w:b/>
@@ -110,11 +131,28 @@
         </w:rPr>
         <w:t>termWeighting</w:t>
       </w:r>
+      <w:proofErr w:type="spellEnd"/>
       <w:r>
         <w:t xml:space="preserve"> determines whether b</w:t>
       </w:r>
       <w:r>
-        <w:t>inary, tf or tfidf is used.</w:t>
+        <w:t xml:space="preserve">inary, </w:t>
+      </w:r>
+      <w:proofErr w:type="spellStart"/>
+      <w:r>
+        <w:t>tf</w:t>
+      </w:r>
+      <w:proofErr w:type="spellEnd"/>
+      <w:r>
+        <w:t xml:space="preserve"> or </w:t>
+      </w:r>
+      <w:proofErr w:type="spellStart"/>
+      <w:r>
+        <w:t>tfidf</w:t>
+      </w:r>
+      <w:proofErr w:type="spellEnd"/>
+      <w:r>
+        <w:t xml:space="preserve"> is used.</w:t>
       </w:r>
     </w:p>
     <w:p>
@@ -129,10 +167,34 @@
         <w:t>query</w:t>
       </w:r>
       <w:r>
-        <w:t>, which is a dictionary where the keys are strings. First they filter out the sub-dictionaries in index that have a word in the current query. Then they calculate the scores of each word for different docids, the calculation is different depending on the scheme used. The scores are</w:t>
-      </w:r>
-      <w:r>
-        <w:t xml:space="preserve"> summed up according the docid. The docids </w:t>
+        <w:t xml:space="preserve">, which is a dictionary where the keys are strings. First they filter out the sub-dictionaries in index that have a word in the current query. Then they calculate the scores of each word for different </w:t>
+      </w:r>
+      <w:proofErr w:type="spellStart"/>
+      <w:r>
+        <w:t>docids</w:t>
+      </w:r>
+      <w:proofErr w:type="spellEnd"/>
+      <w:r>
+        <w:t>, the calculation is different depending on the scheme used. The scores are</w:t>
+      </w:r>
+      <w:r>
+        <w:t xml:space="preserve"> summed up according the </w:t>
+      </w:r>
+      <w:proofErr w:type="spellStart"/>
+      <w:r>
+        <w:t>docid</w:t>
+      </w:r>
+      <w:proofErr w:type="spellEnd"/>
+      <w:r>
+        <w:t xml:space="preserve">. The </w:t>
+      </w:r>
+      <w:proofErr w:type="spellStart"/>
+      <w:r>
+        <w:t>docids</w:t>
+      </w:r>
+      <w:proofErr w:type="spellEnd"/>
+      <w:r>
+        <w:t xml:space="preserve"> </w:t>
       </w:r>
       <w:r>
         <w:t xml:space="preserve">are then sorted </w:t>
@@ -162,7 +224,15 @@
         <w:pStyle w:val="Heading2"/>
       </w:pPr>
       <w:r>
-        <w:t>Term Frequency (tf)</w:t>
+        <w:t>Term Frequency (</w:t>
+      </w:r>
+      <w:proofErr w:type="spellStart"/>
+      <w:r>
+        <w:t>tf</w:t>
+      </w:r>
+      <w:proofErr w:type="spellEnd"/>
+      <w:r>
+        <w:t>)</w:t>
       </w:r>
     </w:p>
     <w:p>
@@ -186,7 +256,15 @@
         <w:t xml:space="preserve">variable and incrementing the word count for a document every </w:t>
       </w:r>
       <w:r>
-        <w:t>time its docid appears as a ke</w:t>
+        <w:t xml:space="preserve">time its </w:t>
+      </w:r>
+      <w:proofErr w:type="spellStart"/>
+      <w:r>
+        <w:t>docid</w:t>
+      </w:r>
+      <w:proofErr w:type="spellEnd"/>
+      <w:r>
+        <w:t xml:space="preserve"> appears as a ke</w:t>
       </w:r>
       <w:r>
         <w:t>y.</w:t>
@@ -198,13 +276,22 @@
         <w:pStyle w:val="Heading2"/>
       </w:pPr>
       <w:r>
-        <w:t>Term Frequency Inverse Document Frequency (tfidf)</w:t>
+        <w:t>Term Frequency Inverse Document Frequency (</w:t>
+      </w:r>
+      <w:proofErr w:type="spellStart"/>
+      <w:r>
+        <w:t>tfidf</w:t>
+      </w:r>
+      <w:proofErr w:type="spellEnd"/>
+      <w:r>
+        <w:t>)</w:t>
       </w:r>
     </w:p>
     <w:p>
       <w:r>
         <w:t xml:space="preserve">Just like in </w:t>
       </w:r>
+      <w:proofErr w:type="spellStart"/>
       <w:r>
         <w:rPr>
           <w:b/>
@@ -212,6 +299,7 @@
         </w:rPr>
         <w:t>tf</w:t>
       </w:r>
+      <w:proofErr w:type="spellEnd"/>
       <w:r>
         <w:t xml:space="preserve">, </w:t>
       </w:r>
@@ -221,6 +309,7 @@
       <w:r>
         <w:t xml:space="preserve"> that appear frequently in one document score higher. Unlike </w:t>
       </w:r>
+      <w:proofErr w:type="spellStart"/>
       <w:r>
         <w:rPr>
           <w:b/>
@@ -228,9 +317,11 @@
         </w:rPr>
         <w:t>tf</w:t>
       </w:r>
+      <w:proofErr w:type="spellEnd"/>
       <w:r>
         <w:t>, these are also multiplied by the Inverse Document Frequency (</w:t>
       </w:r>
+      <w:proofErr w:type="spellStart"/>
       <w:r>
         <w:rPr>
           <w:b/>
@@ -238,6 +329,7 @@
         </w:rPr>
         <w:t>idf</w:t>
       </w:r>
+      <w:proofErr w:type="spellEnd"/>
       <w:r>
         <w:t>) which is given by the formula:</w:t>
       </w:r>
@@ -479,7 +571,10 @@
     </w:p>
     <w:p>
       <w:r>
-        <w:t>I’ve tested the speeds thrice on my own laptop</w:t>
+        <w:t>I’ve timed each run three times</w:t>
+      </w:r>
+      <w:r>
+        <w:t xml:space="preserve"> on my own laptop</w:t>
       </w:r>
       <w:r>
         <w:t xml:space="preserve"> (Time1)</w:t>
@@ -490,8 +585,9 @@
       <w:r>
         <w:t xml:space="preserve"> (Time2)</w:t>
       </w:r>
-      <w:bookmarkStart w:id="0" w:name="_GoBack"/>
-      <w:bookmarkEnd w:id="0"/>
+      <w:r>
+        <w:t>, measured in minutes and seconds.</w:t>
+      </w:r>
     </w:p>
     <w:p>
       <w:pPr>
@@ -521,8 +617,13 @@
             <w:tcW w:w="1410" w:type="dxa"/>
           </w:tcPr>
           <w:p>
-            <w:r>
-              <w:t>Stoplist, stemming</w:t>
+            <w:proofErr w:type="spellStart"/>
+            <w:r>
+              <w:t>Stoplist</w:t>
+            </w:r>
+            <w:proofErr w:type="spellEnd"/>
+            <w:r>
+              <w:t>, stemming</w:t>
             </w:r>
           </w:p>
         </w:tc>
@@ -531,9 +632,11 @@
             <w:tcW w:w="2261" w:type="dxa"/>
           </w:tcPr>
           <w:p>
+            <w:proofErr w:type="spellStart"/>
             <w:r>
               <w:t>nsns</w:t>
             </w:r>
+            <w:proofErr w:type="spellEnd"/>
           </w:p>
         </w:tc>
         <w:tc>
@@ -541,9 +644,11 @@
             <w:tcW w:w="2262" w:type="dxa"/>
           </w:tcPr>
           <w:p>
+            <w:proofErr w:type="spellStart"/>
             <w:r>
               <w:t>nsws</w:t>
             </w:r>
+            <w:proofErr w:type="spellEnd"/>
           </w:p>
         </w:tc>
         <w:tc>
@@ -551,9 +656,11 @@
             <w:tcW w:w="2261" w:type="dxa"/>
           </w:tcPr>
           <w:p>
+            <w:proofErr w:type="spellStart"/>
             <w:r>
               <w:t>wsns</w:t>
             </w:r>
+            <w:proofErr w:type="spellEnd"/>
           </w:p>
         </w:tc>
         <w:tc>
@@ -561,9 +668,11 @@
             <w:tcW w:w="2262" w:type="dxa"/>
           </w:tcPr>
           <w:p>
+            <w:proofErr w:type="spellStart"/>
             <w:r>
               <w:t>wsws</w:t>
             </w:r>
+            <w:proofErr w:type="spellEnd"/>
           </w:p>
         </w:tc>
       </w:tr>
@@ -634,25 +743,41 @@
           <w:tcPr>
             <w:tcW w:w="2261" w:type="dxa"/>
           </w:tcPr>
-          <w:p/>
+          <w:p>
+            <w:r>
+              <w:t>7.370153188705444</w:t>
+            </w:r>
+          </w:p>
         </w:tc>
         <w:tc>
           <w:tcPr>
             <w:tcW w:w="2262" w:type="dxa"/>
           </w:tcPr>
-          <w:p/>
+          <w:p>
+            <w:r>
+              <w:t>4.605186223983765</w:t>
+            </w:r>
+          </w:p>
         </w:tc>
         <w:tc>
           <w:tcPr>
             <w:tcW w:w="2261" w:type="dxa"/>
           </w:tcPr>
-          <w:p/>
+          <w:p>
+            <w:r>
+              <w:t>4.5701844692230225</w:t>
+            </w:r>
+          </w:p>
         </w:tc>
         <w:tc>
           <w:tcPr>
             <w:tcW w:w="2262" w:type="dxa"/>
           </w:tcPr>
-          <w:p/>
+          <w:p>
+            <w:r>
+              <w:t>3.1341757774353027</w:t>
+            </w:r>
+          </w:p>
         </w:tc>
       </w:tr>
       <w:tr>
@@ -661,9 +786,11 @@
             <w:tcW w:w="1410" w:type="dxa"/>
           </w:tcPr>
           <w:p>
+            <w:proofErr w:type="spellStart"/>
             <w:r>
               <w:t>Rel_Retr</w:t>
             </w:r>
+            <w:proofErr w:type="spellEnd"/>
           </w:p>
         </w:tc>
         <w:tc>
@@ -863,6 +990,324 @@
           </w:p>
         </w:tc>
       </w:tr>
+    </w:tbl>
+    <w:p>
+      <w:pPr>
+        <w:pStyle w:val="Heading2"/>
+      </w:pPr>
+      <w:proofErr w:type="spellStart"/>
+      <w:r>
+        <w:lastRenderedPageBreak/>
+        <w:t>tf</w:t>
+      </w:r>
+      <w:proofErr w:type="spellEnd"/>
+    </w:p>
+    <w:tbl>
+      <w:tblPr>
+        <w:tblStyle w:val="TableGrid"/>
+        <w:tblW w:w="0" w:type="auto"/>
+        <w:tblLayout w:type="fixed"/>
+        <w:tblLook w:val="04A0" w:firstRow="1" w:lastRow="0" w:firstColumn="1" w:lastColumn="0" w:noHBand="0" w:noVBand="1"/>
+      </w:tblPr>
+      <w:tblGrid>
+        <w:gridCol w:w="1410"/>
+        <w:gridCol w:w="2261"/>
+        <w:gridCol w:w="2262"/>
+        <w:gridCol w:w="2261"/>
+        <w:gridCol w:w="2262"/>
+      </w:tblGrid>
+      <w:tr>
+        <w:tc>
+          <w:tcPr>
+            <w:tcW w:w="1410" w:type="dxa"/>
+          </w:tcPr>
+          <w:p>
+            <w:bookmarkStart w:id="0" w:name="_GoBack" w:colFirst="0" w:colLast="4"/>
+            <w:proofErr w:type="spellStart"/>
+            <w:r>
+              <w:t>Stoplist</w:t>
+            </w:r>
+            <w:proofErr w:type="spellEnd"/>
+            <w:r>
+              <w:t>, stemming</w:t>
+            </w:r>
+          </w:p>
+        </w:tc>
+        <w:tc>
+          <w:tcPr>
+            <w:tcW w:w="2261" w:type="dxa"/>
+          </w:tcPr>
+          <w:p>
+            <w:proofErr w:type="spellStart"/>
+            <w:r>
+              <w:t>nsns</w:t>
+            </w:r>
+            <w:proofErr w:type="spellEnd"/>
+          </w:p>
+        </w:tc>
+        <w:tc>
+          <w:tcPr>
+            <w:tcW w:w="2262" w:type="dxa"/>
+          </w:tcPr>
+          <w:p>
+            <w:proofErr w:type="spellStart"/>
+            <w:r>
+              <w:t>nsws</w:t>
+            </w:r>
+            <w:proofErr w:type="spellEnd"/>
+          </w:p>
+        </w:tc>
+        <w:tc>
+          <w:tcPr>
+            <w:tcW w:w="2261" w:type="dxa"/>
+          </w:tcPr>
+          <w:p>
+            <w:proofErr w:type="spellStart"/>
+            <w:r>
+              <w:t>wsns</w:t>
+            </w:r>
+            <w:proofErr w:type="spellEnd"/>
+          </w:p>
+        </w:tc>
+        <w:tc>
+          <w:tcPr>
+            <w:tcW w:w="2262" w:type="dxa"/>
+          </w:tcPr>
+          <w:p>
+            <w:proofErr w:type="spellStart"/>
+            <w:r>
+              <w:t>wsws</w:t>
+            </w:r>
+            <w:proofErr w:type="spellEnd"/>
+          </w:p>
+        </w:tc>
+      </w:tr>
+      <w:tr>
+        <w:tc>
+          <w:tcPr>
+            <w:tcW w:w="1410" w:type="dxa"/>
+          </w:tcPr>
+          <w:p>
+            <w:r>
+              <w:t>Time1</w:t>
+            </w:r>
+          </w:p>
+        </w:tc>
+        <w:tc>
+          <w:tcPr>
+            <w:tcW w:w="2261" w:type="dxa"/>
+          </w:tcPr>
+          <w:p>
+            <w:r>
+              <w:rPr>
+                <w:shd w:val="clear" w:color="auto" w:fill="FFFFFF"/>
+              </w:rPr>
+              <w:t>9: 48.2148609161377</w:t>
+            </w:r>
+          </w:p>
+        </w:tc>
+        <w:tc>
+          <w:tcPr>
+            <w:tcW w:w="2262" w:type="dxa"/>
+          </w:tcPr>
+          <w:p/>
+        </w:tc>
+        <w:tc>
+          <w:tcPr>
+            <w:tcW w:w="2261" w:type="dxa"/>
+          </w:tcPr>
+          <w:p/>
+        </w:tc>
+        <w:tc>
+          <w:tcPr>
+            <w:tcW w:w="2262" w:type="dxa"/>
+          </w:tcPr>
+          <w:p/>
+        </w:tc>
+      </w:tr>
+      <w:tr>
+        <w:tc>
+          <w:tcPr>
+            <w:tcW w:w="1410" w:type="dxa"/>
+          </w:tcPr>
+          <w:p>
+            <w:r>
+              <w:t>Time2</w:t>
+            </w:r>
+          </w:p>
+        </w:tc>
+        <w:tc>
+          <w:tcPr>
+            <w:tcW w:w="2261" w:type="dxa"/>
+          </w:tcPr>
+          <w:p/>
+        </w:tc>
+        <w:tc>
+          <w:tcPr>
+            <w:tcW w:w="2262" w:type="dxa"/>
+          </w:tcPr>
+          <w:p/>
+        </w:tc>
+        <w:tc>
+          <w:tcPr>
+            <w:tcW w:w="2261" w:type="dxa"/>
+          </w:tcPr>
+          <w:p/>
+        </w:tc>
+        <w:tc>
+          <w:tcPr>
+            <w:tcW w:w="2262" w:type="dxa"/>
+          </w:tcPr>
+          <w:p/>
+        </w:tc>
+      </w:tr>
+      <w:tr>
+        <w:tc>
+          <w:tcPr>
+            <w:tcW w:w="1410" w:type="dxa"/>
+          </w:tcPr>
+          <w:p>
+            <w:proofErr w:type="spellStart"/>
+            <w:r>
+              <w:t>Rel_Retr</w:t>
+            </w:r>
+            <w:proofErr w:type="spellEnd"/>
+          </w:p>
+        </w:tc>
+        <w:tc>
+          <w:tcPr>
+            <w:tcW w:w="2261" w:type="dxa"/>
+          </w:tcPr>
+          <w:p/>
+        </w:tc>
+        <w:tc>
+          <w:tcPr>
+            <w:tcW w:w="2262" w:type="dxa"/>
+          </w:tcPr>
+          <w:p/>
+        </w:tc>
+        <w:tc>
+          <w:tcPr>
+            <w:tcW w:w="2261" w:type="dxa"/>
+          </w:tcPr>
+          <w:p/>
+        </w:tc>
+        <w:tc>
+          <w:tcPr>
+            <w:tcW w:w="2262" w:type="dxa"/>
+          </w:tcPr>
+          <w:p/>
+        </w:tc>
+      </w:tr>
+      <w:tr>
+        <w:tc>
+          <w:tcPr>
+            <w:tcW w:w="1410" w:type="dxa"/>
+          </w:tcPr>
+          <w:p>
+            <w:r>
+              <w:t>Precision</w:t>
+            </w:r>
+          </w:p>
+        </w:tc>
+        <w:tc>
+          <w:tcPr>
+            <w:tcW w:w="2261" w:type="dxa"/>
+          </w:tcPr>
+          <w:p/>
+        </w:tc>
+        <w:tc>
+          <w:tcPr>
+            <w:tcW w:w="2262" w:type="dxa"/>
+          </w:tcPr>
+          <w:p/>
+        </w:tc>
+        <w:tc>
+          <w:tcPr>
+            <w:tcW w:w="2261" w:type="dxa"/>
+          </w:tcPr>
+          <w:p/>
+        </w:tc>
+        <w:tc>
+          <w:tcPr>
+            <w:tcW w:w="2262" w:type="dxa"/>
+          </w:tcPr>
+          <w:p/>
+        </w:tc>
+      </w:tr>
+      <w:tr>
+        <w:tc>
+          <w:tcPr>
+            <w:tcW w:w="1410" w:type="dxa"/>
+          </w:tcPr>
+          <w:p>
+            <w:r>
+              <w:t>Recall</w:t>
+            </w:r>
+          </w:p>
+        </w:tc>
+        <w:tc>
+          <w:tcPr>
+            <w:tcW w:w="2261" w:type="dxa"/>
+          </w:tcPr>
+          <w:p/>
+        </w:tc>
+        <w:tc>
+          <w:tcPr>
+            <w:tcW w:w="2262" w:type="dxa"/>
+          </w:tcPr>
+          <w:p/>
+        </w:tc>
+        <w:tc>
+          <w:tcPr>
+            <w:tcW w:w="2261" w:type="dxa"/>
+          </w:tcPr>
+          <w:p/>
+        </w:tc>
+        <w:tc>
+          <w:tcPr>
+            <w:tcW w:w="2262" w:type="dxa"/>
+          </w:tcPr>
+          <w:p/>
+        </w:tc>
+      </w:tr>
+      <w:tr>
+        <w:tc>
+          <w:tcPr>
+            <w:tcW w:w="1410" w:type="dxa"/>
+          </w:tcPr>
+          <w:p>
+            <w:r>
+              <w:t>F-measure</w:t>
+            </w:r>
+          </w:p>
+        </w:tc>
+        <w:tc>
+          <w:tcPr>
+            <w:tcW w:w="2261" w:type="dxa"/>
+          </w:tcPr>
+          <w:p/>
+        </w:tc>
+        <w:tc>
+          <w:tcPr>
+            <w:tcW w:w="2262" w:type="dxa"/>
+          </w:tcPr>
+          <w:p/>
+        </w:tc>
+        <w:tc>
+          <w:tcPr>
+            <w:tcW w:w="2261" w:type="dxa"/>
+          </w:tcPr>
+          <w:p/>
+        </w:tc>
+        <w:tc>
+          <w:tcPr>
+            <w:tcW w:w="2262" w:type="dxa"/>
+          </w:tcPr>
+          <w:p/>
+        </w:tc>
+      </w:tr>
+      <w:bookmarkEnd w:id="0"/>
     </w:tbl>
     <w:p/>
     <w:sdt>
@@ -1012,7 +1457,7 @@
 </file>
 
 <file path=word/numbering.xml><?xml version="1.0" encoding="utf-8"?>
-<w:numbering xmlns:wpc="http://schemas.microsoft.com/office/word/2010/wordprocessingCanvas" xmlns:cx="http://schemas.microsoft.com/office/drawing/2014/chartex" xmlns:cx1="http://schemas.microsoft.com/office/drawing/2015/9/8/chartex" xmlns:cx2="http://schemas.microsoft.com/office/drawing/2015/10/21/chartex" xmlns:cx3="http://schemas.microsoft.com/office/drawing/2016/5/9/chartex" xmlns:cx4="http://schemas.microsoft.com/office/drawing/2016/5/10/chartex" xmlns:cx5="http://schemas.microsoft.com/office/drawing/2016/5/11/chartex" xmlns:cx6="http://schemas.microsoft.com/office/drawing/2016/5/12/chartex" xmlns:cx7="http://schemas.microsoft.com/office/drawing/2016/5/13/chartex" xmlns:cx8="http://schemas.microsoft.com/office/drawing/2016/5/14/chartex" xmlns:mc="http://schemas.openxmlformats.org/markup-compatibility/2006" xmlns:aink="http://schemas.microsoft.com/office/drawing/2016/ink" xmlns:am3d="http://schemas.microsoft.com/office/drawing/2017/model3d" xmlns:o="urn:schemas-microsoft-com:office:office" xmlns:r="http://schemas.openxmlformats.org/officeDocument/2006/relationships" xmlns:m="http://schemas.openxmlformats.org/officeDocument/2006/math" xmlns:v="urn:schemas-microsoft-com:vml" xmlns:wp14="http://schemas.microsoft.com/office/word/2010/wordprocessingDrawing" xmlns:wp="http://schemas.openxmlformats.org/drawingml/2006/wordprocessingDrawing" xmlns:w10="urn:schemas-microsoft-com:office:word" xmlns:w="http://schemas.openxmlformats.org/wordprocessingml/2006/main" xmlns:w14="http://schemas.microsoft.com/office/word/2010/wordml" xmlns:w15="http://schemas.microsoft.com/office/word/2012/wordml" xmlns:w16se="http://schemas.microsoft.com/office/word/2015/wordml/symex" xmlns:wpg="http://schemas.microsoft.com/office/word/2010/wordprocessingGroup" xmlns:wpi="http://schemas.microsoft.com/office/word/2010/wordprocessingInk" xmlns:wne="http://schemas.microsoft.com/office/word/2006/wordml" xmlns:wps="http://schemas.microsoft.com/office/word/2010/wordprocessingShape" mc:Ignorable="w14 w15 w16se wp14">
+<w:numbering xmlns:wpc="http://schemas.microsoft.com/office/word/2010/wordprocessingCanvas" xmlns:cx="http://schemas.microsoft.com/office/drawing/2014/chartex" xmlns:cx1="http://schemas.microsoft.com/office/drawing/2015/9/8/chartex" xmlns:mc="http://schemas.openxmlformats.org/markup-compatibility/2006" xmlns:o="urn:schemas-microsoft-com:office:office" xmlns:r="http://schemas.openxmlformats.org/officeDocument/2006/relationships" xmlns:m="http://schemas.openxmlformats.org/officeDocument/2006/math" xmlns:v="urn:schemas-microsoft-com:vml" xmlns:wp14="http://schemas.microsoft.com/office/word/2010/wordprocessingDrawing" xmlns:wp="http://schemas.openxmlformats.org/drawingml/2006/wordprocessingDrawing" xmlns:w10="urn:schemas-microsoft-com:office:word" xmlns:w="http://schemas.openxmlformats.org/wordprocessingml/2006/main" xmlns:w14="http://schemas.microsoft.com/office/word/2010/wordml" xmlns:w15="http://schemas.microsoft.com/office/word/2012/wordml" xmlns:w16se="http://schemas.microsoft.com/office/word/2015/wordml/symex" xmlns:wpg="http://schemas.microsoft.com/office/word/2010/wordprocessingGroup" xmlns:wpi="http://schemas.microsoft.com/office/word/2010/wordprocessingInk" xmlns:wne="http://schemas.microsoft.com/office/word/2006/wordml" xmlns:wps="http://schemas.microsoft.com/office/word/2010/wordprocessingShape" mc:Ignorable="w14 w15 w16se wp14">
   <w:abstractNum w:abstractNumId="0" w15:restartNumberingAfterBreak="0">
     <w:nsid w:val="00EA3CE9"/>
     <w:multiLevelType w:val="hybridMultilevel"/>
@@ -1613,7 +2058,7 @@
       </w:pPr>
     </w:pPrDefault>
   </w:docDefaults>
-  <w:latentStyles w:defLockedState="0" w:defUIPriority="99" w:defSemiHidden="0" w:defUnhideWhenUsed="0" w:defQFormat="0" w:count="375">
+  <w:latentStyles w:defLockedState="0" w:defUIPriority="99" w:defSemiHidden="0" w:defUnhideWhenUsed="0" w:defQFormat="0" w:count="371">
     <w:lsdException w:name="Normal" w:uiPriority="0" w:qFormat="1"/>
     <w:lsdException w:name="heading 1" w:uiPriority="9" w:qFormat="1"/>
     <w:lsdException w:name="heading 2" w:semiHidden="1" w:uiPriority="9" w:unhideWhenUsed="1" w:qFormat="1"/>
@@ -1985,10 +2430,6 @@
     <w:lsdException w:name="List Table 5 Dark Accent 6" w:uiPriority="50"/>
     <w:lsdException w:name="List Table 6 Colorful Accent 6" w:uiPriority="51"/>
     <w:lsdException w:name="List Table 7 Colorful Accent 6" w:uiPriority="52"/>
-    <w:lsdException w:name="Mention" w:semiHidden="1" w:unhideWhenUsed="1"/>
-    <w:lsdException w:name="Smart Hyperlink" w:semiHidden="1" w:unhideWhenUsed="1"/>
-    <w:lsdException w:name="Hashtag" w:semiHidden="1" w:unhideWhenUsed="1"/>
-    <w:lsdException w:name="Unresolved Mention" w:semiHidden="1" w:unhideWhenUsed="1"/>
   </w:latentStyles>
   <w:style w:type="paragraph" w:default="1" w:styleId="Normal">
     <w:name w:val="Normal"/>
@@ -2172,6 +2613,15 @@
         <w:insideV w:val="single" w:sz="4" w:space="0" w:color="auto"/>
       </w:tblBorders>
     </w:tblPr>
+  </w:style>
+  <w:style w:type="paragraph" w:styleId="NoSpacing">
+    <w:name w:val="No Spacing"/>
+    <w:uiPriority w:val="1"/>
+    <w:qFormat/>
+    <w:rsid w:val="00583C88"/>
+    <w:pPr>
+      <w:spacing w:after="0" w:line="240" w:lineRule="auto"/>
+    </w:pPr>
   </w:style>
 </w:styles>
 </file>
@@ -2431,7 +2881,7 @@
 </file>
 
 <file path=customXml/itemProps1.xml><?xml version="1.0" encoding="utf-8"?>
-<ds:datastoreItem xmlns:ds="http://schemas.openxmlformats.org/officeDocument/2006/customXml" ds:itemID="{ECCF9DE4-6BBE-4500-A29F-34A475FF81F8}">
+<ds:datastoreItem xmlns:ds="http://schemas.openxmlformats.org/officeDocument/2006/customXml" ds:itemID="{5ABCC3BF-02C6-4C7A-8816-06453E17FA2A}">
   <ds:schemaRefs>
     <ds:schemaRef ds:uri="http://schemas.openxmlformats.org/officeDocument/2006/bibliography"/>
   </ds:schemaRefs>

</xml_diff>

<commit_message>
tfidf complete, waiting for lenovo tfidf times
</commit_message>
<xml_diff>
--- a/report.docx
+++ b/report.docx
@@ -31,11 +31,9 @@
       <w:r>
         <w:t xml:space="preserve">are performed through the </w:t>
       </w:r>
-      <w:proofErr w:type="spellStart"/>
       <w:r>
         <w:t>forQuery</w:t>
       </w:r>
-      <w:proofErr w:type="spellEnd"/>
       <w:r>
         <w:t xml:space="preserve"> </w:t>
       </w:r>
@@ -75,7 +73,6 @@
       <w:r>
         <w:t xml:space="preserve"> and the variable </w:t>
       </w:r>
-      <w:proofErr w:type="spellStart"/>
       <w:r>
         <w:rPr>
           <w:b/>
@@ -83,7 +80,6 @@
         </w:rPr>
         <w:t>termWeighting</w:t>
       </w:r>
-      <w:proofErr w:type="spellEnd"/>
       <w:r>
         <w:t>.</w:t>
       </w:r>
@@ -100,30 +96,13 @@
         <w:t>index</w:t>
       </w:r>
       <w:r>
-        <w:t xml:space="preserve"> is a dictionary where each key is a word and each value is a dictionary. In each of the sub-dictionaries, each key is a </w:t>
-      </w:r>
-      <w:proofErr w:type="spellStart"/>
-      <w:r>
-        <w:t>docid</w:t>
-      </w:r>
-      <w:proofErr w:type="spellEnd"/>
-      <w:r>
-        <w:t xml:space="preserve"> from documents.txt and each value is the frequency of the word in the document with said </w:t>
-      </w:r>
-      <w:proofErr w:type="spellStart"/>
-      <w:r>
-        <w:t>docid</w:t>
-      </w:r>
-      <w:proofErr w:type="spellEnd"/>
-      <w:r>
-        <w:t>.</w:t>
+        <w:t xml:space="preserve"> is a dictionary where each key is a word and each value is a dictionary. In each of the sub-dictionaries, each key is a docid from documents.txt and each value is the frequency of the word in the document with said docid.</w:t>
       </w:r>
     </w:p>
     <w:p>
       <w:r>
         <w:t xml:space="preserve">The variable </w:t>
       </w:r>
-      <w:proofErr w:type="spellStart"/>
       <w:r>
         <w:rPr>
           <w:b/>
@@ -131,28 +110,11 @@
         </w:rPr>
         <w:t>termWeighting</w:t>
       </w:r>
-      <w:proofErr w:type="spellEnd"/>
       <w:r>
         <w:t xml:space="preserve"> determines whether b</w:t>
       </w:r>
       <w:r>
-        <w:t xml:space="preserve">inary, </w:t>
-      </w:r>
-      <w:proofErr w:type="spellStart"/>
-      <w:r>
-        <w:t>tf</w:t>
-      </w:r>
-      <w:proofErr w:type="spellEnd"/>
-      <w:r>
-        <w:t xml:space="preserve"> or </w:t>
-      </w:r>
-      <w:proofErr w:type="spellStart"/>
-      <w:r>
-        <w:t>tfidf</w:t>
-      </w:r>
-      <w:proofErr w:type="spellEnd"/>
-      <w:r>
-        <w:t xml:space="preserve"> is used.</w:t>
+        <w:t>inary, tf or tfidf is used.</w:t>
       </w:r>
     </w:p>
     <w:p>
@@ -167,34 +129,10 @@
         <w:t>query</w:t>
       </w:r>
       <w:r>
-        <w:t xml:space="preserve">, which is a dictionary where the keys are strings. First they filter out the sub-dictionaries in index that have a word in the current query. Then they calculate the scores of each word for different </w:t>
-      </w:r>
-      <w:proofErr w:type="spellStart"/>
-      <w:r>
-        <w:t>docids</w:t>
-      </w:r>
-      <w:proofErr w:type="spellEnd"/>
-      <w:r>
-        <w:t>, the calculation is different depending on the scheme used. The scores are</w:t>
-      </w:r>
-      <w:r>
-        <w:t xml:space="preserve"> summed up according the </w:t>
-      </w:r>
-      <w:proofErr w:type="spellStart"/>
-      <w:r>
-        <w:t>docid</w:t>
-      </w:r>
-      <w:proofErr w:type="spellEnd"/>
-      <w:r>
-        <w:t xml:space="preserve">. The </w:t>
-      </w:r>
-      <w:proofErr w:type="spellStart"/>
-      <w:r>
-        <w:t>docids</w:t>
-      </w:r>
-      <w:proofErr w:type="spellEnd"/>
-      <w:r>
-        <w:t xml:space="preserve"> </w:t>
+        <w:t>, which is a dictionary where the keys are strings. First they filter out the sub-dictionaries in index that have a word in the current query. Then they calculate the scores of each word for different docids, the calculation is different depending on the scheme used. The scores are</w:t>
+      </w:r>
+      <w:r>
+        <w:t xml:space="preserve"> summed up according the docid. The docids </w:t>
       </w:r>
       <w:r>
         <w:t xml:space="preserve">are then sorted </w:t>
@@ -224,15 +162,7 @@
         <w:pStyle w:val="Heading2"/>
       </w:pPr>
       <w:r>
-        <w:t>Term Frequency (</w:t>
-      </w:r>
-      <w:proofErr w:type="spellStart"/>
-      <w:r>
-        <w:t>tf</w:t>
-      </w:r>
-      <w:proofErr w:type="spellEnd"/>
-      <w:r>
-        <w:t>)</w:t>
+        <w:t>Term Frequency (tf)</w:t>
       </w:r>
     </w:p>
     <w:p>
@@ -256,15 +186,7 @@
         <w:t xml:space="preserve">variable and incrementing the word count for a document every </w:t>
       </w:r>
       <w:r>
-        <w:t xml:space="preserve">time its </w:t>
-      </w:r>
-      <w:proofErr w:type="spellStart"/>
-      <w:r>
-        <w:t>docid</w:t>
-      </w:r>
-      <w:proofErr w:type="spellEnd"/>
-      <w:r>
-        <w:t xml:space="preserve"> appears as a ke</w:t>
+        <w:t>time its docid appears as a ke</w:t>
       </w:r>
       <w:r>
         <w:t>y.</w:t>
@@ -276,22 +198,13 @@
         <w:pStyle w:val="Heading2"/>
       </w:pPr>
       <w:r>
-        <w:t>Term Frequency Inverse Document Frequency (</w:t>
-      </w:r>
-      <w:proofErr w:type="spellStart"/>
-      <w:r>
-        <w:t>tfidf</w:t>
-      </w:r>
-      <w:proofErr w:type="spellEnd"/>
-      <w:r>
-        <w:t>)</w:t>
+        <w:t>Term Frequency Inverse Document Frequency (tfidf)</w:t>
       </w:r>
     </w:p>
     <w:p>
       <w:r>
         <w:t xml:space="preserve">Just like in </w:t>
       </w:r>
-      <w:proofErr w:type="spellStart"/>
       <w:r>
         <w:rPr>
           <w:b/>
@@ -299,7 +212,6 @@
         </w:rPr>
         <w:t>tf</w:t>
       </w:r>
-      <w:proofErr w:type="spellEnd"/>
       <w:r>
         <w:t xml:space="preserve">, </w:t>
       </w:r>
@@ -309,7 +221,6 @@
       <w:r>
         <w:t xml:space="preserve"> that appear frequently in one document score higher. Unlike </w:t>
       </w:r>
-      <w:proofErr w:type="spellStart"/>
       <w:r>
         <w:rPr>
           <w:b/>
@@ -317,11 +228,9 @@
         </w:rPr>
         <w:t>tf</w:t>
       </w:r>
-      <w:proofErr w:type="spellEnd"/>
       <w:r>
         <w:t>, these are also multiplied by the Inverse Document Frequency (</w:t>
       </w:r>
-      <w:proofErr w:type="spellStart"/>
       <w:r>
         <w:rPr>
           <w:b/>
@@ -329,7 +238,6 @@
         </w:rPr>
         <w:t>idf</w:t>
       </w:r>
-      <w:proofErr w:type="spellEnd"/>
       <w:r>
         <w:t>) which is given by the formula:</w:t>
       </w:r>
@@ -617,62 +525,49 @@
             <w:tcW w:w="1410" w:type="dxa"/>
           </w:tcPr>
           <w:p>
-            <w:proofErr w:type="spellStart"/>
-            <w:r>
-              <w:t>Stoplist</w:t>
-            </w:r>
-            <w:proofErr w:type="spellEnd"/>
-            <w:r>
-              <w:t>, stemming</w:t>
-            </w:r>
-          </w:p>
-        </w:tc>
-        <w:tc>
-          <w:tcPr>
-            <w:tcW w:w="2261" w:type="dxa"/>
-          </w:tcPr>
-          <w:p>
-            <w:proofErr w:type="spellStart"/>
+            <w:r>
+              <w:t>Stoplist, stemming</w:t>
+            </w:r>
+          </w:p>
+        </w:tc>
+        <w:tc>
+          <w:tcPr>
+            <w:tcW w:w="2261" w:type="dxa"/>
+          </w:tcPr>
+          <w:p>
             <w:r>
               <w:t>nsns</w:t>
             </w:r>
-            <w:proofErr w:type="spellEnd"/>
-          </w:p>
-        </w:tc>
-        <w:tc>
-          <w:tcPr>
-            <w:tcW w:w="2262" w:type="dxa"/>
-          </w:tcPr>
-          <w:p>
-            <w:proofErr w:type="spellStart"/>
+          </w:p>
+        </w:tc>
+        <w:tc>
+          <w:tcPr>
+            <w:tcW w:w="2262" w:type="dxa"/>
+          </w:tcPr>
+          <w:p>
             <w:r>
               <w:t>nsws</w:t>
             </w:r>
-            <w:proofErr w:type="spellEnd"/>
-          </w:p>
-        </w:tc>
-        <w:tc>
-          <w:tcPr>
-            <w:tcW w:w="2261" w:type="dxa"/>
-          </w:tcPr>
-          <w:p>
-            <w:proofErr w:type="spellStart"/>
+          </w:p>
+        </w:tc>
+        <w:tc>
+          <w:tcPr>
+            <w:tcW w:w="2261" w:type="dxa"/>
+          </w:tcPr>
+          <w:p>
             <w:r>
               <w:t>wsns</w:t>
             </w:r>
-            <w:proofErr w:type="spellEnd"/>
-          </w:p>
-        </w:tc>
-        <w:tc>
-          <w:tcPr>
-            <w:tcW w:w="2262" w:type="dxa"/>
-          </w:tcPr>
-          <w:p>
-            <w:proofErr w:type="spellStart"/>
+          </w:p>
+        </w:tc>
+        <w:tc>
+          <w:tcPr>
+            <w:tcW w:w="2262" w:type="dxa"/>
+          </w:tcPr>
+          <w:p>
             <w:r>
               <w:t>wsws</w:t>
             </w:r>
-            <w:proofErr w:type="spellEnd"/>
           </w:p>
         </w:tc>
       </w:tr>
@@ -786,11 +681,9 @@
             <w:tcW w:w="1410" w:type="dxa"/>
           </w:tcPr>
           <w:p>
-            <w:proofErr w:type="spellStart"/>
             <w:r>
               <w:t>Rel_Retr</w:t>
             </w:r>
-            <w:proofErr w:type="spellEnd"/>
           </w:p>
         </w:tc>
         <w:tc>
@@ -995,12 +888,10 @@
       <w:pPr>
         <w:pStyle w:val="Heading2"/>
       </w:pPr>
-      <w:proofErr w:type="spellStart"/>
       <w:r>
         <w:lastRenderedPageBreak/>
         <w:t>tf</w:t>
       </w:r>
-      <w:proofErr w:type="spellEnd"/>
     </w:p>
     <w:tbl>
       <w:tblPr>
@@ -1022,62 +913,49 @@
             <w:tcW w:w="1410" w:type="dxa"/>
           </w:tcPr>
           <w:p>
-            <w:proofErr w:type="spellStart"/>
-            <w:r>
-              <w:t>Stoplist</w:t>
-            </w:r>
-            <w:proofErr w:type="spellEnd"/>
-            <w:r>
-              <w:t>, stemming</w:t>
-            </w:r>
-          </w:p>
-        </w:tc>
-        <w:tc>
-          <w:tcPr>
-            <w:tcW w:w="2261" w:type="dxa"/>
-          </w:tcPr>
-          <w:p>
-            <w:proofErr w:type="spellStart"/>
+            <w:r>
+              <w:t>Stoplist, stemming</w:t>
+            </w:r>
+          </w:p>
+        </w:tc>
+        <w:tc>
+          <w:tcPr>
+            <w:tcW w:w="2261" w:type="dxa"/>
+          </w:tcPr>
+          <w:p>
             <w:r>
               <w:t>nsns</w:t>
             </w:r>
-            <w:proofErr w:type="spellEnd"/>
-          </w:p>
-        </w:tc>
-        <w:tc>
-          <w:tcPr>
-            <w:tcW w:w="2262" w:type="dxa"/>
-          </w:tcPr>
-          <w:p>
-            <w:proofErr w:type="spellStart"/>
+          </w:p>
+        </w:tc>
+        <w:tc>
+          <w:tcPr>
+            <w:tcW w:w="2262" w:type="dxa"/>
+          </w:tcPr>
+          <w:p>
             <w:r>
               <w:t>nsws</w:t>
             </w:r>
-            <w:proofErr w:type="spellEnd"/>
-          </w:p>
-        </w:tc>
-        <w:tc>
-          <w:tcPr>
-            <w:tcW w:w="2261" w:type="dxa"/>
-          </w:tcPr>
-          <w:p>
-            <w:proofErr w:type="spellStart"/>
+          </w:p>
+        </w:tc>
+        <w:tc>
+          <w:tcPr>
+            <w:tcW w:w="2261" w:type="dxa"/>
+          </w:tcPr>
+          <w:p>
             <w:r>
               <w:t>wsns</w:t>
             </w:r>
-            <w:proofErr w:type="spellEnd"/>
-          </w:p>
-        </w:tc>
-        <w:tc>
-          <w:tcPr>
-            <w:tcW w:w="2262" w:type="dxa"/>
-          </w:tcPr>
-          <w:p>
-            <w:proofErr w:type="spellStart"/>
+          </w:p>
+        </w:tc>
+        <w:tc>
+          <w:tcPr>
+            <w:tcW w:w="2262" w:type="dxa"/>
+          </w:tcPr>
+          <w:p>
             <w:r>
               <w:t>wsws</w:t>
             </w:r>
-            <w:proofErr w:type="spellEnd"/>
           </w:p>
         </w:tc>
       </w:tr>
@@ -1097,6 +975,12 @@
             <w:tcW w:w="2261" w:type="dxa"/>
           </w:tcPr>
           <w:p>
+            <w:r>
+              <w:rPr>
+                <w:shd w:val="clear" w:color="auto" w:fill="FFFFFF"/>
+              </w:rPr>
+              <w:t>0</w:t>
+            </w:r>
             <w:r>
               <w:rPr>
                 <w:shd w:val="clear" w:color="auto" w:fill="FFFFFF"/>
@@ -1115,19 +999,34 @@
           <w:tcPr>
             <w:tcW w:w="2262" w:type="dxa"/>
           </w:tcPr>
-          <w:p/>
-        </w:tc>
-        <w:tc>
-          <w:tcPr>
-            <w:tcW w:w="2261" w:type="dxa"/>
-          </w:tcPr>
-          <w:p/>
-        </w:tc>
-        <w:tc>
-          <w:tcPr>
-            <w:tcW w:w="2262" w:type="dxa"/>
-          </w:tcPr>
-          <w:p/>
+          <w:p>
+            <w:r>
+              <w:t>10:59.0522611141205</w:t>
+            </w:r>
+          </w:p>
+        </w:tc>
+        <w:tc>
+          <w:tcPr>
+            <w:tcW w:w="2261" w:type="dxa"/>
+          </w:tcPr>
+          <w:p>
+            <w:r>
+              <w:t>49.985572814941406</w:t>
+            </w:r>
+          </w:p>
+        </w:tc>
+        <w:tc>
+          <w:tcPr>
+            <w:tcW w:w="2262" w:type="dxa"/>
+          </w:tcPr>
+          <w:p>
+            <w:r>
+              <w:t>0</w:t>
+            </w:r>
+            <w:r>
+              <w:t>1:49.94113659858704</w:t>
+            </w:r>
+          </w:p>
         </w:tc>
       </w:tr>
       <w:tr>
@@ -1197,11 +1096,9 @@
             <w:tcW w:w="1410" w:type="dxa"/>
           </w:tcPr>
           <w:p>
-            <w:proofErr w:type="spellStart"/>
             <w:r>
               <w:t>Rel_Retr</w:t>
             </w:r>
-            <w:proofErr w:type="spellEnd"/>
           </w:p>
         </w:tc>
         <w:tc>
@@ -1406,14 +1303,12 @@
       <w:pPr>
         <w:pStyle w:val="Heading2"/>
       </w:pPr>
-      <w:proofErr w:type="spellStart"/>
       <w:r>
         <w:t>tf</w:t>
       </w:r>
       <w:r>
         <w:t>idf</w:t>
       </w:r>
-      <w:proofErr w:type="spellEnd"/>
     </w:p>
     <w:tbl>
       <w:tblPr>
@@ -1435,62 +1330,49 @@
             <w:tcW w:w="1410" w:type="dxa"/>
           </w:tcPr>
           <w:p>
-            <w:proofErr w:type="spellStart"/>
-            <w:r>
-              <w:t>Stoplist</w:t>
-            </w:r>
-            <w:proofErr w:type="spellEnd"/>
-            <w:r>
-              <w:t>, stemming</w:t>
-            </w:r>
-          </w:p>
-        </w:tc>
-        <w:tc>
-          <w:tcPr>
-            <w:tcW w:w="2261" w:type="dxa"/>
-          </w:tcPr>
-          <w:p>
-            <w:proofErr w:type="spellStart"/>
+            <w:r>
+              <w:t>Stoplist, stemming</w:t>
+            </w:r>
+          </w:p>
+        </w:tc>
+        <w:tc>
+          <w:tcPr>
+            <w:tcW w:w="2261" w:type="dxa"/>
+          </w:tcPr>
+          <w:p>
             <w:r>
               <w:t>nsns</w:t>
             </w:r>
-            <w:proofErr w:type="spellEnd"/>
-          </w:p>
-        </w:tc>
-        <w:tc>
-          <w:tcPr>
-            <w:tcW w:w="2262" w:type="dxa"/>
-          </w:tcPr>
-          <w:p>
-            <w:proofErr w:type="spellStart"/>
+          </w:p>
+        </w:tc>
+        <w:tc>
+          <w:tcPr>
+            <w:tcW w:w="2262" w:type="dxa"/>
+          </w:tcPr>
+          <w:p>
             <w:r>
               <w:t>nsws</w:t>
             </w:r>
-            <w:proofErr w:type="spellEnd"/>
-          </w:p>
-        </w:tc>
-        <w:tc>
-          <w:tcPr>
-            <w:tcW w:w="2261" w:type="dxa"/>
-          </w:tcPr>
-          <w:p>
-            <w:proofErr w:type="spellStart"/>
+          </w:p>
+        </w:tc>
+        <w:tc>
+          <w:tcPr>
+            <w:tcW w:w="2261" w:type="dxa"/>
+          </w:tcPr>
+          <w:p>
             <w:r>
               <w:t>wsns</w:t>
             </w:r>
-            <w:proofErr w:type="spellEnd"/>
-          </w:p>
-        </w:tc>
-        <w:tc>
-          <w:tcPr>
-            <w:tcW w:w="2262" w:type="dxa"/>
-          </w:tcPr>
-          <w:p>
-            <w:proofErr w:type="spellStart"/>
+          </w:p>
+        </w:tc>
+        <w:tc>
+          <w:tcPr>
+            <w:tcW w:w="2262" w:type="dxa"/>
+          </w:tcPr>
+          <w:p>
             <w:r>
               <w:t>wsws</w:t>
             </w:r>
-            <w:proofErr w:type="spellEnd"/>
           </w:p>
         </w:tc>
       </w:tr>
@@ -1509,210 +1391,302 @@
           <w:tcPr>
             <w:tcW w:w="2261" w:type="dxa"/>
           </w:tcPr>
-          <w:p>
+          <w:p/>
+        </w:tc>
+        <w:tc>
+          <w:tcPr>
+            <w:tcW w:w="2262" w:type="dxa"/>
+          </w:tcPr>
+          <w:p/>
+        </w:tc>
+        <w:tc>
+          <w:tcPr>
+            <w:tcW w:w="2261" w:type="dxa"/>
+          </w:tcPr>
+          <w:p/>
+        </w:tc>
+        <w:tc>
+          <w:tcPr>
+            <w:tcW w:w="2262" w:type="dxa"/>
+          </w:tcPr>
+          <w:p/>
+        </w:tc>
+      </w:tr>
+      <w:tr>
+        <w:tc>
+          <w:tcPr>
+            <w:tcW w:w="1410" w:type="dxa"/>
+          </w:tcPr>
+          <w:p>
+            <w:r>
+              <w:t>Time2</w:t>
+            </w:r>
+          </w:p>
+        </w:tc>
+        <w:tc>
+          <w:tcPr>
+            <w:tcW w:w="2261" w:type="dxa"/>
+          </w:tcPr>
+          <w:p>
+            <w:r>
+              <w:t>0</w:t>
+            </w:r>
+            <w:r>
+              <w:t>6:1</w:t>
+            </w:r>
+            <w:r>
+              <w:t>1.56094694137573</w:t>
+            </w:r>
+          </w:p>
+        </w:tc>
+        <w:tc>
+          <w:tcPr>
+            <w:tcW w:w="2262" w:type="dxa"/>
+          </w:tcPr>
+          <w:p>
+            <w:r>
+              <w:t>0</w:t>
+            </w:r>
+            <w:r>
+              <w:t>6:5</w:t>
+            </w:r>
+            <w:r>
+              <w:t>7.80731892585754</w:t>
+            </w:r>
+          </w:p>
+        </w:tc>
+        <w:tc>
+          <w:tcPr>
+            <w:tcW w:w="2261" w:type="dxa"/>
+          </w:tcPr>
+          <w:p>
+            <w:r>
+              <w:t>33.019713163375854</w:t>
+            </w:r>
+          </w:p>
+        </w:tc>
+        <w:tc>
+          <w:tcPr>
+            <w:tcW w:w="2262" w:type="dxa"/>
+          </w:tcPr>
+          <w:p>
+            <w:r>
+              <w:t>01:</w:t>
+            </w:r>
+            <w:r>
+              <w:t>9.03871083259583</w:t>
+            </w:r>
+          </w:p>
+        </w:tc>
+      </w:tr>
+      <w:tr>
+        <w:tc>
+          <w:tcPr>
+            <w:tcW w:w="1410" w:type="dxa"/>
+          </w:tcPr>
+          <w:p>
+            <w:r>
+              <w:t>Rel_Retr</w:t>
+            </w:r>
+          </w:p>
+        </w:tc>
+        <w:tc>
+          <w:tcPr>
+            <w:tcW w:w="2261" w:type="dxa"/>
+          </w:tcPr>
+          <w:p>
+            <w:r>
+              <w:t>83</w:t>
+            </w:r>
+          </w:p>
+        </w:tc>
+        <w:tc>
+          <w:tcPr>
+            <w:tcW w:w="2262" w:type="dxa"/>
+          </w:tcPr>
+          <w:p>
+            <w:r>
+              <w:t>123</w:t>
+            </w:r>
+          </w:p>
+        </w:tc>
+        <w:tc>
+          <w:tcPr>
+            <w:tcW w:w="2261" w:type="dxa"/>
+          </w:tcPr>
+          <w:p>
+            <w:r>
+              <w:t>89</w:t>
+            </w:r>
+          </w:p>
+        </w:tc>
+        <w:tc>
+          <w:tcPr>
+            <w:tcW w:w="2262" w:type="dxa"/>
+          </w:tcPr>
+          <w:p>
+            <w:r>
+              <w:t>133</w:t>
+            </w:r>
+          </w:p>
+        </w:tc>
+      </w:tr>
+      <w:tr>
+        <w:tc>
+          <w:tcPr>
+            <w:tcW w:w="1410" w:type="dxa"/>
+          </w:tcPr>
+          <w:p>
+            <w:r>
+              <w:t>Precision</w:t>
+            </w:r>
+          </w:p>
+        </w:tc>
+        <w:tc>
+          <w:tcPr>
+            <w:tcW w:w="2261" w:type="dxa"/>
+          </w:tcPr>
+          <w:p>
+            <w:r>
+              <w:t>0.13</w:t>
+            </w:r>
+          </w:p>
+        </w:tc>
+        <w:tc>
+          <w:tcPr>
+            <w:tcW w:w="2262" w:type="dxa"/>
+          </w:tcPr>
+          <w:p>
+            <w:r>
+              <w:t>0.19</w:t>
+            </w:r>
+          </w:p>
+        </w:tc>
+        <w:tc>
+          <w:tcPr>
+            <w:tcW w:w="2261" w:type="dxa"/>
+          </w:tcPr>
+          <w:p>
+            <w:r>
+              <w:t>0.14</w:t>
+            </w:r>
+          </w:p>
+        </w:tc>
+        <w:tc>
+          <w:tcPr>
+            <w:tcW w:w="2262" w:type="dxa"/>
+          </w:tcPr>
+          <w:p>
+            <w:r>
+              <w:t>0.21</w:t>
+            </w:r>
+          </w:p>
+        </w:tc>
+      </w:tr>
+      <w:tr>
+        <w:tc>
+          <w:tcPr>
+            <w:tcW w:w="1410" w:type="dxa"/>
+          </w:tcPr>
+          <w:p>
+            <w:r>
+              <w:t>Recall</w:t>
+            </w:r>
+          </w:p>
+        </w:tc>
+        <w:tc>
+          <w:tcPr>
+            <w:tcW w:w="2261" w:type="dxa"/>
+          </w:tcPr>
+          <w:p>
+            <w:r>
+              <w:t>0.10</w:t>
+            </w:r>
+          </w:p>
+        </w:tc>
+        <w:tc>
+          <w:tcPr>
+            <w:tcW w:w="2262" w:type="dxa"/>
+          </w:tcPr>
+          <w:p>
+            <w:r>
+              <w:t>0.15</w:t>
+            </w:r>
+          </w:p>
+        </w:tc>
+        <w:tc>
+          <w:tcPr>
+            <w:tcW w:w="2261" w:type="dxa"/>
+          </w:tcPr>
+          <w:p>
+            <w:r>
+              <w:t>0.11</w:t>
+            </w:r>
+          </w:p>
+        </w:tc>
+        <w:tc>
+          <w:tcPr>
+            <w:tcW w:w="2262" w:type="dxa"/>
+          </w:tcPr>
+          <w:p>
+            <w:r>
+              <w:t>0.17</w:t>
+            </w:r>
+          </w:p>
+        </w:tc>
+      </w:tr>
+      <w:tr>
+        <w:tc>
+          <w:tcPr>
+            <w:tcW w:w="1410" w:type="dxa"/>
+          </w:tcPr>
+          <w:p>
+            <w:r>
+              <w:t>F-measure</w:t>
+            </w:r>
+          </w:p>
+        </w:tc>
+        <w:tc>
+          <w:tcPr>
+            <w:tcW w:w="2261" w:type="dxa"/>
+          </w:tcPr>
+          <w:p>
+            <w:r>
+              <w:t>0.12</w:t>
+            </w:r>
+          </w:p>
+        </w:tc>
+        <w:tc>
+          <w:tcPr>
+            <w:tcW w:w="2262" w:type="dxa"/>
+          </w:tcPr>
+          <w:p>
+            <w:r>
+              <w:t>0.17</w:t>
+            </w:r>
+          </w:p>
+        </w:tc>
+        <w:tc>
+          <w:tcPr>
+            <w:tcW w:w="2261" w:type="dxa"/>
+          </w:tcPr>
+          <w:p>
+            <w:r>
+              <w:t>0.12</w:t>
+            </w:r>
+          </w:p>
+        </w:tc>
+        <w:tc>
+          <w:tcPr>
+            <w:tcW w:w="2262" w:type="dxa"/>
+          </w:tcPr>
+          <w:p>
+            <w:r>
+              <w:t>0.19</w:t>
+            </w:r>
             <w:bookmarkStart w:id="0" w:name="_GoBack"/>
             <w:bookmarkEnd w:id="0"/>
           </w:p>
-        </w:tc>
-        <w:tc>
-          <w:tcPr>
-            <w:tcW w:w="2262" w:type="dxa"/>
-          </w:tcPr>
-          <w:p/>
-        </w:tc>
-        <w:tc>
-          <w:tcPr>
-            <w:tcW w:w="2261" w:type="dxa"/>
-          </w:tcPr>
-          <w:p/>
-        </w:tc>
-        <w:tc>
-          <w:tcPr>
-            <w:tcW w:w="2262" w:type="dxa"/>
-          </w:tcPr>
-          <w:p/>
-        </w:tc>
-      </w:tr>
-      <w:tr>
-        <w:tc>
-          <w:tcPr>
-            <w:tcW w:w="1410" w:type="dxa"/>
-          </w:tcPr>
-          <w:p>
-            <w:r>
-              <w:t>Time2</w:t>
-            </w:r>
-          </w:p>
-        </w:tc>
-        <w:tc>
-          <w:tcPr>
-            <w:tcW w:w="2261" w:type="dxa"/>
-          </w:tcPr>
-          <w:p/>
-        </w:tc>
-        <w:tc>
-          <w:tcPr>
-            <w:tcW w:w="2262" w:type="dxa"/>
-          </w:tcPr>
-          <w:p/>
-        </w:tc>
-        <w:tc>
-          <w:tcPr>
-            <w:tcW w:w="2261" w:type="dxa"/>
-          </w:tcPr>
-          <w:p/>
-        </w:tc>
-        <w:tc>
-          <w:tcPr>
-            <w:tcW w:w="2262" w:type="dxa"/>
-          </w:tcPr>
-          <w:p/>
-        </w:tc>
-      </w:tr>
-      <w:tr>
-        <w:tc>
-          <w:tcPr>
-            <w:tcW w:w="1410" w:type="dxa"/>
-          </w:tcPr>
-          <w:p>
-            <w:proofErr w:type="spellStart"/>
-            <w:r>
-              <w:t>Rel_Retr</w:t>
-            </w:r>
-            <w:proofErr w:type="spellEnd"/>
-          </w:p>
-        </w:tc>
-        <w:tc>
-          <w:tcPr>
-            <w:tcW w:w="2261" w:type="dxa"/>
-          </w:tcPr>
-          <w:p/>
-        </w:tc>
-        <w:tc>
-          <w:tcPr>
-            <w:tcW w:w="2262" w:type="dxa"/>
-          </w:tcPr>
-          <w:p/>
-        </w:tc>
-        <w:tc>
-          <w:tcPr>
-            <w:tcW w:w="2261" w:type="dxa"/>
-          </w:tcPr>
-          <w:p/>
-        </w:tc>
-        <w:tc>
-          <w:tcPr>
-            <w:tcW w:w="2262" w:type="dxa"/>
-          </w:tcPr>
-          <w:p/>
-        </w:tc>
-      </w:tr>
-      <w:tr>
-        <w:tc>
-          <w:tcPr>
-            <w:tcW w:w="1410" w:type="dxa"/>
-          </w:tcPr>
-          <w:p>
-            <w:r>
-              <w:t>Precision</w:t>
-            </w:r>
-          </w:p>
-        </w:tc>
-        <w:tc>
-          <w:tcPr>
-            <w:tcW w:w="2261" w:type="dxa"/>
-          </w:tcPr>
-          <w:p/>
-        </w:tc>
-        <w:tc>
-          <w:tcPr>
-            <w:tcW w:w="2262" w:type="dxa"/>
-          </w:tcPr>
-          <w:p/>
-        </w:tc>
-        <w:tc>
-          <w:tcPr>
-            <w:tcW w:w="2261" w:type="dxa"/>
-          </w:tcPr>
-          <w:p/>
-        </w:tc>
-        <w:tc>
-          <w:tcPr>
-            <w:tcW w:w="2262" w:type="dxa"/>
-          </w:tcPr>
-          <w:p/>
-        </w:tc>
-      </w:tr>
-      <w:tr>
-        <w:tc>
-          <w:tcPr>
-            <w:tcW w:w="1410" w:type="dxa"/>
-          </w:tcPr>
-          <w:p>
-            <w:r>
-              <w:t>Recall</w:t>
-            </w:r>
-          </w:p>
-        </w:tc>
-        <w:tc>
-          <w:tcPr>
-            <w:tcW w:w="2261" w:type="dxa"/>
-          </w:tcPr>
-          <w:p/>
-        </w:tc>
-        <w:tc>
-          <w:tcPr>
-            <w:tcW w:w="2262" w:type="dxa"/>
-          </w:tcPr>
-          <w:p/>
-        </w:tc>
-        <w:tc>
-          <w:tcPr>
-            <w:tcW w:w="2261" w:type="dxa"/>
-          </w:tcPr>
-          <w:p/>
-        </w:tc>
-        <w:tc>
-          <w:tcPr>
-            <w:tcW w:w="2262" w:type="dxa"/>
-          </w:tcPr>
-          <w:p/>
-        </w:tc>
-      </w:tr>
-      <w:tr>
-        <w:tc>
-          <w:tcPr>
-            <w:tcW w:w="1410" w:type="dxa"/>
-          </w:tcPr>
-          <w:p>
-            <w:r>
-              <w:t>F-measure</w:t>
-            </w:r>
-          </w:p>
-        </w:tc>
-        <w:tc>
-          <w:tcPr>
-            <w:tcW w:w="2261" w:type="dxa"/>
-          </w:tcPr>
-          <w:p/>
-        </w:tc>
-        <w:tc>
-          <w:tcPr>
-            <w:tcW w:w="2262" w:type="dxa"/>
-          </w:tcPr>
-          <w:p/>
-        </w:tc>
-        <w:tc>
-          <w:tcPr>
-            <w:tcW w:w="2261" w:type="dxa"/>
-          </w:tcPr>
-          <w:p/>
-        </w:tc>
-        <w:tc>
-          <w:tcPr>
-            <w:tcW w:w="2262" w:type="dxa"/>
-          </w:tcPr>
-          <w:p/>
         </w:tc>
       </w:tr>
     </w:tbl>
@@ -3288,7 +3262,7 @@
 </file>
 
 <file path=customXml/itemProps1.xml><?xml version="1.0" encoding="utf-8"?>
-<ds:datastoreItem xmlns:ds="http://schemas.openxmlformats.org/officeDocument/2006/customXml" ds:itemID="{52D9B1A0-1078-4B99-9EA8-A73BD4E2E3AF}">
+<ds:datastoreItem xmlns:ds="http://schemas.openxmlformats.org/officeDocument/2006/customXml" ds:itemID="{22DDED58-4E0C-4CE9-94A7-FDB2B826902E}">
   <ds:schemaRefs>
     <ds:schemaRef ds:uri="http://schemas.openxmlformats.org/officeDocument/2006/bibliography"/>
   </ds:schemaRefs>

</xml_diff>

<commit_message>
times for both pcs
</commit_message>
<xml_diff>
--- a/report.docx
+++ b/report.docx
@@ -1,6 +1,6 @@
 
 <file path=word/document.xml><?xml version="1.0" encoding="utf-8"?>
-<w:document xmlns:wpc="http://schemas.microsoft.com/office/word/2010/wordprocessingCanvas" xmlns:cx="http://schemas.microsoft.com/office/drawing/2014/chartex" xmlns:cx1="http://schemas.microsoft.com/office/drawing/2015/9/8/chartex" xmlns:mc="http://schemas.openxmlformats.org/markup-compatibility/2006" xmlns:o="urn:schemas-microsoft-com:office:office" xmlns:r="http://schemas.openxmlformats.org/officeDocument/2006/relationships" xmlns:m="http://schemas.openxmlformats.org/officeDocument/2006/math" xmlns:v="urn:schemas-microsoft-com:vml" xmlns:wp14="http://schemas.microsoft.com/office/word/2010/wordprocessingDrawing" xmlns:wp="http://schemas.openxmlformats.org/drawingml/2006/wordprocessingDrawing" xmlns:w10="urn:schemas-microsoft-com:office:word" xmlns:w="http://schemas.openxmlformats.org/wordprocessingml/2006/main" xmlns:w14="http://schemas.microsoft.com/office/word/2010/wordml" xmlns:w15="http://schemas.microsoft.com/office/word/2012/wordml" xmlns:w16se="http://schemas.microsoft.com/office/word/2015/wordml/symex" xmlns:wpg="http://schemas.microsoft.com/office/word/2010/wordprocessingGroup" xmlns:wpi="http://schemas.microsoft.com/office/word/2010/wordprocessingInk" xmlns:wne="http://schemas.microsoft.com/office/word/2006/wordml" xmlns:wps="http://schemas.microsoft.com/office/word/2010/wordprocessingShape" mc:Ignorable="w14 w15 w16se wp14">
+<w:document xmlns:wpc="http://schemas.microsoft.com/office/word/2010/wordprocessingCanvas" xmlns:cx="http://schemas.microsoft.com/office/drawing/2014/chartex" xmlns:cx1="http://schemas.microsoft.com/office/drawing/2015/9/8/chartex" xmlns:cx2="http://schemas.microsoft.com/office/drawing/2015/10/21/chartex" xmlns:cx3="http://schemas.microsoft.com/office/drawing/2016/5/9/chartex" xmlns:cx4="http://schemas.microsoft.com/office/drawing/2016/5/10/chartex" xmlns:cx5="http://schemas.microsoft.com/office/drawing/2016/5/11/chartex" xmlns:cx6="http://schemas.microsoft.com/office/drawing/2016/5/12/chartex" xmlns:cx7="http://schemas.microsoft.com/office/drawing/2016/5/13/chartex" xmlns:cx8="http://schemas.microsoft.com/office/drawing/2016/5/14/chartex" xmlns:mc="http://schemas.openxmlformats.org/markup-compatibility/2006" xmlns:aink="http://schemas.microsoft.com/office/drawing/2016/ink" xmlns:am3d="http://schemas.microsoft.com/office/drawing/2017/model3d" xmlns:o="urn:schemas-microsoft-com:office:office" xmlns:r="http://schemas.openxmlformats.org/officeDocument/2006/relationships" xmlns:m="http://schemas.openxmlformats.org/officeDocument/2006/math" xmlns:v="urn:schemas-microsoft-com:vml" xmlns:wp14="http://schemas.microsoft.com/office/word/2010/wordprocessingDrawing" xmlns:wp="http://schemas.openxmlformats.org/drawingml/2006/wordprocessingDrawing" xmlns:w10="urn:schemas-microsoft-com:office:word" xmlns:w="http://schemas.openxmlformats.org/wordprocessingml/2006/main" xmlns:w14="http://schemas.microsoft.com/office/word/2010/wordml" xmlns:w15="http://schemas.microsoft.com/office/word/2012/wordml" xmlns:w16se="http://schemas.microsoft.com/office/word/2015/wordml/symex" xmlns:wpg="http://schemas.microsoft.com/office/word/2010/wordprocessingGroup" xmlns:wpi="http://schemas.microsoft.com/office/word/2010/wordprocessingInk" xmlns:wne="http://schemas.microsoft.com/office/word/2006/wordml" xmlns:wps="http://schemas.microsoft.com/office/word/2010/wordprocessingShape" mc:Ignorable="w14 w15 w16se wp14">
   <w:body>
     <w:p>
       <w:pPr>
@@ -1304,10 +1304,7 @@
         <w:pStyle w:val="Heading2"/>
       </w:pPr>
       <w:r>
-        <w:t>tf</w:t>
-      </w:r>
-      <w:r>
-        <w:t>idf</w:t>
+        <w:t>tfidf</w:t>
       </w:r>
     </w:p>
     <w:tbl>
@@ -1391,25 +1388,50 @@
           <w:tcPr>
             <w:tcW w:w="2261" w:type="dxa"/>
           </w:tcPr>
-          <w:p/>
-        </w:tc>
-        <w:tc>
-          <w:tcPr>
-            <w:tcW w:w="2262" w:type="dxa"/>
-          </w:tcPr>
-          <w:p/>
-        </w:tc>
-        <w:tc>
-          <w:tcPr>
-            <w:tcW w:w="2261" w:type="dxa"/>
-          </w:tcPr>
-          <w:p/>
-        </w:tc>
-        <w:tc>
-          <w:tcPr>
-            <w:tcW w:w="2262" w:type="dxa"/>
-          </w:tcPr>
-          <w:p/>
+          <w:p>
+            <w:r>
+              <w:t>09:3</w:t>
+            </w:r>
+            <w:r>
+              <w:t>9.91002202034</w:t>
+            </w:r>
+          </w:p>
+        </w:tc>
+        <w:tc>
+          <w:tcPr>
+            <w:tcW w:w="2262" w:type="dxa"/>
+          </w:tcPr>
+          <w:p>
+            <w:r>
+              <w:t>10:</w:t>
+            </w:r>
+            <w:r>
+              <w:t>52.1373827457428</w:t>
+            </w:r>
+          </w:p>
+        </w:tc>
+        <w:tc>
+          <w:tcPr>
+            <w:tcW w:w="2261" w:type="dxa"/>
+          </w:tcPr>
+          <w:p>
+            <w:r>
+              <w:t>49.847440242767334</w:t>
+            </w:r>
+          </w:p>
+        </w:tc>
+        <w:tc>
+          <w:tcPr>
+            <w:tcW w:w="2262" w:type="dxa"/>
+          </w:tcPr>
+          <w:p>
+            <w:r>
+              <w:t>01:4</w:t>
+            </w:r>
+            <w:r>
+              <w:t>8.46404767036438</w:t>
+            </w:r>
+          </w:p>
         </w:tc>
       </w:tr>
       <w:tr>
@@ -1448,10 +1470,7 @@
               <w:t>0</w:t>
             </w:r>
             <w:r>
-              <w:t>6:5</w:t>
-            </w:r>
-            <w:r>
-              <w:t>7.80731892585754</w:t>
+              <w:t>6:57.80731892585754</w:t>
             </w:r>
           </w:p>
         </w:tc>
@@ -1473,6 +1492,11 @@
             <w:r>
               <w:t>01:</w:t>
             </w:r>
+            <w:r>
+              <w:t>0</w:t>
+            </w:r>
+            <w:bookmarkStart w:id="0" w:name="_GoBack"/>
+            <w:bookmarkEnd w:id="0"/>
             <w:r>
               <w:t>9.03871083259583</w:t>
             </w:r>
@@ -1684,8 +1708,6 @@
             <w:r>
               <w:t>0.19</w:t>
             </w:r>
-            <w:bookmarkStart w:id="0" w:name="_GoBack"/>
-            <w:bookmarkEnd w:id="0"/>
           </w:p>
         </w:tc>
       </w:tr>
@@ -1838,7 +1860,7 @@
 </file>
 
 <file path=word/numbering.xml><?xml version="1.0" encoding="utf-8"?>
-<w:numbering xmlns:wpc="http://schemas.microsoft.com/office/word/2010/wordprocessingCanvas" xmlns:cx="http://schemas.microsoft.com/office/drawing/2014/chartex" xmlns:cx1="http://schemas.microsoft.com/office/drawing/2015/9/8/chartex" xmlns:mc="http://schemas.openxmlformats.org/markup-compatibility/2006" xmlns:o="urn:schemas-microsoft-com:office:office" xmlns:r="http://schemas.openxmlformats.org/officeDocument/2006/relationships" xmlns:m="http://schemas.openxmlformats.org/officeDocument/2006/math" xmlns:v="urn:schemas-microsoft-com:vml" xmlns:wp14="http://schemas.microsoft.com/office/word/2010/wordprocessingDrawing" xmlns:wp="http://schemas.openxmlformats.org/drawingml/2006/wordprocessingDrawing" xmlns:w10="urn:schemas-microsoft-com:office:word" xmlns:w="http://schemas.openxmlformats.org/wordprocessingml/2006/main" xmlns:w14="http://schemas.microsoft.com/office/word/2010/wordml" xmlns:w15="http://schemas.microsoft.com/office/word/2012/wordml" xmlns:w16se="http://schemas.microsoft.com/office/word/2015/wordml/symex" xmlns:wpg="http://schemas.microsoft.com/office/word/2010/wordprocessingGroup" xmlns:wpi="http://schemas.microsoft.com/office/word/2010/wordprocessingInk" xmlns:wne="http://schemas.microsoft.com/office/word/2006/wordml" xmlns:wps="http://schemas.microsoft.com/office/word/2010/wordprocessingShape" mc:Ignorable="w14 w15 w16se wp14">
+<w:numbering xmlns:wpc="http://schemas.microsoft.com/office/word/2010/wordprocessingCanvas" xmlns:cx="http://schemas.microsoft.com/office/drawing/2014/chartex" xmlns:cx1="http://schemas.microsoft.com/office/drawing/2015/9/8/chartex" xmlns:cx2="http://schemas.microsoft.com/office/drawing/2015/10/21/chartex" xmlns:cx3="http://schemas.microsoft.com/office/drawing/2016/5/9/chartex" xmlns:cx4="http://schemas.microsoft.com/office/drawing/2016/5/10/chartex" xmlns:cx5="http://schemas.microsoft.com/office/drawing/2016/5/11/chartex" xmlns:cx6="http://schemas.microsoft.com/office/drawing/2016/5/12/chartex" xmlns:cx7="http://schemas.microsoft.com/office/drawing/2016/5/13/chartex" xmlns:cx8="http://schemas.microsoft.com/office/drawing/2016/5/14/chartex" xmlns:mc="http://schemas.openxmlformats.org/markup-compatibility/2006" xmlns:aink="http://schemas.microsoft.com/office/drawing/2016/ink" xmlns:am3d="http://schemas.microsoft.com/office/drawing/2017/model3d" xmlns:o="urn:schemas-microsoft-com:office:office" xmlns:r="http://schemas.openxmlformats.org/officeDocument/2006/relationships" xmlns:m="http://schemas.openxmlformats.org/officeDocument/2006/math" xmlns:v="urn:schemas-microsoft-com:vml" xmlns:wp14="http://schemas.microsoft.com/office/word/2010/wordprocessingDrawing" xmlns:wp="http://schemas.openxmlformats.org/drawingml/2006/wordprocessingDrawing" xmlns:w10="urn:schemas-microsoft-com:office:word" xmlns:w="http://schemas.openxmlformats.org/wordprocessingml/2006/main" xmlns:w14="http://schemas.microsoft.com/office/word/2010/wordml" xmlns:w15="http://schemas.microsoft.com/office/word/2012/wordml" xmlns:w16se="http://schemas.microsoft.com/office/word/2015/wordml/symex" xmlns:wpg="http://schemas.microsoft.com/office/word/2010/wordprocessingGroup" xmlns:wpi="http://schemas.microsoft.com/office/word/2010/wordprocessingInk" xmlns:wne="http://schemas.microsoft.com/office/word/2006/wordml" xmlns:wps="http://schemas.microsoft.com/office/word/2010/wordprocessingShape" mc:Ignorable="w14 w15 w16se wp14">
   <w:abstractNum w:abstractNumId="0" w15:restartNumberingAfterBreak="0">
     <w:nsid w:val="00EA3CE9"/>
     <w:multiLevelType w:val="hybridMultilevel"/>
@@ -2439,7 +2461,7 @@
       </w:pPr>
     </w:pPrDefault>
   </w:docDefaults>
-  <w:latentStyles w:defLockedState="0" w:defUIPriority="99" w:defSemiHidden="0" w:defUnhideWhenUsed="0" w:defQFormat="0" w:count="371">
+  <w:latentStyles w:defLockedState="0" w:defUIPriority="99" w:defSemiHidden="0" w:defUnhideWhenUsed="0" w:defQFormat="0" w:count="375">
     <w:lsdException w:name="Normal" w:uiPriority="0" w:qFormat="1"/>
     <w:lsdException w:name="heading 1" w:uiPriority="9" w:qFormat="1"/>
     <w:lsdException w:name="heading 2" w:semiHidden="1" w:uiPriority="9" w:unhideWhenUsed="1" w:qFormat="1"/>
@@ -2545,7 +2567,6 @@
     <w:lsdException w:name="HTML Sample" w:semiHidden="1" w:unhideWhenUsed="1"/>
     <w:lsdException w:name="HTML Typewriter" w:semiHidden="1" w:unhideWhenUsed="1"/>
     <w:lsdException w:name="HTML Variable" w:semiHidden="1" w:unhideWhenUsed="1"/>
-    <w:lsdException w:name="Normal Table" w:semiHidden="1" w:unhideWhenUsed="1"/>
     <w:lsdException w:name="annotation subject" w:semiHidden="1" w:unhideWhenUsed="1"/>
     <w:lsdException w:name="No List" w:semiHidden="1" w:unhideWhenUsed="1"/>
     <w:lsdException w:name="Outline List 1" w:semiHidden="1" w:unhideWhenUsed="1"/>
@@ -2589,10 +2610,8 @@
     <w:lsdException w:name="Table Elegant" w:semiHidden="1" w:unhideWhenUsed="1"/>
     <w:lsdException w:name="Table Professional" w:semiHidden="1" w:unhideWhenUsed="1"/>
     <w:lsdException w:name="Table Subtle 1" w:semiHidden="1" w:unhideWhenUsed="1"/>
-    <w:lsdException w:name="Table Subtle 2" w:semiHidden="1" w:unhideWhenUsed="1"/>
     <w:lsdException w:name="Table Web 1" w:semiHidden="1" w:unhideWhenUsed="1"/>
     <w:lsdException w:name="Table Web 2" w:semiHidden="1" w:unhideWhenUsed="1"/>
-    <w:lsdException w:name="Table Web 3" w:semiHidden="1" w:unhideWhenUsed="1"/>
     <w:lsdException w:name="Balloon Text" w:semiHidden="1" w:unhideWhenUsed="1"/>
     <w:lsdException w:name="Table Grid" w:uiPriority="59"/>
     <w:lsdException w:name="Table Theme" w:semiHidden="1" w:unhideWhenUsed="1"/>
@@ -2811,6 +2830,10 @@
     <w:lsdException w:name="List Table 5 Dark Accent 6" w:uiPriority="50"/>
     <w:lsdException w:name="List Table 6 Colorful Accent 6" w:uiPriority="51"/>
     <w:lsdException w:name="List Table 7 Colorful Accent 6" w:uiPriority="52"/>
+    <w:lsdException w:name="Mention" w:semiHidden="1" w:unhideWhenUsed="1"/>
+    <w:lsdException w:name="Smart Hyperlink" w:semiHidden="1" w:unhideWhenUsed="1"/>
+    <w:lsdException w:name="Hashtag" w:semiHidden="1" w:unhideWhenUsed="1"/>
+    <w:lsdException w:name="Unresolved Mention" w:semiHidden="1" w:unhideWhenUsed="1"/>
   </w:latentStyles>
   <w:style w:type="paragraph" w:default="1" w:styleId="Normal">
     <w:name w:val="Normal"/>
@@ -3262,7 +3285,7 @@
 </file>
 
 <file path=customXml/itemProps1.xml><?xml version="1.0" encoding="utf-8"?>
-<ds:datastoreItem xmlns:ds="http://schemas.openxmlformats.org/officeDocument/2006/customXml" ds:itemID="{22DDED58-4E0C-4CE9-94A7-FDB2B826902E}">
+<ds:datastoreItem xmlns:ds="http://schemas.openxmlformats.org/officeDocument/2006/customXml" ds:itemID="{CDF98183-7685-473F-9B9D-60145E3AA293}">
   <ds:schemaRefs>
     <ds:schemaRef ds:uri="http://schemas.openxmlformats.org/officeDocument/2006/bibliography"/>
   </ds:schemaRefs>

</xml_diff>